<commit_message>
Posicionamento com float e inserção de fonte externa
</commit_message>
<xml_diff>
--- a/Anotações/Anotações.docx
+++ b/Anotações/Anotações.docx
@@ -8516,17 +8516,7 @@
           <w:szCs w:val="23"/>
           <w:shd w:val="clear" w:color="auto" w:fill="FFFFFF"/>
         </w:rPr>
-        <w:t> </w:t>
-      </w:r>
-      <w:r>
-        <w:rPr>
-          <w:rFonts w:ascii="Source Serif Pro" w:hAnsi="Source Serif Pro"/>
-          <w:color w:val="767E85"/>
-          <w:sz w:val="23"/>
-          <w:szCs w:val="23"/>
-          <w:shd w:val="clear" w:color="auto" w:fill="FFFFFF"/>
-        </w:rPr>
-        <w:t>.</w:t>
+        <w:t> .</w:t>
       </w:r>
     </w:p>
     <w:p>
@@ -14220,6 +14210,834 @@
       <w:pPr>
         <w:rPr>
           <w:rFonts w:ascii="Source Serif Pro" w:hAnsi="Source Serif Pro"/>
+          <w:color w:val="3D464D"/>
+          <w:sz w:val="27"/>
+          <w:szCs w:val="27"/>
+          <w:shd w:val="clear" w:color="auto" w:fill="FFFFFF"/>
+        </w:rPr>
+      </w:pPr>
+      <w:r>
+        <w:rPr>
+          <w:rFonts w:ascii="Source Serif Pro" w:hAnsi="Source Serif Pro"/>
+          <w:color w:val="3D464D"/>
+          <w:sz w:val="27"/>
+          <w:szCs w:val="27"/>
+          <w:shd w:val="clear" w:color="auto" w:fill="FFFFFF"/>
+        </w:rPr>
+        <w:t>Qual a diferença entre usar uma </w:t>
+      </w:r>
+      <w:r>
+        <w:rPr>
+          <w:rStyle w:val="CdigoHTML"/>
+          <w:rFonts w:eastAsiaTheme="minorHAnsi"/>
+          <w:color w:val="3D464D"/>
+          <w:shd w:val="clear" w:color="auto" w:fill="F0F3F5"/>
+        </w:rPr>
+        <w:t>&lt;</w:t>
+      </w:r>
+      <w:proofErr w:type="spellStart"/>
+      <w:r>
+        <w:rPr>
+          <w:rStyle w:val="CdigoHTML"/>
+          <w:rFonts w:eastAsiaTheme="minorHAnsi"/>
+          <w:color w:val="3D464D"/>
+          <w:shd w:val="clear" w:color="auto" w:fill="F0F3F5"/>
+        </w:rPr>
+        <w:t>div</w:t>
+      </w:r>
+      <w:proofErr w:type="spellEnd"/>
+      <w:r>
+        <w:rPr>
+          <w:rStyle w:val="CdigoHTML"/>
+          <w:rFonts w:eastAsiaTheme="minorHAnsi"/>
+          <w:color w:val="3D464D"/>
+          <w:shd w:val="clear" w:color="auto" w:fill="F0F3F5"/>
+        </w:rPr>
+        <w:t>&gt;</w:t>
+      </w:r>
+      <w:r>
+        <w:rPr>
+          <w:rFonts w:ascii="Source Serif Pro" w:hAnsi="Source Serif Pro"/>
+          <w:color w:val="3D464D"/>
+          <w:sz w:val="27"/>
+          <w:szCs w:val="27"/>
+          <w:shd w:val="clear" w:color="auto" w:fill="FFFFFF"/>
+        </w:rPr>
+        <w:t> ou uma </w:t>
+      </w:r>
+      <w:r>
+        <w:rPr>
+          <w:rStyle w:val="CdigoHTML"/>
+          <w:rFonts w:eastAsiaTheme="minorHAnsi"/>
+          <w:color w:val="3D464D"/>
+          <w:shd w:val="clear" w:color="auto" w:fill="F0F3F5"/>
+        </w:rPr>
+        <w:t>&lt;</w:t>
+      </w:r>
+      <w:proofErr w:type="spellStart"/>
+      <w:r>
+        <w:rPr>
+          <w:rStyle w:val="CdigoHTML"/>
+          <w:rFonts w:eastAsiaTheme="minorHAnsi"/>
+          <w:color w:val="3D464D"/>
+          <w:shd w:val="clear" w:color="auto" w:fill="F0F3F5"/>
+        </w:rPr>
+        <w:t>section</w:t>
+      </w:r>
+      <w:proofErr w:type="spellEnd"/>
+      <w:r>
+        <w:rPr>
+          <w:rStyle w:val="CdigoHTML"/>
+          <w:rFonts w:eastAsiaTheme="minorHAnsi"/>
+          <w:color w:val="3D464D"/>
+          <w:shd w:val="clear" w:color="auto" w:fill="F0F3F5"/>
+        </w:rPr>
+        <w:t>&gt;</w:t>
+      </w:r>
+      <w:r>
+        <w:rPr>
+          <w:rFonts w:ascii="Source Serif Pro" w:hAnsi="Source Serif Pro"/>
+          <w:color w:val="3D464D"/>
+          <w:sz w:val="27"/>
+          <w:szCs w:val="27"/>
+          <w:shd w:val="clear" w:color="auto" w:fill="FFFFFF"/>
+        </w:rPr>
+        <w:t>?</w:t>
+      </w:r>
+    </w:p>
+    <w:p>
+      <w:pPr>
+        <w:rPr>
+          <w:rFonts w:ascii="Source Serif Pro" w:hAnsi="Source Serif Pro"/>
+          <w:color w:val="767E85"/>
+          <w:sz w:val="23"/>
+          <w:szCs w:val="23"/>
+          <w:shd w:val="clear" w:color="auto" w:fill="FFFFFF"/>
+        </w:rPr>
+      </w:pPr>
+      <w:r>
+        <w:rPr>
+          <w:rFonts w:ascii="Source Serif Pro" w:hAnsi="Source Serif Pro"/>
+          <w:color w:val="767E85"/>
+          <w:sz w:val="23"/>
+          <w:szCs w:val="23"/>
+          <w:shd w:val="clear" w:color="auto" w:fill="FFFFFF"/>
+        </w:rPr>
+        <w:t>Para um bloco onde o conteúdo tenha o mesmo significado, o mesmo sentido, usamos uma </w:t>
+      </w:r>
+      <w:r>
+        <w:rPr>
+          <w:rStyle w:val="CdigoHTML"/>
+          <w:rFonts w:eastAsiaTheme="minorHAnsi"/>
+          <w:color w:val="3D464D"/>
+          <w:shd w:val="clear" w:color="auto" w:fill="F0F3F5"/>
+        </w:rPr>
+        <w:t>&lt;</w:t>
+      </w:r>
+      <w:proofErr w:type="spellStart"/>
+      <w:r>
+        <w:rPr>
+          <w:rStyle w:val="CdigoHTML"/>
+          <w:rFonts w:eastAsiaTheme="minorHAnsi"/>
+          <w:color w:val="3D464D"/>
+          <w:shd w:val="clear" w:color="auto" w:fill="F0F3F5"/>
+        </w:rPr>
+        <w:t>section</w:t>
+      </w:r>
+      <w:proofErr w:type="spellEnd"/>
+      <w:r>
+        <w:rPr>
+          <w:rStyle w:val="CdigoHTML"/>
+          <w:rFonts w:eastAsiaTheme="minorHAnsi"/>
+          <w:color w:val="3D464D"/>
+          <w:shd w:val="clear" w:color="auto" w:fill="F0F3F5"/>
+        </w:rPr>
+        <w:t>&gt;</w:t>
+      </w:r>
+      <w:r>
+        <w:rPr>
+          <w:rFonts w:ascii="Source Serif Pro" w:hAnsi="Source Serif Pro"/>
+          <w:color w:val="767E85"/>
+          <w:sz w:val="23"/>
+          <w:szCs w:val="23"/>
+          <w:shd w:val="clear" w:color="auto" w:fill="FFFFFF"/>
+        </w:rPr>
+        <w:t>.</w:t>
+      </w:r>
+    </w:p>
+    <w:p>
+      <w:pPr>
+        <w:rPr>
+          <w:rFonts w:ascii="Source Serif Pro" w:hAnsi="Source Serif Pro"/>
+          <w:color w:val="767E85"/>
+          <w:sz w:val="23"/>
+          <w:szCs w:val="23"/>
+          <w:shd w:val="clear" w:color="auto" w:fill="FFFFFF"/>
+        </w:rPr>
+      </w:pPr>
+    </w:p>
+    <w:p>
+      <w:pPr>
+        <w:rPr>
+          <w:rFonts w:ascii="Source Serif Pro" w:hAnsi="Source Serif Pro"/>
+          <w:color w:val="3D464D"/>
+          <w:sz w:val="27"/>
+          <w:szCs w:val="27"/>
+          <w:shd w:val="clear" w:color="auto" w:fill="FFFFFF"/>
+        </w:rPr>
+      </w:pPr>
+      <w:r>
+        <w:rPr>
+          <w:rFonts w:ascii="Source Serif Pro" w:hAnsi="Source Serif Pro"/>
+          <w:color w:val="3D464D"/>
+          <w:sz w:val="27"/>
+          <w:szCs w:val="27"/>
+          <w:shd w:val="clear" w:color="auto" w:fill="FFFFFF"/>
+        </w:rPr>
+        <w:t>Ao criar um estilo qualquer, qual o melhor padrão para marcar o nosso conteúdo, ao criar uma classe?</w:t>
+      </w:r>
+    </w:p>
+    <w:p>
+      <w:pPr>
+        <w:rPr>
+          <w:rFonts w:ascii="Source Serif Pro" w:hAnsi="Source Serif Pro"/>
+          <w:color w:val="767E85"/>
+          <w:sz w:val="23"/>
+          <w:szCs w:val="23"/>
+          <w:shd w:val="clear" w:color="auto" w:fill="FFFFFF"/>
+        </w:rPr>
+      </w:pPr>
+      <w:r>
+        <w:rPr>
+          <w:rFonts w:ascii="Source Serif Pro" w:hAnsi="Source Serif Pro"/>
+          <w:color w:val="767E85"/>
+          <w:sz w:val="23"/>
+          <w:szCs w:val="23"/>
+          <w:shd w:val="clear" w:color="auto" w:fill="FFFFFF"/>
+        </w:rPr>
+        <w:t> Um balanço é a melhor alternativa. Nem tão específica, para poder repetir as classes, e nem tão genérica, para poder não precisar combinar classes.</w:t>
+      </w:r>
+    </w:p>
+    <w:p>
+      <w:pPr>
+        <w:rPr>
+          <w:rFonts w:ascii="Source Serif Pro" w:hAnsi="Source Serif Pro"/>
+          <w:color w:val="767E85"/>
+          <w:sz w:val="23"/>
+          <w:szCs w:val="23"/>
+          <w:shd w:val="clear" w:color="auto" w:fill="FFFFFF"/>
+        </w:rPr>
+      </w:pPr>
+    </w:p>
+    <w:p>
+      <w:pPr>
+        <w:rPr>
+          <w:rFonts w:ascii="Source Serif Pro" w:hAnsi="Source Serif Pro"/>
+          <w:color w:val="767E85"/>
+          <w:sz w:val="23"/>
+          <w:szCs w:val="23"/>
+          <w:shd w:val="clear" w:color="auto" w:fill="FFFFFF"/>
+        </w:rPr>
+      </w:pPr>
+    </w:p>
+    <w:p>
+      <w:pPr>
+        <w:rPr>
+          <w:rFonts w:ascii="Source Serif Pro" w:hAnsi="Source Serif Pro"/>
+          <w:color w:val="3D464D"/>
+          <w:sz w:val="27"/>
+          <w:szCs w:val="27"/>
+          <w:shd w:val="clear" w:color="auto" w:fill="FFFFFF"/>
+        </w:rPr>
+      </w:pPr>
+      <w:r>
+        <w:rPr>
+          <w:rFonts w:ascii="Source Serif Pro" w:hAnsi="Source Serif Pro"/>
+          <w:color w:val="3D464D"/>
+          <w:sz w:val="27"/>
+          <w:szCs w:val="27"/>
+          <w:shd w:val="clear" w:color="auto" w:fill="FFFFFF"/>
+        </w:rPr>
+        <w:lastRenderedPageBreak/>
+        <w:t>Para que serve a propriedade </w:t>
+      </w:r>
+      <w:proofErr w:type="spellStart"/>
+      <w:r>
+        <w:rPr>
+          <w:rStyle w:val="CdigoHTML"/>
+          <w:rFonts w:eastAsiaTheme="minorHAnsi"/>
+          <w:b/>
+          <w:bCs/>
+          <w:color w:val="3D464D"/>
+          <w:sz w:val="23"/>
+          <w:szCs w:val="23"/>
+          <w:shd w:val="clear" w:color="auto" w:fill="F0F3F5"/>
+        </w:rPr>
+        <w:t>float</w:t>
+      </w:r>
+      <w:proofErr w:type="spellEnd"/>
+      <w:r>
+        <w:rPr>
+          <w:rFonts w:ascii="Source Serif Pro" w:hAnsi="Source Serif Pro"/>
+          <w:color w:val="3D464D"/>
+          <w:sz w:val="27"/>
+          <w:szCs w:val="27"/>
+          <w:shd w:val="clear" w:color="auto" w:fill="FFFFFF"/>
+        </w:rPr>
+        <w:t>?</w:t>
+      </w:r>
+    </w:p>
+    <w:p>
+      <w:pPr>
+        <w:rPr>
+          <w:rFonts w:ascii="Source Serif Pro" w:hAnsi="Source Serif Pro"/>
+          <w:color w:val="767E85"/>
+          <w:sz w:val="23"/>
+          <w:szCs w:val="23"/>
+          <w:shd w:val="clear" w:color="auto" w:fill="FFFFFF"/>
+        </w:rPr>
+      </w:pPr>
+      <w:r>
+        <w:rPr>
+          <w:rFonts w:ascii="Source Serif Pro" w:hAnsi="Source Serif Pro"/>
+          <w:color w:val="767E85"/>
+          <w:sz w:val="23"/>
+          <w:szCs w:val="23"/>
+          <w:shd w:val="clear" w:color="auto" w:fill="FFFFFF"/>
+        </w:rPr>
+        <w:t> Tanto o </w:t>
+      </w:r>
+      <w:proofErr w:type="spellStart"/>
+      <w:r>
+        <w:rPr>
+          <w:rStyle w:val="CdigoHTML"/>
+          <w:rFonts w:eastAsiaTheme="minorHAnsi"/>
+          <w:color w:val="3D464D"/>
+          <w:shd w:val="clear" w:color="auto" w:fill="F0F3F5"/>
+        </w:rPr>
+        <w:t>float:left</w:t>
+      </w:r>
+      <w:proofErr w:type="spellEnd"/>
+      <w:r>
+        <w:rPr>
+          <w:rFonts w:ascii="Source Serif Pro" w:hAnsi="Source Serif Pro"/>
+          <w:color w:val="767E85"/>
+          <w:sz w:val="23"/>
+          <w:szCs w:val="23"/>
+          <w:shd w:val="clear" w:color="auto" w:fill="FFFFFF"/>
+        </w:rPr>
+        <w:t> quanto o </w:t>
+      </w:r>
+      <w:proofErr w:type="spellStart"/>
+      <w:r>
+        <w:rPr>
+          <w:rStyle w:val="CdigoHTML"/>
+          <w:rFonts w:eastAsiaTheme="minorHAnsi"/>
+          <w:color w:val="3D464D"/>
+          <w:shd w:val="clear" w:color="auto" w:fill="F0F3F5"/>
+        </w:rPr>
+        <w:t>float</w:t>
+      </w:r>
+      <w:proofErr w:type="spellEnd"/>
+      <w:r>
+        <w:rPr>
+          <w:rStyle w:val="CdigoHTML"/>
+          <w:rFonts w:eastAsiaTheme="minorHAnsi"/>
+          <w:color w:val="3D464D"/>
+          <w:shd w:val="clear" w:color="auto" w:fill="F0F3F5"/>
+        </w:rPr>
+        <w:t xml:space="preserve">: </w:t>
+      </w:r>
+      <w:proofErr w:type="spellStart"/>
+      <w:r>
+        <w:rPr>
+          <w:rStyle w:val="CdigoHTML"/>
+          <w:rFonts w:eastAsiaTheme="minorHAnsi"/>
+          <w:color w:val="3D464D"/>
+          <w:shd w:val="clear" w:color="auto" w:fill="F0F3F5"/>
+        </w:rPr>
+        <w:t>right</w:t>
+      </w:r>
+      <w:proofErr w:type="spellEnd"/>
+      <w:r>
+        <w:rPr>
+          <w:rFonts w:ascii="Source Serif Pro" w:hAnsi="Source Serif Pro"/>
+          <w:color w:val="767E85"/>
+          <w:sz w:val="23"/>
+          <w:szCs w:val="23"/>
+          <w:shd w:val="clear" w:color="auto" w:fill="FFFFFF"/>
+        </w:rPr>
+        <w:t> servem para que o elemento se destaque na tela, deixe de ocupar o espaço em que estava, para que os outros elementos possam se posicionar ao redor dele</w:t>
+      </w:r>
+    </w:p>
+    <w:p>
+      <w:pPr>
+        <w:rPr>
+          <w:rFonts w:ascii="Source Serif Pro" w:hAnsi="Source Serif Pro"/>
+          <w:color w:val="767E85"/>
+          <w:sz w:val="23"/>
+          <w:szCs w:val="23"/>
+          <w:shd w:val="clear" w:color="auto" w:fill="FFFFFF"/>
+        </w:rPr>
+      </w:pPr>
+    </w:p>
+    <w:p>
+      <w:pPr>
+        <w:shd w:val="clear" w:color="auto" w:fill="FFFFFF"/>
+        <w:spacing w:after="0" w:line="240" w:lineRule="auto"/>
+        <w:rPr>
+          <w:rFonts w:ascii="Source Serif Pro" w:eastAsia="Times New Roman" w:hAnsi="Source Serif Pro" w:cs="Times New Roman"/>
+          <w:color w:val="3D464D"/>
+          <w:sz w:val="27"/>
+          <w:szCs w:val="27"/>
+          <w:lang w:eastAsia="pt-BR"/>
+        </w:rPr>
+      </w:pPr>
+      <w:r>
+        <w:rPr>
+          <w:rFonts w:ascii="Source Serif Pro" w:eastAsia="Times New Roman" w:hAnsi="Source Serif Pro" w:cs="Times New Roman"/>
+          <w:color w:val="3D464D"/>
+          <w:sz w:val="27"/>
+          <w:szCs w:val="27"/>
+          <w:lang w:eastAsia="pt-BR"/>
+        </w:rPr>
+        <w:t>Nesta aula, aprendemos:</w:t>
+      </w:r>
+    </w:p>
+    <w:p>
+      <w:pPr>
+        <w:numPr>
+          <w:ilvl w:val="0"/>
+          <w:numId w:val="17"/>
+        </w:numPr>
+        <w:shd w:val="clear" w:color="auto" w:fill="FFFFFF"/>
+        <w:spacing w:before="60" w:after="60" w:line="240" w:lineRule="auto"/>
+        <w:ind w:left="1200"/>
+        <w:rPr>
+          <w:rFonts w:ascii="Source Serif Pro" w:eastAsia="Times New Roman" w:hAnsi="Source Serif Pro" w:cs="Times New Roman"/>
+          <w:color w:val="3D464D"/>
+          <w:sz w:val="27"/>
+          <w:szCs w:val="27"/>
+          <w:lang w:eastAsia="pt-BR"/>
+        </w:rPr>
+      </w:pPr>
+      <w:r>
+        <w:rPr>
+          <w:rFonts w:ascii="Source Serif Pro" w:eastAsia="Times New Roman" w:hAnsi="Source Serif Pro" w:cs="Times New Roman"/>
+          <w:color w:val="3D464D"/>
+          <w:sz w:val="27"/>
+          <w:szCs w:val="27"/>
+          <w:lang w:eastAsia="pt-BR"/>
+        </w:rPr>
+        <w:t>A ajustar a página principal para utilizar os mesmos padrões da página de produtos</w:t>
+      </w:r>
+    </w:p>
+    <w:p>
+      <w:pPr>
+        <w:numPr>
+          <w:ilvl w:val="0"/>
+          <w:numId w:val="17"/>
+        </w:numPr>
+        <w:shd w:val="clear" w:color="auto" w:fill="FFFFFF"/>
+        <w:spacing w:before="60" w:after="60" w:line="240" w:lineRule="auto"/>
+        <w:ind w:left="1200"/>
+        <w:rPr>
+          <w:rFonts w:ascii="Source Serif Pro" w:eastAsia="Times New Roman" w:hAnsi="Source Serif Pro" w:cs="Times New Roman"/>
+          <w:color w:val="3D464D"/>
+          <w:sz w:val="27"/>
+          <w:szCs w:val="27"/>
+          <w:lang w:eastAsia="pt-BR"/>
+        </w:rPr>
+      </w:pPr>
+      <w:r>
+        <w:rPr>
+          <w:rFonts w:ascii="Source Serif Pro" w:eastAsia="Times New Roman" w:hAnsi="Source Serif Pro" w:cs="Times New Roman"/>
+          <w:color w:val="3D464D"/>
+          <w:sz w:val="27"/>
+          <w:szCs w:val="27"/>
+          <w:lang w:eastAsia="pt-BR"/>
+        </w:rPr>
+        <w:t>Medidas proporcionais com CSS</w:t>
+      </w:r>
+    </w:p>
+    <w:p>
+      <w:pPr>
+        <w:numPr>
+          <w:ilvl w:val="0"/>
+          <w:numId w:val="17"/>
+        </w:numPr>
+        <w:shd w:val="clear" w:color="auto" w:fill="FFFFFF"/>
+        <w:spacing w:after="0" w:line="240" w:lineRule="auto"/>
+        <w:ind w:left="1200"/>
+        <w:rPr>
+          <w:rFonts w:ascii="Source Serif Pro" w:eastAsia="Times New Roman" w:hAnsi="Source Serif Pro" w:cs="Times New Roman"/>
+          <w:color w:val="3D464D"/>
+          <w:sz w:val="27"/>
+          <w:szCs w:val="27"/>
+          <w:lang w:eastAsia="pt-BR"/>
+        </w:rPr>
+      </w:pPr>
+      <w:r>
+        <w:rPr>
+          <w:rFonts w:ascii="Source Serif Pro" w:eastAsia="Times New Roman" w:hAnsi="Source Serif Pro" w:cs="Times New Roman"/>
+          <w:color w:val="3D464D"/>
+          <w:sz w:val="27"/>
+          <w:szCs w:val="27"/>
+          <w:lang w:eastAsia="pt-BR"/>
+        </w:rPr>
+        <w:t>Como funciona a </w:t>
+      </w:r>
+      <w:r>
+        <w:rPr>
+          <w:rFonts w:ascii="Source Serif Pro" w:eastAsia="Times New Roman" w:hAnsi="Source Serif Pro" w:cs="Times New Roman"/>
+          <w:i/>
+          <w:iCs/>
+          <w:color w:val="3D464D"/>
+          <w:sz w:val="27"/>
+          <w:szCs w:val="27"/>
+          <w:lang w:eastAsia="pt-BR"/>
+        </w:rPr>
+        <w:t>flutuação</w:t>
+      </w:r>
+      <w:r>
+        <w:rPr>
+          <w:rFonts w:ascii="Source Serif Pro" w:eastAsia="Times New Roman" w:hAnsi="Source Serif Pro" w:cs="Times New Roman"/>
+          <w:color w:val="3D464D"/>
+          <w:sz w:val="27"/>
+          <w:szCs w:val="27"/>
+          <w:lang w:eastAsia="pt-BR"/>
+        </w:rPr>
+        <w:t> dos elementos e como modificá-la, com a propriedade </w:t>
+      </w:r>
+      <w:proofErr w:type="spellStart"/>
+      <w:r>
+        <w:rPr>
+          <w:rFonts w:ascii="Courier New" w:eastAsia="Times New Roman" w:hAnsi="Courier New" w:cs="Courier New"/>
+          <w:color w:val="3D464D"/>
+          <w:sz w:val="23"/>
+          <w:szCs w:val="23"/>
+          <w:shd w:val="clear" w:color="auto" w:fill="F0F3F5"/>
+          <w:lang w:eastAsia="pt-BR"/>
+        </w:rPr>
+        <w:t>float</w:t>
+      </w:r>
+      <w:proofErr w:type="spellEnd"/>
+      <w:r>
+        <w:rPr>
+          <w:rFonts w:ascii="Source Serif Pro" w:eastAsia="Times New Roman" w:hAnsi="Source Serif Pro" w:cs="Times New Roman"/>
+          <w:color w:val="3D464D"/>
+          <w:sz w:val="27"/>
+          <w:szCs w:val="27"/>
+          <w:lang w:eastAsia="pt-BR"/>
+        </w:rPr>
+        <w:t> do CSS</w:t>
+      </w:r>
+    </w:p>
+    <w:p>
+      <w:pPr>
+        <w:numPr>
+          <w:ilvl w:val="0"/>
+          <w:numId w:val="17"/>
+        </w:numPr>
+        <w:shd w:val="clear" w:color="auto" w:fill="FFFFFF"/>
+        <w:spacing w:after="0" w:line="240" w:lineRule="auto"/>
+        <w:ind w:left="1200"/>
+        <w:rPr>
+          <w:rFonts w:ascii="Source Serif Pro" w:eastAsia="Times New Roman" w:hAnsi="Source Serif Pro" w:cs="Times New Roman"/>
+          <w:color w:val="3D464D"/>
+          <w:sz w:val="27"/>
+          <w:szCs w:val="27"/>
+          <w:lang w:eastAsia="pt-BR"/>
+        </w:rPr>
+      </w:pPr>
+      <w:r>
+        <w:rPr>
+          <w:rFonts w:ascii="Source Serif Pro" w:eastAsia="Times New Roman" w:hAnsi="Source Serif Pro" w:cs="Times New Roman"/>
+          <w:color w:val="3D464D"/>
+          <w:sz w:val="27"/>
+          <w:szCs w:val="27"/>
+          <w:lang w:eastAsia="pt-BR"/>
+        </w:rPr>
+        <w:t>Como </w:t>
+      </w:r>
+      <w:r>
+        <w:rPr>
+          <w:rFonts w:ascii="Source Serif Pro" w:eastAsia="Times New Roman" w:hAnsi="Source Serif Pro" w:cs="Times New Roman"/>
+          <w:i/>
+          <w:iCs/>
+          <w:color w:val="3D464D"/>
+          <w:sz w:val="27"/>
+          <w:szCs w:val="27"/>
+          <w:lang w:eastAsia="pt-BR"/>
+        </w:rPr>
+        <w:t>limpar</w:t>
+      </w:r>
+      <w:r>
+        <w:rPr>
+          <w:rFonts w:ascii="Source Serif Pro" w:eastAsia="Times New Roman" w:hAnsi="Source Serif Pro" w:cs="Times New Roman"/>
+          <w:color w:val="3D464D"/>
+          <w:sz w:val="27"/>
+          <w:szCs w:val="27"/>
+          <w:lang w:eastAsia="pt-BR"/>
+        </w:rPr>
+        <w:t> o </w:t>
+      </w:r>
+      <w:proofErr w:type="spellStart"/>
+      <w:r>
+        <w:rPr>
+          <w:rFonts w:ascii="Courier New" w:eastAsia="Times New Roman" w:hAnsi="Courier New" w:cs="Courier New"/>
+          <w:color w:val="3D464D"/>
+          <w:sz w:val="23"/>
+          <w:szCs w:val="23"/>
+          <w:shd w:val="clear" w:color="auto" w:fill="F0F3F5"/>
+          <w:lang w:eastAsia="pt-BR"/>
+        </w:rPr>
+        <w:t>float</w:t>
+      </w:r>
+      <w:proofErr w:type="spellEnd"/>
+      <w:r>
+        <w:rPr>
+          <w:rFonts w:ascii="Source Serif Pro" w:eastAsia="Times New Roman" w:hAnsi="Source Serif Pro" w:cs="Times New Roman"/>
+          <w:color w:val="3D464D"/>
+          <w:sz w:val="27"/>
+          <w:szCs w:val="27"/>
+          <w:lang w:eastAsia="pt-BR"/>
+        </w:rPr>
+        <w:t>, com a propriedade </w:t>
+      </w:r>
+      <w:proofErr w:type="spellStart"/>
+      <w:r>
+        <w:rPr>
+          <w:rFonts w:ascii="Courier New" w:eastAsia="Times New Roman" w:hAnsi="Courier New" w:cs="Courier New"/>
+          <w:color w:val="3D464D"/>
+          <w:sz w:val="23"/>
+          <w:szCs w:val="23"/>
+          <w:shd w:val="clear" w:color="auto" w:fill="F0F3F5"/>
+          <w:lang w:eastAsia="pt-BR"/>
+        </w:rPr>
+        <w:t>clear</w:t>
+      </w:r>
+      <w:proofErr w:type="spellEnd"/>
+      <w:r>
+        <w:rPr>
+          <w:rFonts w:ascii="Source Serif Pro" w:eastAsia="Times New Roman" w:hAnsi="Source Serif Pro" w:cs="Times New Roman"/>
+          <w:color w:val="3D464D"/>
+          <w:sz w:val="27"/>
+          <w:szCs w:val="27"/>
+          <w:lang w:eastAsia="pt-BR"/>
+        </w:rPr>
+        <w:t> do CSS</w:t>
+      </w:r>
+    </w:p>
+    <w:p>
+      <w:pPr>
+        <w:rPr>
+          <w:rFonts w:ascii="Source Serif Pro" w:hAnsi="Source Serif Pro"/>
+          <w:color w:val="767E85"/>
+          <w:sz w:val="23"/>
+          <w:szCs w:val="23"/>
+          <w:shd w:val="clear" w:color="auto" w:fill="FFFFFF"/>
+        </w:rPr>
+      </w:pPr>
+    </w:p>
+    <w:p>
+      <w:pPr>
+        <w:rPr>
+          <w:rFonts w:ascii="Source Serif Pro" w:hAnsi="Source Serif Pro"/>
+          <w:color w:val="767E85"/>
+          <w:sz w:val="23"/>
+          <w:szCs w:val="23"/>
+          <w:shd w:val="clear" w:color="auto" w:fill="FFFFFF"/>
+        </w:rPr>
+      </w:pPr>
+    </w:p>
+    <w:p>
+      <w:pPr>
+        <w:shd w:val="clear" w:color="auto" w:fill="FFFFFF"/>
+        <w:spacing w:after="0" w:line="240" w:lineRule="auto"/>
+        <w:rPr>
+          <w:rFonts w:ascii="Source Serif Pro" w:eastAsia="Times New Roman" w:hAnsi="Source Serif Pro" w:cs="Times New Roman"/>
+          <w:color w:val="3D464D"/>
+          <w:sz w:val="27"/>
+          <w:szCs w:val="27"/>
+          <w:lang w:eastAsia="pt-BR"/>
+        </w:rPr>
+      </w:pPr>
+      <w:r>
+        <w:rPr>
+          <w:rFonts w:ascii="Source Serif Pro" w:eastAsia="Times New Roman" w:hAnsi="Source Serif Pro" w:cs="Times New Roman"/>
+          <w:color w:val="3D464D"/>
+          <w:sz w:val="27"/>
+          <w:szCs w:val="27"/>
+          <w:lang w:eastAsia="pt-BR"/>
+        </w:rPr>
+        <w:t>Analise os seguintes benefícios de usar fontes externas:</w:t>
+      </w:r>
+    </w:p>
+    <w:p>
+      <w:pPr>
+        <w:shd w:val="clear" w:color="auto" w:fill="FFFFFF"/>
+        <w:spacing w:after="0" w:line="240" w:lineRule="auto"/>
+        <w:rPr>
+          <w:rFonts w:ascii="Source Serif Pro" w:eastAsia="Times New Roman" w:hAnsi="Source Serif Pro" w:cs="Times New Roman"/>
+          <w:color w:val="3D464D"/>
+          <w:sz w:val="27"/>
+          <w:szCs w:val="27"/>
+          <w:lang w:eastAsia="pt-BR"/>
+        </w:rPr>
+      </w:pPr>
+      <w:r>
+        <w:rPr>
+          <w:rFonts w:ascii="Source Serif Pro" w:eastAsia="Times New Roman" w:hAnsi="Source Serif Pro" w:cs="Times New Roman"/>
+          <w:b/>
+          <w:bCs/>
+          <w:color w:val="3D464D"/>
+          <w:sz w:val="27"/>
+          <w:szCs w:val="27"/>
+          <w:lang w:eastAsia="pt-BR"/>
+        </w:rPr>
+        <w:t>1)</w:t>
+      </w:r>
+      <w:r>
+        <w:rPr>
+          <w:rFonts w:ascii="Source Serif Pro" w:eastAsia="Times New Roman" w:hAnsi="Source Serif Pro" w:cs="Times New Roman"/>
+          <w:color w:val="3D464D"/>
+          <w:sz w:val="27"/>
+          <w:szCs w:val="27"/>
+          <w:lang w:eastAsia="pt-BR"/>
+        </w:rPr>
+        <w:t> Padronizar o nosso conteúdo em todos os navegadores</w:t>
+      </w:r>
+    </w:p>
+    <w:p>
+      <w:pPr>
+        <w:shd w:val="clear" w:color="auto" w:fill="FFFFFF"/>
+        <w:spacing w:after="0" w:line="240" w:lineRule="auto"/>
+        <w:rPr>
+          <w:rFonts w:ascii="Source Serif Pro" w:eastAsia="Times New Roman" w:hAnsi="Source Serif Pro" w:cs="Times New Roman"/>
+          <w:color w:val="3D464D"/>
+          <w:sz w:val="27"/>
+          <w:szCs w:val="27"/>
+          <w:lang w:eastAsia="pt-BR"/>
+        </w:rPr>
+      </w:pPr>
+      <w:r>
+        <w:rPr>
+          <w:rFonts w:ascii="Source Serif Pro" w:eastAsia="Times New Roman" w:hAnsi="Source Serif Pro" w:cs="Times New Roman"/>
+          <w:b/>
+          <w:bCs/>
+          <w:color w:val="3D464D"/>
+          <w:sz w:val="27"/>
+          <w:szCs w:val="27"/>
+          <w:lang w:eastAsia="pt-BR"/>
+        </w:rPr>
+        <w:t>2)</w:t>
+      </w:r>
+      <w:r>
+        <w:rPr>
+          <w:rFonts w:ascii="Source Serif Pro" w:eastAsia="Times New Roman" w:hAnsi="Source Serif Pro" w:cs="Times New Roman"/>
+          <w:color w:val="3D464D"/>
+          <w:sz w:val="27"/>
+          <w:szCs w:val="27"/>
+          <w:lang w:eastAsia="pt-BR"/>
+        </w:rPr>
+        <w:t> Deixar o site mais bonito, com visual mais exclusivo.</w:t>
+      </w:r>
+    </w:p>
+    <w:p>
+      <w:pPr>
+        <w:shd w:val="clear" w:color="auto" w:fill="FFFFFF"/>
+        <w:spacing w:after="0" w:line="240" w:lineRule="auto"/>
+        <w:rPr>
+          <w:rFonts w:ascii="Source Serif Pro" w:eastAsia="Times New Roman" w:hAnsi="Source Serif Pro" w:cs="Times New Roman"/>
+          <w:color w:val="3D464D"/>
+          <w:sz w:val="27"/>
+          <w:szCs w:val="27"/>
+          <w:lang w:eastAsia="pt-BR"/>
+        </w:rPr>
+      </w:pPr>
+      <w:r>
+        <w:rPr>
+          <w:rFonts w:ascii="Source Serif Pro" w:eastAsia="Times New Roman" w:hAnsi="Source Serif Pro" w:cs="Times New Roman"/>
+          <w:b/>
+          <w:bCs/>
+          <w:color w:val="3D464D"/>
+          <w:sz w:val="27"/>
+          <w:szCs w:val="27"/>
+          <w:lang w:eastAsia="pt-BR"/>
+        </w:rPr>
+        <w:t>3)</w:t>
+      </w:r>
+      <w:r>
+        <w:rPr>
+          <w:rFonts w:ascii="Source Serif Pro" w:eastAsia="Times New Roman" w:hAnsi="Source Serif Pro" w:cs="Times New Roman"/>
+          <w:color w:val="3D464D"/>
+          <w:sz w:val="27"/>
+          <w:szCs w:val="27"/>
+          <w:lang w:eastAsia="pt-BR"/>
+        </w:rPr>
+        <w:t> Termos mais alternativas de fonte</w:t>
+      </w:r>
+    </w:p>
+    <w:p>
+      <w:pPr>
+        <w:shd w:val="clear" w:color="auto" w:fill="FFFFFF"/>
+        <w:spacing w:before="360" w:after="360" w:line="240" w:lineRule="auto"/>
+        <w:rPr>
+          <w:rFonts w:ascii="Source Serif Pro" w:eastAsia="Times New Roman" w:hAnsi="Source Serif Pro" w:cs="Times New Roman"/>
+          <w:color w:val="3D464D"/>
+          <w:sz w:val="27"/>
+          <w:szCs w:val="27"/>
+          <w:lang w:eastAsia="pt-BR"/>
+        </w:rPr>
+      </w:pPr>
+      <w:r>
+        <w:rPr>
+          <w:rFonts w:ascii="Source Serif Pro" w:eastAsia="Times New Roman" w:hAnsi="Source Serif Pro" w:cs="Times New Roman"/>
+          <w:color w:val="3D464D"/>
+          <w:sz w:val="27"/>
+          <w:szCs w:val="27"/>
+          <w:lang w:eastAsia="pt-BR"/>
+        </w:rPr>
+        <w:t>Quais das afirmativas acima realmente são benefícios de usar fontes externas?</w:t>
+      </w:r>
+    </w:p>
+    <w:p>
+      <w:pPr>
+        <w:rPr>
+          <w:rFonts w:ascii="Source Serif Pro" w:hAnsi="Source Serif Pro"/>
+          <w:color w:val="767E85"/>
+          <w:sz w:val="23"/>
+          <w:szCs w:val="23"/>
+          <w:shd w:val="clear" w:color="auto" w:fill="FFFFFF"/>
+        </w:rPr>
+      </w:pPr>
+      <w:r>
+        <w:rPr>
+          <w:rFonts w:ascii="Source Serif Pro" w:hAnsi="Source Serif Pro"/>
+          <w:color w:val="767E85"/>
+          <w:sz w:val="23"/>
+          <w:szCs w:val="23"/>
+          <w:shd w:val="clear" w:color="auto" w:fill="FFFFFF"/>
+        </w:rPr>
+        <w:t>Usar fontes externas é uma alternativa muito funcional para termos mais opções, que deixam o nosso site mais bonito e exclusivo, e também padronizado em todos os navegadores.</w:t>
+      </w:r>
+    </w:p>
+    <w:p>
+      <w:pPr>
+        <w:rPr>
+          <w:rFonts w:ascii="Source Serif Pro" w:hAnsi="Source Serif Pro"/>
+          <w:color w:val="767E85"/>
+          <w:sz w:val="23"/>
+          <w:szCs w:val="23"/>
+          <w:shd w:val="clear" w:color="auto" w:fill="FFFFFF"/>
+        </w:rPr>
+      </w:pPr>
+    </w:p>
+    <w:p>
+      <w:pPr>
+        <w:rPr>
+          <w:rFonts w:ascii="Source Serif Pro" w:hAnsi="Source Serif Pro"/>
           <w:color w:val="767E85"/>
           <w:sz w:val="23"/>
           <w:szCs w:val="23"/>
@@ -16326,6 +17144,155 @@
     </w:lvl>
   </w:abstractNum>
   <w:abstractNum w:abstractNumId="14" w15:restartNumberingAfterBreak="0">
+    <w:nsid w:val="63A622A0"/>
+    <w:multiLevelType w:val="multilevel"/>
+    <w:tmpl w:val="0B66B5CC"/>
+    <w:lvl w:ilvl="0">
+      <w:start w:val="1"/>
+      <w:numFmt w:val="bullet"/>
+      <w:lvlText w:val=""/>
+      <w:lvlJc w:val="left"/>
+      <w:pPr>
+        <w:tabs>
+          <w:tab w:val="num" w:pos="720"/>
+        </w:tabs>
+        <w:ind w:left="720" w:hanging="360"/>
+      </w:pPr>
+      <w:rPr>
+        <w:rFonts w:ascii="Symbol" w:hAnsi="Symbol" w:hint="default"/>
+        <w:sz w:val="20"/>
+      </w:rPr>
+    </w:lvl>
+    <w:lvl w:ilvl="1" w:tentative="1">
+      <w:start w:val="1"/>
+      <w:numFmt w:val="bullet"/>
+      <w:lvlText w:val="o"/>
+      <w:lvlJc w:val="left"/>
+      <w:pPr>
+        <w:tabs>
+          <w:tab w:val="num" w:pos="1440"/>
+        </w:tabs>
+        <w:ind w:left="1440" w:hanging="360"/>
+      </w:pPr>
+      <w:rPr>
+        <w:rFonts w:ascii="Courier New" w:hAnsi="Courier New" w:hint="default"/>
+        <w:sz w:val="20"/>
+      </w:rPr>
+    </w:lvl>
+    <w:lvl w:ilvl="2" w:tentative="1">
+      <w:start w:val="1"/>
+      <w:numFmt w:val="bullet"/>
+      <w:lvlText w:val=""/>
+      <w:lvlJc w:val="left"/>
+      <w:pPr>
+        <w:tabs>
+          <w:tab w:val="num" w:pos="2160"/>
+        </w:tabs>
+        <w:ind w:left="2160" w:hanging="360"/>
+      </w:pPr>
+      <w:rPr>
+        <w:rFonts w:ascii="Wingdings" w:hAnsi="Wingdings" w:hint="default"/>
+        <w:sz w:val="20"/>
+      </w:rPr>
+    </w:lvl>
+    <w:lvl w:ilvl="3" w:tentative="1">
+      <w:start w:val="1"/>
+      <w:numFmt w:val="bullet"/>
+      <w:lvlText w:val=""/>
+      <w:lvlJc w:val="left"/>
+      <w:pPr>
+        <w:tabs>
+          <w:tab w:val="num" w:pos="2880"/>
+        </w:tabs>
+        <w:ind w:left="2880" w:hanging="360"/>
+      </w:pPr>
+      <w:rPr>
+        <w:rFonts w:ascii="Wingdings" w:hAnsi="Wingdings" w:hint="default"/>
+        <w:sz w:val="20"/>
+      </w:rPr>
+    </w:lvl>
+    <w:lvl w:ilvl="4" w:tentative="1">
+      <w:start w:val="1"/>
+      <w:numFmt w:val="bullet"/>
+      <w:lvlText w:val=""/>
+      <w:lvlJc w:val="left"/>
+      <w:pPr>
+        <w:tabs>
+          <w:tab w:val="num" w:pos="3600"/>
+        </w:tabs>
+        <w:ind w:left="3600" w:hanging="360"/>
+      </w:pPr>
+      <w:rPr>
+        <w:rFonts w:ascii="Wingdings" w:hAnsi="Wingdings" w:hint="default"/>
+        <w:sz w:val="20"/>
+      </w:rPr>
+    </w:lvl>
+    <w:lvl w:ilvl="5" w:tentative="1">
+      <w:start w:val="1"/>
+      <w:numFmt w:val="bullet"/>
+      <w:lvlText w:val=""/>
+      <w:lvlJc w:val="left"/>
+      <w:pPr>
+        <w:tabs>
+          <w:tab w:val="num" w:pos="4320"/>
+        </w:tabs>
+        <w:ind w:left="4320" w:hanging="360"/>
+      </w:pPr>
+      <w:rPr>
+        <w:rFonts w:ascii="Wingdings" w:hAnsi="Wingdings" w:hint="default"/>
+        <w:sz w:val="20"/>
+      </w:rPr>
+    </w:lvl>
+    <w:lvl w:ilvl="6" w:tentative="1">
+      <w:start w:val="1"/>
+      <w:numFmt w:val="bullet"/>
+      <w:lvlText w:val=""/>
+      <w:lvlJc w:val="left"/>
+      <w:pPr>
+        <w:tabs>
+          <w:tab w:val="num" w:pos="5040"/>
+        </w:tabs>
+        <w:ind w:left="5040" w:hanging="360"/>
+      </w:pPr>
+      <w:rPr>
+        <w:rFonts w:ascii="Wingdings" w:hAnsi="Wingdings" w:hint="default"/>
+        <w:sz w:val="20"/>
+      </w:rPr>
+    </w:lvl>
+    <w:lvl w:ilvl="7" w:tentative="1">
+      <w:start w:val="1"/>
+      <w:numFmt w:val="bullet"/>
+      <w:lvlText w:val=""/>
+      <w:lvlJc w:val="left"/>
+      <w:pPr>
+        <w:tabs>
+          <w:tab w:val="num" w:pos="5760"/>
+        </w:tabs>
+        <w:ind w:left="5760" w:hanging="360"/>
+      </w:pPr>
+      <w:rPr>
+        <w:rFonts w:ascii="Wingdings" w:hAnsi="Wingdings" w:hint="default"/>
+        <w:sz w:val="20"/>
+      </w:rPr>
+    </w:lvl>
+    <w:lvl w:ilvl="8" w:tentative="1">
+      <w:start w:val="1"/>
+      <w:numFmt w:val="bullet"/>
+      <w:lvlText w:val=""/>
+      <w:lvlJc w:val="left"/>
+      <w:pPr>
+        <w:tabs>
+          <w:tab w:val="num" w:pos="6480"/>
+        </w:tabs>
+        <w:ind w:left="6480" w:hanging="360"/>
+      </w:pPr>
+      <w:rPr>
+        <w:rFonts w:ascii="Wingdings" w:hAnsi="Wingdings" w:hint="default"/>
+        <w:sz w:val="20"/>
+      </w:rPr>
+    </w:lvl>
+  </w:abstractNum>
+  <w:abstractNum w:abstractNumId="15" w15:restartNumberingAfterBreak="0">
     <w:nsid w:val="79AD37EB"/>
     <w:multiLevelType w:val="multilevel"/>
     <w:tmpl w:val="E6FCF7D4"/>
@@ -16520,6 +17487,9 @@
     <w:abstractNumId w:val="7"/>
   </w:num>
   <w:num w:numId="16">
+    <w:abstractNumId w:val="15"/>
+  </w:num>
+  <w:num w:numId="17">
     <w:abstractNumId w:val="14"/>
   </w:num>
 </w:numbering>

</xml_diff>

<commit_message>
Incorporação do vídeo, inserindo, organizando e estilizando a lista
</commit_message>
<xml_diff>
--- a/Anotações/Anotações.docx
+++ b/Anotações/Anotações.docx
@@ -15036,6 +15036,312 @@
     </w:p>
     <w:p>
       <w:pPr>
+        <w:shd w:val="clear" w:color="auto" w:fill="FFFFFF"/>
+        <w:spacing w:after="0" w:line="240" w:lineRule="auto"/>
+        <w:rPr>
+          <w:rFonts w:ascii="Source Serif Pro" w:eastAsia="Times New Roman" w:hAnsi="Source Serif Pro" w:cs="Times New Roman"/>
+          <w:color w:val="3D464D"/>
+          <w:sz w:val="27"/>
+          <w:szCs w:val="27"/>
+          <w:lang w:eastAsia="pt-BR"/>
+        </w:rPr>
+      </w:pPr>
+    </w:p>
+    <w:p>
+      <w:pPr>
+        <w:shd w:val="clear" w:color="auto" w:fill="FFFFFF"/>
+        <w:spacing w:after="0" w:line="240" w:lineRule="auto"/>
+        <w:rPr>
+          <w:rFonts w:ascii="Source Serif Pro" w:eastAsia="Times New Roman" w:hAnsi="Source Serif Pro" w:cs="Times New Roman"/>
+          <w:color w:val="3D464D"/>
+          <w:sz w:val="27"/>
+          <w:szCs w:val="27"/>
+          <w:lang w:eastAsia="pt-BR"/>
+        </w:rPr>
+      </w:pPr>
+      <w:r>
+        <w:rPr>
+          <w:rFonts w:ascii="Source Serif Pro" w:eastAsia="Times New Roman" w:hAnsi="Source Serif Pro" w:cs="Times New Roman"/>
+          <w:color w:val="3D464D"/>
+          <w:sz w:val="27"/>
+          <w:szCs w:val="27"/>
+          <w:lang w:eastAsia="pt-BR"/>
+        </w:rPr>
+        <w:t>Nesta aula, aprendemos:</w:t>
+      </w:r>
+    </w:p>
+    <w:p>
+      <w:pPr>
+        <w:numPr>
+          <w:ilvl w:val="0"/>
+          <w:numId w:val="18"/>
+        </w:numPr>
+        <w:shd w:val="clear" w:color="auto" w:fill="FFFFFF"/>
+        <w:spacing w:before="60" w:after="60" w:line="240" w:lineRule="auto"/>
+        <w:ind w:left="1200"/>
+        <w:rPr>
+          <w:rFonts w:ascii="Source Serif Pro" w:eastAsia="Times New Roman" w:hAnsi="Source Serif Pro" w:cs="Times New Roman"/>
+          <w:color w:val="3D464D"/>
+          <w:sz w:val="27"/>
+          <w:szCs w:val="27"/>
+          <w:lang w:eastAsia="pt-BR"/>
+        </w:rPr>
+      </w:pPr>
+      <w:r>
+        <w:rPr>
+          <w:rFonts w:ascii="Source Serif Pro" w:eastAsia="Times New Roman" w:hAnsi="Source Serif Pro" w:cs="Times New Roman"/>
+          <w:color w:val="3D464D"/>
+          <w:sz w:val="27"/>
+          <w:szCs w:val="27"/>
+          <w:lang w:eastAsia="pt-BR"/>
+        </w:rPr>
+        <w:t>A utilizar fontes externas nas nossas páginas</w:t>
+      </w:r>
+    </w:p>
+    <w:p>
+      <w:pPr>
+        <w:numPr>
+          <w:ilvl w:val="0"/>
+          <w:numId w:val="18"/>
+        </w:numPr>
+        <w:shd w:val="clear" w:color="auto" w:fill="FFFFFF"/>
+        <w:spacing w:before="60" w:after="60" w:line="240" w:lineRule="auto"/>
+        <w:ind w:left="1200"/>
+        <w:rPr>
+          <w:rFonts w:ascii="Source Serif Pro" w:eastAsia="Times New Roman" w:hAnsi="Source Serif Pro" w:cs="Times New Roman"/>
+          <w:color w:val="3D464D"/>
+          <w:sz w:val="27"/>
+          <w:szCs w:val="27"/>
+          <w:lang w:eastAsia="pt-BR"/>
+        </w:rPr>
+      </w:pPr>
+      <w:r>
+        <w:rPr>
+          <w:rFonts w:ascii="Source Serif Pro" w:eastAsia="Times New Roman" w:hAnsi="Source Serif Pro" w:cs="Times New Roman"/>
+          <w:color w:val="3D464D"/>
+          <w:sz w:val="27"/>
+          <w:szCs w:val="27"/>
+          <w:lang w:eastAsia="pt-BR"/>
+        </w:rPr>
+        <w:t>Como incorporar um mapa à nossa página</w:t>
+      </w:r>
+    </w:p>
+    <w:p>
+      <w:pPr>
+        <w:numPr>
+          <w:ilvl w:val="0"/>
+          <w:numId w:val="18"/>
+        </w:numPr>
+        <w:shd w:val="clear" w:color="auto" w:fill="FFFFFF"/>
+        <w:spacing w:before="60" w:after="60" w:line="240" w:lineRule="auto"/>
+        <w:ind w:left="1200"/>
+        <w:rPr>
+          <w:rFonts w:ascii="Source Serif Pro" w:eastAsia="Times New Roman" w:hAnsi="Source Serif Pro" w:cs="Times New Roman"/>
+          <w:color w:val="3D464D"/>
+          <w:sz w:val="27"/>
+          <w:szCs w:val="27"/>
+          <w:lang w:eastAsia="pt-BR"/>
+        </w:rPr>
+      </w:pPr>
+      <w:r>
+        <w:rPr>
+          <w:rFonts w:ascii="Source Serif Pro" w:eastAsia="Times New Roman" w:hAnsi="Source Serif Pro" w:cs="Times New Roman"/>
+          <w:color w:val="3D464D"/>
+          <w:sz w:val="27"/>
+          <w:szCs w:val="27"/>
+          <w:lang w:eastAsia="pt-BR"/>
+        </w:rPr>
+        <w:t>Como incorporar um vídeo à nossa página</w:t>
+      </w:r>
+    </w:p>
+    <w:p>
+      <w:pPr>
+        <w:rPr>
+          <w:rFonts w:ascii="Source Serif Pro" w:hAnsi="Source Serif Pro"/>
+          <w:color w:val="767E85"/>
+          <w:sz w:val="23"/>
+          <w:szCs w:val="23"/>
+          <w:shd w:val="clear" w:color="auto" w:fill="FFFFFF"/>
+        </w:rPr>
+      </w:pPr>
+    </w:p>
+    <w:p>
+      <w:pPr>
+        <w:rPr>
+          <w:rFonts w:ascii="Source Serif Pro" w:hAnsi="Source Serif Pro"/>
+          <w:color w:val="3D464D"/>
+          <w:sz w:val="27"/>
+          <w:szCs w:val="27"/>
+          <w:shd w:val="clear" w:color="auto" w:fill="FFFFFF"/>
+        </w:rPr>
+      </w:pPr>
+      <w:r>
+        <w:rPr>
+          <w:rFonts w:ascii="Source Serif Pro" w:hAnsi="Source Serif Pro"/>
+          <w:color w:val="3D464D"/>
+          <w:sz w:val="27"/>
+          <w:szCs w:val="27"/>
+          <w:shd w:val="clear" w:color="auto" w:fill="FFFFFF"/>
+        </w:rPr>
+        <w:t>No CSS temos algo chamado </w:t>
+      </w:r>
+      <w:proofErr w:type="spellStart"/>
+      <w:r>
+        <w:rPr>
+          <w:rStyle w:val="Forte"/>
+          <w:rFonts w:ascii="Source Serif Pro" w:hAnsi="Source Serif Pro"/>
+          <w:color w:val="3D464D"/>
+          <w:sz w:val="27"/>
+          <w:szCs w:val="27"/>
+          <w:shd w:val="clear" w:color="auto" w:fill="FFFFFF"/>
+        </w:rPr>
+        <w:t>pseudo-elementos</w:t>
+      </w:r>
+      <w:proofErr w:type="spellEnd"/>
+      <w:r>
+        <w:rPr>
+          <w:rFonts w:ascii="Source Serif Pro" w:hAnsi="Source Serif Pro"/>
+          <w:color w:val="3D464D"/>
+          <w:sz w:val="27"/>
+          <w:szCs w:val="27"/>
+          <w:shd w:val="clear" w:color="auto" w:fill="FFFFFF"/>
+        </w:rPr>
+        <w:t>. Conhecemos alguns deles, como </w:t>
+      </w:r>
+      <w:r>
+        <w:rPr>
+          <w:rStyle w:val="CdigoHTML"/>
+          <w:rFonts w:eastAsiaTheme="minorHAnsi"/>
+          <w:color w:val="3D464D"/>
+          <w:shd w:val="clear" w:color="auto" w:fill="F0F3F5"/>
+        </w:rPr>
+        <w:t>:</w:t>
+      </w:r>
+      <w:proofErr w:type="spellStart"/>
+      <w:r>
+        <w:rPr>
+          <w:rStyle w:val="CdigoHTML"/>
+          <w:rFonts w:eastAsiaTheme="minorHAnsi"/>
+          <w:color w:val="3D464D"/>
+          <w:shd w:val="clear" w:color="auto" w:fill="F0F3F5"/>
+        </w:rPr>
+        <w:t>hover</w:t>
+      </w:r>
+      <w:proofErr w:type="spellEnd"/>
+      <w:r>
+        <w:rPr>
+          <w:rFonts w:ascii="Source Serif Pro" w:hAnsi="Source Serif Pro"/>
+          <w:color w:val="3D464D"/>
+          <w:sz w:val="27"/>
+          <w:szCs w:val="27"/>
+          <w:shd w:val="clear" w:color="auto" w:fill="FFFFFF"/>
+        </w:rPr>
+        <w:t>, </w:t>
+      </w:r>
+      <w:r>
+        <w:rPr>
+          <w:rStyle w:val="CdigoHTML"/>
+          <w:rFonts w:eastAsiaTheme="minorHAnsi"/>
+          <w:color w:val="3D464D"/>
+          <w:shd w:val="clear" w:color="auto" w:fill="F0F3F5"/>
+        </w:rPr>
+        <w:t>:</w:t>
+      </w:r>
+      <w:proofErr w:type="spellStart"/>
+      <w:r>
+        <w:rPr>
+          <w:rStyle w:val="CdigoHTML"/>
+          <w:rFonts w:eastAsiaTheme="minorHAnsi"/>
+          <w:color w:val="3D464D"/>
+          <w:shd w:val="clear" w:color="auto" w:fill="F0F3F5"/>
+        </w:rPr>
+        <w:t>active</w:t>
+      </w:r>
+      <w:proofErr w:type="spellEnd"/>
+      <w:r>
+        <w:rPr>
+          <w:rFonts w:ascii="Source Serif Pro" w:hAnsi="Source Serif Pro"/>
+          <w:color w:val="3D464D"/>
+          <w:sz w:val="27"/>
+          <w:szCs w:val="27"/>
+          <w:shd w:val="clear" w:color="auto" w:fill="FFFFFF"/>
+        </w:rPr>
+        <w:t>, </w:t>
+      </w:r>
+      <w:r>
+        <w:rPr>
+          <w:rStyle w:val="CdigoHTML"/>
+          <w:rFonts w:eastAsiaTheme="minorHAnsi"/>
+          <w:color w:val="3D464D"/>
+          <w:shd w:val="clear" w:color="auto" w:fill="F0F3F5"/>
+        </w:rPr>
+        <w:t>:</w:t>
+      </w:r>
+      <w:proofErr w:type="spellStart"/>
+      <w:r>
+        <w:rPr>
+          <w:rStyle w:val="CdigoHTML"/>
+          <w:rFonts w:eastAsiaTheme="minorHAnsi"/>
+          <w:color w:val="3D464D"/>
+          <w:shd w:val="clear" w:color="auto" w:fill="F0F3F5"/>
+        </w:rPr>
+        <w:t>visited</w:t>
+      </w:r>
+      <w:proofErr w:type="spellEnd"/>
+      <w:r>
+        <w:rPr>
+          <w:rFonts w:ascii="Source Serif Pro" w:hAnsi="Source Serif Pro"/>
+          <w:color w:val="3D464D"/>
+          <w:sz w:val="27"/>
+          <w:szCs w:val="27"/>
+          <w:shd w:val="clear" w:color="auto" w:fill="FFFFFF"/>
+        </w:rPr>
+        <w:t>, </w:t>
+      </w:r>
+      <w:r>
+        <w:rPr>
+          <w:rStyle w:val="CdigoHTML"/>
+          <w:rFonts w:eastAsiaTheme="minorHAnsi"/>
+          <w:color w:val="3D464D"/>
+          <w:shd w:val="clear" w:color="auto" w:fill="F0F3F5"/>
+        </w:rPr>
+        <w:t>:</w:t>
+      </w:r>
+      <w:proofErr w:type="spellStart"/>
+      <w:r>
+        <w:rPr>
+          <w:rStyle w:val="CdigoHTML"/>
+          <w:rFonts w:eastAsiaTheme="minorHAnsi"/>
+          <w:color w:val="3D464D"/>
+          <w:shd w:val="clear" w:color="auto" w:fill="F0F3F5"/>
+        </w:rPr>
+        <w:t>required</w:t>
+      </w:r>
+      <w:proofErr w:type="spellEnd"/>
+      <w:r>
+        <w:rPr>
+          <w:rFonts w:ascii="Source Serif Pro" w:hAnsi="Source Serif Pro"/>
+          <w:color w:val="3D464D"/>
+          <w:sz w:val="27"/>
+          <w:szCs w:val="27"/>
+          <w:shd w:val="clear" w:color="auto" w:fill="FFFFFF"/>
+        </w:rPr>
+        <w:t>. Tais recursos são utilizados para marcar melhor nossos elementos e gerar um comportamento mais interessante em nosso site.</w:t>
+      </w:r>
+    </w:p>
+    <w:p>
+      <w:pPr>
+        <w:rPr>
+          <w:rFonts w:ascii="Source Serif Pro" w:hAnsi="Source Serif Pro"/>
+          <w:color w:val="767E85"/>
+          <w:sz w:val="23"/>
+          <w:szCs w:val="23"/>
+          <w:shd w:val="clear" w:color="auto" w:fill="FFFFFF"/>
+        </w:rPr>
+      </w:pPr>
+    </w:p>
+    <w:p>
+      <w:pPr>
         <w:rPr>
           <w:rFonts w:ascii="Source Serif Pro" w:hAnsi="Source Serif Pro"/>
           <w:color w:val="767E85"/>
@@ -16548,9 +16854,9 @@
     </w:lvl>
   </w:abstractNum>
   <w:abstractNum w:abstractNumId="10" w15:restartNumberingAfterBreak="0">
-    <w:nsid w:val="51322F81"/>
+    <w:nsid w:val="43282801"/>
     <w:multiLevelType w:val="multilevel"/>
-    <w:tmpl w:val="2B36398A"/>
+    <w:tmpl w:val="CF5CA21C"/>
     <w:lvl w:ilvl="0">
       <w:start w:val="1"/>
       <w:numFmt w:val="bullet"/>
@@ -16697,6 +17003,155 @@
     </w:lvl>
   </w:abstractNum>
   <w:abstractNum w:abstractNumId="11" w15:restartNumberingAfterBreak="0">
+    <w:nsid w:val="51322F81"/>
+    <w:multiLevelType w:val="multilevel"/>
+    <w:tmpl w:val="2B36398A"/>
+    <w:lvl w:ilvl="0">
+      <w:start w:val="1"/>
+      <w:numFmt w:val="bullet"/>
+      <w:lvlText w:val=""/>
+      <w:lvlJc w:val="left"/>
+      <w:pPr>
+        <w:tabs>
+          <w:tab w:val="num" w:pos="720"/>
+        </w:tabs>
+        <w:ind w:left="720" w:hanging="360"/>
+      </w:pPr>
+      <w:rPr>
+        <w:rFonts w:ascii="Symbol" w:hAnsi="Symbol" w:hint="default"/>
+        <w:sz w:val="20"/>
+      </w:rPr>
+    </w:lvl>
+    <w:lvl w:ilvl="1" w:tentative="1">
+      <w:start w:val="1"/>
+      <w:numFmt w:val="bullet"/>
+      <w:lvlText w:val="o"/>
+      <w:lvlJc w:val="left"/>
+      <w:pPr>
+        <w:tabs>
+          <w:tab w:val="num" w:pos="1440"/>
+        </w:tabs>
+        <w:ind w:left="1440" w:hanging="360"/>
+      </w:pPr>
+      <w:rPr>
+        <w:rFonts w:ascii="Courier New" w:hAnsi="Courier New" w:hint="default"/>
+        <w:sz w:val="20"/>
+      </w:rPr>
+    </w:lvl>
+    <w:lvl w:ilvl="2" w:tentative="1">
+      <w:start w:val="1"/>
+      <w:numFmt w:val="bullet"/>
+      <w:lvlText w:val=""/>
+      <w:lvlJc w:val="left"/>
+      <w:pPr>
+        <w:tabs>
+          <w:tab w:val="num" w:pos="2160"/>
+        </w:tabs>
+        <w:ind w:left="2160" w:hanging="360"/>
+      </w:pPr>
+      <w:rPr>
+        <w:rFonts w:ascii="Wingdings" w:hAnsi="Wingdings" w:hint="default"/>
+        <w:sz w:val="20"/>
+      </w:rPr>
+    </w:lvl>
+    <w:lvl w:ilvl="3" w:tentative="1">
+      <w:start w:val="1"/>
+      <w:numFmt w:val="bullet"/>
+      <w:lvlText w:val=""/>
+      <w:lvlJc w:val="left"/>
+      <w:pPr>
+        <w:tabs>
+          <w:tab w:val="num" w:pos="2880"/>
+        </w:tabs>
+        <w:ind w:left="2880" w:hanging="360"/>
+      </w:pPr>
+      <w:rPr>
+        <w:rFonts w:ascii="Wingdings" w:hAnsi="Wingdings" w:hint="default"/>
+        <w:sz w:val="20"/>
+      </w:rPr>
+    </w:lvl>
+    <w:lvl w:ilvl="4" w:tentative="1">
+      <w:start w:val="1"/>
+      <w:numFmt w:val="bullet"/>
+      <w:lvlText w:val=""/>
+      <w:lvlJc w:val="left"/>
+      <w:pPr>
+        <w:tabs>
+          <w:tab w:val="num" w:pos="3600"/>
+        </w:tabs>
+        <w:ind w:left="3600" w:hanging="360"/>
+      </w:pPr>
+      <w:rPr>
+        <w:rFonts w:ascii="Wingdings" w:hAnsi="Wingdings" w:hint="default"/>
+        <w:sz w:val="20"/>
+      </w:rPr>
+    </w:lvl>
+    <w:lvl w:ilvl="5" w:tentative="1">
+      <w:start w:val="1"/>
+      <w:numFmt w:val="bullet"/>
+      <w:lvlText w:val=""/>
+      <w:lvlJc w:val="left"/>
+      <w:pPr>
+        <w:tabs>
+          <w:tab w:val="num" w:pos="4320"/>
+        </w:tabs>
+        <w:ind w:left="4320" w:hanging="360"/>
+      </w:pPr>
+      <w:rPr>
+        <w:rFonts w:ascii="Wingdings" w:hAnsi="Wingdings" w:hint="default"/>
+        <w:sz w:val="20"/>
+      </w:rPr>
+    </w:lvl>
+    <w:lvl w:ilvl="6" w:tentative="1">
+      <w:start w:val="1"/>
+      <w:numFmt w:val="bullet"/>
+      <w:lvlText w:val=""/>
+      <w:lvlJc w:val="left"/>
+      <w:pPr>
+        <w:tabs>
+          <w:tab w:val="num" w:pos="5040"/>
+        </w:tabs>
+        <w:ind w:left="5040" w:hanging="360"/>
+      </w:pPr>
+      <w:rPr>
+        <w:rFonts w:ascii="Wingdings" w:hAnsi="Wingdings" w:hint="default"/>
+        <w:sz w:val="20"/>
+      </w:rPr>
+    </w:lvl>
+    <w:lvl w:ilvl="7" w:tentative="1">
+      <w:start w:val="1"/>
+      <w:numFmt w:val="bullet"/>
+      <w:lvlText w:val=""/>
+      <w:lvlJc w:val="left"/>
+      <w:pPr>
+        <w:tabs>
+          <w:tab w:val="num" w:pos="5760"/>
+        </w:tabs>
+        <w:ind w:left="5760" w:hanging="360"/>
+      </w:pPr>
+      <w:rPr>
+        <w:rFonts w:ascii="Wingdings" w:hAnsi="Wingdings" w:hint="default"/>
+        <w:sz w:val="20"/>
+      </w:rPr>
+    </w:lvl>
+    <w:lvl w:ilvl="8" w:tentative="1">
+      <w:start w:val="1"/>
+      <w:numFmt w:val="bullet"/>
+      <w:lvlText w:val=""/>
+      <w:lvlJc w:val="left"/>
+      <w:pPr>
+        <w:tabs>
+          <w:tab w:val="num" w:pos="6480"/>
+        </w:tabs>
+        <w:ind w:left="6480" w:hanging="360"/>
+      </w:pPr>
+      <w:rPr>
+        <w:rFonts w:ascii="Wingdings" w:hAnsi="Wingdings" w:hint="default"/>
+        <w:sz w:val="20"/>
+      </w:rPr>
+    </w:lvl>
+  </w:abstractNum>
+  <w:abstractNum w:abstractNumId="12" w15:restartNumberingAfterBreak="0">
     <w:nsid w:val="5D815921"/>
     <w:multiLevelType w:val="multilevel"/>
     <w:tmpl w:val="046E302E"/>
@@ -16845,7 +17300,7 @@
       </w:rPr>
     </w:lvl>
   </w:abstractNum>
-  <w:abstractNum w:abstractNumId="12" w15:restartNumberingAfterBreak="0">
+  <w:abstractNum w:abstractNumId="13" w15:restartNumberingAfterBreak="0">
     <w:nsid w:val="5DE14C91"/>
     <w:multiLevelType w:val="multilevel"/>
     <w:tmpl w:val="1930CB34"/>
@@ -16994,7 +17449,7 @@
       </w:rPr>
     </w:lvl>
   </w:abstractNum>
-  <w:abstractNum w:abstractNumId="13" w15:restartNumberingAfterBreak="0">
+  <w:abstractNum w:abstractNumId="14" w15:restartNumberingAfterBreak="0">
     <w:nsid w:val="60D64966"/>
     <w:multiLevelType w:val="multilevel"/>
     <w:tmpl w:val="1D26BC72"/>
@@ -17143,7 +17598,7 @@
       </w:rPr>
     </w:lvl>
   </w:abstractNum>
-  <w:abstractNum w:abstractNumId="14" w15:restartNumberingAfterBreak="0">
+  <w:abstractNum w:abstractNumId="15" w15:restartNumberingAfterBreak="0">
     <w:nsid w:val="63A622A0"/>
     <w:multiLevelType w:val="multilevel"/>
     <w:tmpl w:val="0B66B5CC"/>
@@ -17292,7 +17747,7 @@
       </w:rPr>
     </w:lvl>
   </w:abstractNum>
-  <w:abstractNum w:abstractNumId="15" w15:restartNumberingAfterBreak="0">
+  <w:abstractNum w:abstractNumId="16" w15:restartNumberingAfterBreak="0">
     <w:nsid w:val="79AD37EB"/>
     <w:multiLevelType w:val="multilevel"/>
     <w:tmpl w:val="E6FCF7D4"/>
@@ -17448,19 +17903,19 @@
     <w:abstractNumId w:val="9"/>
   </w:num>
   <w:num w:numId="3">
-    <w:abstractNumId w:val="12"/>
+    <w:abstractNumId w:val="13"/>
   </w:num>
   <w:num w:numId="4">
     <w:abstractNumId w:val="6"/>
   </w:num>
   <w:num w:numId="5">
-    <w:abstractNumId w:val="13"/>
+    <w:abstractNumId w:val="14"/>
   </w:num>
   <w:num w:numId="6">
     <w:abstractNumId w:val="1"/>
   </w:num>
   <w:num w:numId="7">
-    <w:abstractNumId w:val="10"/>
+    <w:abstractNumId w:val="11"/>
   </w:num>
   <w:num w:numId="8">
     <w:abstractNumId w:val="0"/>
@@ -17472,7 +17927,7 @@
     <w:abstractNumId w:val="2"/>
   </w:num>
   <w:num w:numId="11">
-    <w:abstractNumId w:val="11"/>
+    <w:abstractNumId w:val="12"/>
   </w:num>
   <w:num w:numId="12">
     <w:abstractNumId w:val="8"/>
@@ -17487,10 +17942,13 @@
     <w:abstractNumId w:val="7"/>
   </w:num>
   <w:num w:numId="16">
+    <w:abstractNumId w:val="16"/>
+  </w:num>
+  <w:num w:numId="17">
     <w:abstractNumId w:val="15"/>
   </w:num>
-  <w:num w:numId="17">
-    <w:abstractNumId w:val="14"/>
+  <w:num w:numId="18">
+    <w:abstractNumId w:val="10"/>
   </w:num>
 </w:numbering>
 </file>

</xml_diff>

<commit_message>
Pseudo-elementos first-letter|first-line, before|after e inserção de unicode na lista
</commit_message>
<xml_diff>
--- a/Anotações/Anotações.docx
+++ b/Anotações/Anotações.docx
@@ -15328,6 +15328,1847 @@
         </w:rPr>
         <w:t>. Tais recursos são utilizados para marcar melhor nossos elementos e gerar um comportamento mais interessante em nosso site.</w:t>
       </w:r>
+    </w:p>
+    <w:p>
+      <w:pPr>
+        <w:rPr>
+          <w:rFonts w:ascii="Source Serif Pro" w:hAnsi="Source Serif Pro"/>
+          <w:color w:val="3D464D"/>
+          <w:sz w:val="27"/>
+          <w:szCs w:val="27"/>
+          <w:shd w:val="clear" w:color="auto" w:fill="FFFFFF"/>
+        </w:rPr>
+      </w:pPr>
+      <w:r>
+        <w:rPr>
+          <w:rFonts w:ascii="Source Serif Pro" w:hAnsi="Source Serif Pro"/>
+          <w:color w:val="3D464D"/>
+          <w:sz w:val="27"/>
+          <w:szCs w:val="27"/>
+          <w:shd w:val="clear" w:color="auto" w:fill="FFFFFF"/>
+        </w:rPr>
+        <w:lastRenderedPageBreak/>
+        <w:t> Precisamos aqui ajustar a transição da cor branca para o cinza, então utilizaremos o </w:t>
+      </w:r>
+      <w:r>
+        <w:rPr>
+          <w:rStyle w:val="CdigoHTML"/>
+          <w:rFonts w:eastAsiaTheme="minorHAnsi"/>
+          <w:color w:val="3D464D"/>
+          <w:shd w:val="clear" w:color="auto" w:fill="F0F3F5"/>
+        </w:rPr>
+        <w:t>linear-</w:t>
+      </w:r>
+      <w:proofErr w:type="spellStart"/>
+      <w:proofErr w:type="gramStart"/>
+      <w:r>
+        <w:rPr>
+          <w:rStyle w:val="CdigoHTML"/>
+          <w:rFonts w:eastAsiaTheme="minorHAnsi"/>
+          <w:color w:val="3D464D"/>
+          <w:shd w:val="clear" w:color="auto" w:fill="F0F3F5"/>
+        </w:rPr>
+        <w:t>gradient</w:t>
+      </w:r>
+      <w:proofErr w:type="spellEnd"/>
+      <w:r>
+        <w:rPr>
+          <w:rStyle w:val="CdigoHTML"/>
+          <w:rFonts w:eastAsiaTheme="minorHAnsi"/>
+          <w:color w:val="3D464D"/>
+          <w:shd w:val="clear" w:color="auto" w:fill="F0F3F5"/>
+        </w:rPr>
+        <w:t>(</w:t>
+      </w:r>
+      <w:proofErr w:type="gramEnd"/>
+      <w:r>
+        <w:rPr>
+          <w:rStyle w:val="CdigoHTML"/>
+          <w:rFonts w:eastAsiaTheme="minorHAnsi"/>
+          <w:color w:val="3D464D"/>
+          <w:shd w:val="clear" w:color="auto" w:fill="F0F3F5"/>
+        </w:rPr>
+        <w:t>)</w:t>
+      </w:r>
+      <w:r>
+        <w:rPr>
+          <w:rFonts w:ascii="Source Serif Pro" w:hAnsi="Source Serif Pro"/>
+          <w:color w:val="3D464D"/>
+          <w:sz w:val="27"/>
+          <w:szCs w:val="27"/>
+          <w:shd w:val="clear" w:color="auto" w:fill="FFFFFF"/>
+        </w:rPr>
+        <w:t xml:space="preserve"> que receberá as cores que desejamos trabalhar. O interessante dessa propriedade é que podemos </w:t>
+      </w:r>
+      <w:proofErr w:type="spellStart"/>
+      <w:r>
+        <w:rPr>
+          <w:rFonts w:ascii="Source Serif Pro" w:hAnsi="Source Serif Pro"/>
+          <w:color w:val="3D464D"/>
+          <w:sz w:val="27"/>
+          <w:szCs w:val="27"/>
+          <w:shd w:val="clear" w:color="auto" w:fill="FFFFFF"/>
+        </w:rPr>
+        <w:t>adiciconar</w:t>
+      </w:r>
+      <w:proofErr w:type="spellEnd"/>
+      <w:r>
+        <w:rPr>
+          <w:rFonts w:ascii="Source Serif Pro" w:hAnsi="Source Serif Pro"/>
+          <w:color w:val="3D464D"/>
+          <w:sz w:val="27"/>
+          <w:szCs w:val="27"/>
+          <w:shd w:val="clear" w:color="auto" w:fill="FFFFFF"/>
+        </w:rPr>
+        <w:t xml:space="preserve"> quantas cores quisermos, que o CSS irá administrá-las automaticamente. É possível, inclusive, ajustar a inclinação das cores, por exemplo </w:t>
+      </w:r>
+      <w:r>
+        <w:rPr>
+          <w:rStyle w:val="CdigoHTML"/>
+          <w:rFonts w:eastAsiaTheme="minorHAnsi"/>
+          <w:color w:val="3D464D"/>
+          <w:shd w:val="clear" w:color="auto" w:fill="F0F3F5"/>
+        </w:rPr>
+        <w:t>45deg</w:t>
+      </w:r>
+      <w:r>
+        <w:rPr>
+          <w:rFonts w:ascii="Source Serif Pro" w:hAnsi="Source Serif Pro"/>
+          <w:color w:val="3D464D"/>
+          <w:sz w:val="27"/>
+          <w:szCs w:val="27"/>
+          <w:shd w:val="clear" w:color="auto" w:fill="FFFFFF"/>
+        </w:rPr>
+        <w:t> e então ficarão posicionadas em 45º.</w:t>
+      </w:r>
+    </w:p>
+    <w:p>
+      <w:pPr>
+        <w:shd w:val="clear" w:color="auto" w:fill="F0F3F5"/>
+        <w:tabs>
+          <w:tab w:val="left" w:pos="916"/>
+          <w:tab w:val="left" w:pos="1832"/>
+          <w:tab w:val="left" w:pos="2748"/>
+          <w:tab w:val="left" w:pos="3664"/>
+          <w:tab w:val="left" w:pos="4580"/>
+          <w:tab w:val="left" w:pos="5496"/>
+          <w:tab w:val="left" w:pos="6412"/>
+          <w:tab w:val="left" w:pos="7328"/>
+          <w:tab w:val="left" w:pos="8244"/>
+          <w:tab w:val="left" w:pos="9160"/>
+          <w:tab w:val="left" w:pos="10076"/>
+          <w:tab w:val="left" w:pos="10992"/>
+          <w:tab w:val="left" w:pos="11908"/>
+          <w:tab w:val="left" w:pos="12824"/>
+          <w:tab w:val="left" w:pos="13740"/>
+          <w:tab w:val="left" w:pos="14656"/>
+        </w:tabs>
+        <w:spacing w:after="0" w:line="240" w:lineRule="auto"/>
+        <w:rPr>
+          <w:rFonts w:ascii="Courier New" w:eastAsia="Times New Roman" w:hAnsi="Courier New" w:cs="Courier New"/>
+          <w:color w:val="3D464D"/>
+          <w:sz w:val="20"/>
+          <w:szCs w:val="20"/>
+          <w:lang w:eastAsia="pt-BR"/>
+        </w:rPr>
+      </w:pPr>
+      <w:proofErr w:type="gramStart"/>
+      <w:r>
+        <w:rPr>
+          <w:rFonts w:ascii="Courier New" w:eastAsia="Times New Roman" w:hAnsi="Courier New" w:cs="Courier New"/>
+          <w:color w:val="999999"/>
+          <w:sz w:val="20"/>
+          <w:szCs w:val="20"/>
+          <w:lang w:eastAsia="pt-BR"/>
+        </w:rPr>
+        <w:t>.</w:t>
+      </w:r>
+      <w:r>
+        <w:rPr>
+          <w:rFonts w:ascii="Courier New" w:eastAsia="Times New Roman" w:hAnsi="Courier New" w:cs="Courier New"/>
+          <w:color w:val="3D464D"/>
+          <w:sz w:val="20"/>
+          <w:szCs w:val="20"/>
+          <w:lang w:eastAsia="pt-BR"/>
+        </w:rPr>
+        <w:t>mapa</w:t>
+      </w:r>
+      <w:proofErr w:type="gramEnd"/>
+      <w:r>
+        <w:rPr>
+          <w:rFonts w:ascii="Courier New" w:eastAsia="Times New Roman" w:hAnsi="Courier New" w:cs="Courier New"/>
+          <w:color w:val="3D464D"/>
+          <w:sz w:val="20"/>
+          <w:szCs w:val="20"/>
+          <w:lang w:eastAsia="pt-BR"/>
+        </w:rPr>
+        <w:t xml:space="preserve"> </w:t>
+      </w:r>
+      <w:r>
+        <w:rPr>
+          <w:rFonts w:ascii="Courier New" w:eastAsia="Times New Roman" w:hAnsi="Courier New" w:cs="Courier New"/>
+          <w:color w:val="999999"/>
+          <w:sz w:val="20"/>
+          <w:szCs w:val="20"/>
+          <w:lang w:eastAsia="pt-BR"/>
+        </w:rPr>
+        <w:t>{</w:t>
+      </w:r>
+    </w:p>
+    <w:p>
+      <w:pPr>
+        <w:shd w:val="clear" w:color="auto" w:fill="F0F3F5"/>
+        <w:tabs>
+          <w:tab w:val="left" w:pos="916"/>
+          <w:tab w:val="left" w:pos="1832"/>
+          <w:tab w:val="left" w:pos="2748"/>
+          <w:tab w:val="left" w:pos="3664"/>
+          <w:tab w:val="left" w:pos="4580"/>
+          <w:tab w:val="left" w:pos="5496"/>
+          <w:tab w:val="left" w:pos="6412"/>
+          <w:tab w:val="left" w:pos="7328"/>
+          <w:tab w:val="left" w:pos="8244"/>
+          <w:tab w:val="left" w:pos="9160"/>
+          <w:tab w:val="left" w:pos="10076"/>
+          <w:tab w:val="left" w:pos="10992"/>
+          <w:tab w:val="left" w:pos="11908"/>
+          <w:tab w:val="left" w:pos="12824"/>
+          <w:tab w:val="left" w:pos="13740"/>
+          <w:tab w:val="left" w:pos="14656"/>
+        </w:tabs>
+        <w:spacing w:after="0" w:line="240" w:lineRule="auto"/>
+        <w:rPr>
+          <w:rFonts w:ascii="Courier New" w:eastAsia="Times New Roman" w:hAnsi="Courier New" w:cs="Courier New"/>
+          <w:color w:val="3D464D"/>
+          <w:sz w:val="20"/>
+          <w:szCs w:val="20"/>
+          <w:lang w:eastAsia="pt-BR"/>
+        </w:rPr>
+      </w:pPr>
+      <w:r>
+        <w:rPr>
+          <w:rFonts w:ascii="Courier New" w:eastAsia="Times New Roman" w:hAnsi="Courier New" w:cs="Courier New"/>
+          <w:color w:val="3D464D"/>
+          <w:sz w:val="20"/>
+          <w:szCs w:val="20"/>
+          <w:lang w:eastAsia="pt-BR"/>
+        </w:rPr>
+        <w:t xml:space="preserve">    padding</w:t>
+      </w:r>
+      <w:r>
+        <w:rPr>
+          <w:rFonts w:ascii="Courier New" w:eastAsia="Times New Roman" w:hAnsi="Courier New" w:cs="Courier New"/>
+          <w:color w:val="999999"/>
+          <w:sz w:val="20"/>
+          <w:szCs w:val="20"/>
+          <w:lang w:eastAsia="pt-BR"/>
+        </w:rPr>
+        <w:t>:</w:t>
+      </w:r>
+      <w:r>
+        <w:rPr>
+          <w:rFonts w:ascii="Courier New" w:eastAsia="Times New Roman" w:hAnsi="Courier New" w:cs="Courier New"/>
+          <w:color w:val="990055"/>
+          <w:sz w:val="20"/>
+          <w:szCs w:val="20"/>
+          <w:lang w:eastAsia="pt-BR"/>
+        </w:rPr>
+        <w:t>3em</w:t>
+      </w:r>
+      <w:r>
+        <w:rPr>
+          <w:rFonts w:ascii="Courier New" w:eastAsia="Times New Roman" w:hAnsi="Courier New" w:cs="Courier New"/>
+          <w:color w:val="3D464D"/>
+          <w:sz w:val="20"/>
+          <w:szCs w:val="20"/>
+          <w:lang w:eastAsia="pt-BR"/>
+        </w:rPr>
+        <w:t xml:space="preserve"> </w:t>
+      </w:r>
+      <w:r>
+        <w:rPr>
+          <w:rFonts w:ascii="Courier New" w:eastAsia="Times New Roman" w:hAnsi="Courier New" w:cs="Courier New"/>
+          <w:color w:val="990055"/>
+          <w:sz w:val="20"/>
+          <w:szCs w:val="20"/>
+          <w:lang w:eastAsia="pt-BR"/>
+        </w:rPr>
+        <w:t>0</w:t>
+      </w:r>
+      <w:r>
+        <w:rPr>
+          <w:rFonts w:ascii="Courier New" w:eastAsia="Times New Roman" w:hAnsi="Courier New" w:cs="Courier New"/>
+          <w:color w:val="999999"/>
+          <w:sz w:val="20"/>
+          <w:szCs w:val="20"/>
+          <w:lang w:eastAsia="pt-BR"/>
+        </w:rPr>
+        <w:t>;</w:t>
+      </w:r>
+    </w:p>
+    <w:p>
+      <w:pPr>
+        <w:shd w:val="clear" w:color="auto" w:fill="F0F3F5"/>
+        <w:tabs>
+          <w:tab w:val="left" w:pos="916"/>
+          <w:tab w:val="left" w:pos="1832"/>
+          <w:tab w:val="left" w:pos="2748"/>
+          <w:tab w:val="left" w:pos="3664"/>
+          <w:tab w:val="left" w:pos="4580"/>
+          <w:tab w:val="left" w:pos="5496"/>
+          <w:tab w:val="left" w:pos="6412"/>
+          <w:tab w:val="left" w:pos="7328"/>
+          <w:tab w:val="left" w:pos="8244"/>
+          <w:tab w:val="left" w:pos="9160"/>
+          <w:tab w:val="left" w:pos="10076"/>
+          <w:tab w:val="left" w:pos="10992"/>
+          <w:tab w:val="left" w:pos="11908"/>
+          <w:tab w:val="left" w:pos="12824"/>
+          <w:tab w:val="left" w:pos="13740"/>
+          <w:tab w:val="left" w:pos="14656"/>
+        </w:tabs>
+        <w:spacing w:after="0" w:line="240" w:lineRule="auto"/>
+        <w:rPr>
+          <w:rFonts w:ascii="Courier New" w:eastAsia="Times New Roman" w:hAnsi="Courier New" w:cs="Courier New"/>
+          <w:color w:val="3D464D"/>
+          <w:sz w:val="20"/>
+          <w:szCs w:val="20"/>
+          <w:lang w:eastAsia="pt-BR"/>
+        </w:rPr>
+      </w:pPr>
+      <w:r>
+        <w:rPr>
+          <w:rFonts w:ascii="Courier New" w:eastAsia="Times New Roman" w:hAnsi="Courier New" w:cs="Courier New"/>
+          <w:color w:val="3D464D"/>
+          <w:sz w:val="20"/>
+          <w:szCs w:val="20"/>
+          <w:lang w:eastAsia="pt-BR"/>
+        </w:rPr>
+        <w:t xml:space="preserve">    background</w:t>
+      </w:r>
+      <w:r>
+        <w:rPr>
+          <w:rFonts w:ascii="Courier New" w:eastAsia="Times New Roman" w:hAnsi="Courier New" w:cs="Courier New"/>
+          <w:color w:val="999999"/>
+          <w:sz w:val="20"/>
+          <w:szCs w:val="20"/>
+          <w:lang w:eastAsia="pt-BR"/>
+        </w:rPr>
+        <w:t>:</w:t>
+      </w:r>
+      <w:r>
+        <w:rPr>
+          <w:rFonts w:ascii="Courier New" w:eastAsia="Times New Roman" w:hAnsi="Courier New" w:cs="Courier New"/>
+          <w:color w:val="3D464D"/>
+          <w:sz w:val="20"/>
+          <w:szCs w:val="20"/>
+          <w:lang w:eastAsia="pt-BR"/>
+        </w:rPr>
+        <w:t xml:space="preserve"> linear</w:t>
+      </w:r>
+      <w:r>
+        <w:rPr>
+          <w:rFonts w:ascii="Courier New" w:eastAsia="Times New Roman" w:hAnsi="Courier New" w:cs="Courier New"/>
+          <w:color w:val="999999"/>
+          <w:sz w:val="20"/>
+          <w:szCs w:val="20"/>
+          <w:lang w:eastAsia="pt-BR"/>
+        </w:rPr>
+        <w:t>-</w:t>
+      </w:r>
+      <w:proofErr w:type="spellStart"/>
+      <w:proofErr w:type="gramStart"/>
+      <w:r>
+        <w:rPr>
+          <w:rFonts w:ascii="Courier New" w:eastAsia="Times New Roman" w:hAnsi="Courier New" w:cs="Courier New"/>
+          <w:color w:val="3D464D"/>
+          <w:sz w:val="20"/>
+          <w:szCs w:val="20"/>
+          <w:lang w:eastAsia="pt-BR"/>
+        </w:rPr>
+        <w:t>gradient</w:t>
+      </w:r>
+      <w:proofErr w:type="spellEnd"/>
+      <w:r>
+        <w:rPr>
+          <w:rFonts w:ascii="Courier New" w:eastAsia="Times New Roman" w:hAnsi="Courier New" w:cs="Courier New"/>
+          <w:color w:val="999999"/>
+          <w:sz w:val="20"/>
+          <w:szCs w:val="20"/>
+          <w:lang w:eastAsia="pt-BR"/>
+        </w:rPr>
+        <w:t>(</w:t>
+      </w:r>
+      <w:proofErr w:type="gramEnd"/>
+      <w:r>
+        <w:rPr>
+          <w:rFonts w:ascii="Courier New" w:eastAsia="Times New Roman" w:hAnsi="Courier New" w:cs="Courier New"/>
+          <w:color w:val="990055"/>
+          <w:sz w:val="20"/>
+          <w:szCs w:val="20"/>
+          <w:lang w:eastAsia="pt-BR"/>
+        </w:rPr>
+        <w:t>45deg</w:t>
+      </w:r>
+      <w:r>
+        <w:rPr>
+          <w:rFonts w:ascii="Courier New" w:eastAsia="Times New Roman" w:hAnsi="Courier New" w:cs="Courier New"/>
+          <w:color w:val="999999"/>
+          <w:sz w:val="20"/>
+          <w:szCs w:val="20"/>
+          <w:lang w:eastAsia="pt-BR"/>
+        </w:rPr>
+        <w:t>,</w:t>
+      </w:r>
+      <w:r>
+        <w:rPr>
+          <w:rFonts w:ascii="Courier New" w:eastAsia="Times New Roman" w:hAnsi="Courier New" w:cs="Courier New"/>
+          <w:color w:val="3D464D"/>
+          <w:sz w:val="20"/>
+          <w:szCs w:val="20"/>
+          <w:lang w:eastAsia="pt-BR"/>
+        </w:rPr>
+        <w:t xml:space="preserve"> </w:t>
+      </w:r>
+      <w:proofErr w:type="spellStart"/>
+      <w:r>
+        <w:rPr>
+          <w:rFonts w:ascii="Courier New" w:eastAsia="Times New Roman" w:hAnsi="Courier New" w:cs="Courier New"/>
+          <w:color w:val="3D464D"/>
+          <w:sz w:val="20"/>
+          <w:szCs w:val="20"/>
+          <w:lang w:eastAsia="pt-BR"/>
+        </w:rPr>
+        <w:t>orange</w:t>
+      </w:r>
+      <w:proofErr w:type="spellEnd"/>
+      <w:r>
+        <w:rPr>
+          <w:rFonts w:ascii="Courier New" w:eastAsia="Times New Roman" w:hAnsi="Courier New" w:cs="Courier New"/>
+          <w:color w:val="999999"/>
+          <w:sz w:val="20"/>
+          <w:szCs w:val="20"/>
+          <w:lang w:eastAsia="pt-BR"/>
+        </w:rPr>
+        <w:t>,</w:t>
+      </w:r>
+      <w:r>
+        <w:rPr>
+          <w:rFonts w:ascii="Courier New" w:eastAsia="Times New Roman" w:hAnsi="Courier New" w:cs="Courier New"/>
+          <w:color w:val="3D464D"/>
+          <w:sz w:val="20"/>
+          <w:szCs w:val="20"/>
+          <w:lang w:eastAsia="pt-BR"/>
+        </w:rPr>
+        <w:t xml:space="preserve"> blue</w:t>
+      </w:r>
+      <w:r>
+        <w:rPr>
+          <w:rFonts w:ascii="Courier New" w:eastAsia="Times New Roman" w:hAnsi="Courier New" w:cs="Courier New"/>
+          <w:color w:val="999999"/>
+          <w:sz w:val="20"/>
+          <w:szCs w:val="20"/>
+          <w:lang w:eastAsia="pt-BR"/>
+        </w:rPr>
+        <w:t>,</w:t>
+      </w:r>
+      <w:r>
+        <w:rPr>
+          <w:rFonts w:ascii="Courier New" w:eastAsia="Times New Roman" w:hAnsi="Courier New" w:cs="Courier New"/>
+          <w:color w:val="3D464D"/>
+          <w:sz w:val="20"/>
+          <w:szCs w:val="20"/>
+          <w:lang w:eastAsia="pt-BR"/>
+        </w:rPr>
+        <w:t xml:space="preserve"> </w:t>
+      </w:r>
+      <w:proofErr w:type="spellStart"/>
+      <w:r>
+        <w:rPr>
+          <w:rFonts w:ascii="Courier New" w:eastAsia="Times New Roman" w:hAnsi="Courier New" w:cs="Courier New"/>
+          <w:color w:val="3D464D"/>
+          <w:sz w:val="20"/>
+          <w:szCs w:val="20"/>
+          <w:lang w:eastAsia="pt-BR"/>
+        </w:rPr>
+        <w:t>red</w:t>
+      </w:r>
+      <w:proofErr w:type="spellEnd"/>
+      <w:r>
+        <w:rPr>
+          <w:rFonts w:ascii="Courier New" w:eastAsia="Times New Roman" w:hAnsi="Courier New" w:cs="Courier New"/>
+          <w:color w:val="999999"/>
+          <w:sz w:val="20"/>
+          <w:szCs w:val="20"/>
+          <w:lang w:eastAsia="pt-BR"/>
+        </w:rPr>
+        <w:t>,</w:t>
+      </w:r>
+      <w:r>
+        <w:rPr>
+          <w:rFonts w:ascii="Courier New" w:eastAsia="Times New Roman" w:hAnsi="Courier New" w:cs="Courier New"/>
+          <w:color w:val="3D464D"/>
+          <w:sz w:val="20"/>
+          <w:szCs w:val="20"/>
+          <w:lang w:eastAsia="pt-BR"/>
+        </w:rPr>
+        <w:t xml:space="preserve"> </w:t>
+      </w:r>
+      <w:proofErr w:type="spellStart"/>
+      <w:r>
+        <w:rPr>
+          <w:rFonts w:ascii="Courier New" w:eastAsia="Times New Roman" w:hAnsi="Courier New" w:cs="Courier New"/>
+          <w:color w:val="3D464D"/>
+          <w:sz w:val="20"/>
+          <w:szCs w:val="20"/>
+          <w:lang w:eastAsia="pt-BR"/>
+        </w:rPr>
+        <w:t>black</w:t>
+      </w:r>
+      <w:proofErr w:type="spellEnd"/>
+      <w:r>
+        <w:rPr>
+          <w:rFonts w:ascii="Courier New" w:eastAsia="Times New Roman" w:hAnsi="Courier New" w:cs="Courier New"/>
+          <w:color w:val="999999"/>
+          <w:sz w:val="20"/>
+          <w:szCs w:val="20"/>
+          <w:lang w:eastAsia="pt-BR"/>
+        </w:rPr>
+        <w:t>);</w:t>
+      </w:r>
+    </w:p>
+    <w:p>
+      <w:pPr>
+        <w:shd w:val="clear" w:color="auto" w:fill="F0F3F5"/>
+        <w:tabs>
+          <w:tab w:val="left" w:pos="916"/>
+          <w:tab w:val="left" w:pos="1832"/>
+          <w:tab w:val="left" w:pos="2748"/>
+          <w:tab w:val="left" w:pos="3664"/>
+          <w:tab w:val="left" w:pos="4580"/>
+          <w:tab w:val="left" w:pos="5496"/>
+          <w:tab w:val="left" w:pos="6412"/>
+          <w:tab w:val="left" w:pos="7328"/>
+          <w:tab w:val="left" w:pos="8244"/>
+          <w:tab w:val="left" w:pos="9160"/>
+          <w:tab w:val="left" w:pos="10076"/>
+          <w:tab w:val="left" w:pos="10992"/>
+          <w:tab w:val="left" w:pos="11908"/>
+          <w:tab w:val="left" w:pos="12824"/>
+          <w:tab w:val="left" w:pos="13740"/>
+          <w:tab w:val="left" w:pos="14656"/>
+        </w:tabs>
+        <w:spacing w:after="0" w:line="240" w:lineRule="auto"/>
+        <w:rPr>
+          <w:rFonts w:ascii="Consolas" w:eastAsia="Times New Roman" w:hAnsi="Consolas" w:cs="Courier New"/>
+          <w:color w:val="3D464D"/>
+          <w:sz w:val="27"/>
+          <w:szCs w:val="27"/>
+          <w:lang w:eastAsia="pt-BR"/>
+        </w:rPr>
+      </w:pPr>
+      <w:r>
+        <w:rPr>
+          <w:rFonts w:ascii="Courier New" w:eastAsia="Times New Roman" w:hAnsi="Courier New" w:cs="Courier New"/>
+          <w:color w:val="999999"/>
+          <w:sz w:val="20"/>
+          <w:szCs w:val="20"/>
+          <w:lang w:eastAsia="pt-BR"/>
+        </w:rPr>
+        <w:t>}</w:t>
+      </w:r>
+    </w:p>
+    <w:p>
+      <w:pPr>
+        <w:rPr>
+          <w:rFonts w:ascii="Source Serif Pro" w:hAnsi="Source Serif Pro"/>
+          <w:color w:val="767E85"/>
+          <w:sz w:val="23"/>
+          <w:szCs w:val="23"/>
+          <w:shd w:val="clear" w:color="auto" w:fill="FFFFFF"/>
+        </w:rPr>
+      </w:pPr>
+    </w:p>
+    <w:p>
+      <w:pPr>
+        <w:rPr>
+          <w:rFonts w:ascii="Source Serif Pro" w:hAnsi="Source Serif Pro"/>
+          <w:color w:val="3D464D"/>
+          <w:sz w:val="27"/>
+          <w:szCs w:val="27"/>
+          <w:shd w:val="clear" w:color="auto" w:fill="FFFFFF"/>
+        </w:rPr>
+      </w:pPr>
+      <w:r>
+        <w:rPr>
+          <w:rFonts w:ascii="Source Serif Pro" w:hAnsi="Source Serif Pro"/>
+          <w:color w:val="3D464D"/>
+          <w:sz w:val="27"/>
+          <w:szCs w:val="27"/>
+          <w:shd w:val="clear" w:color="auto" w:fill="FFFFFF"/>
+        </w:rPr>
+        <w:t xml:space="preserve">Como estamos utilizando quatro cores no exemplo, há valores subentendidos em cada uma delas, na sequência: 0%, 25%, 50%, e 75% para a última cor da sequência. Mas podemos manipular esses valores de acordo com nosso </w:t>
+      </w:r>
+      <w:proofErr w:type="gramStart"/>
+      <w:r>
+        <w:rPr>
+          <w:rFonts w:ascii="Source Serif Pro" w:hAnsi="Source Serif Pro"/>
+          <w:color w:val="3D464D"/>
+          <w:sz w:val="27"/>
+          <w:szCs w:val="27"/>
+          <w:shd w:val="clear" w:color="auto" w:fill="FFFFFF"/>
+        </w:rPr>
+        <w:t>interesse ,</w:t>
+      </w:r>
+      <w:proofErr w:type="gramEnd"/>
+      <w:r>
+        <w:rPr>
+          <w:rFonts w:ascii="Source Serif Pro" w:hAnsi="Source Serif Pro"/>
+          <w:color w:val="3D464D"/>
+          <w:sz w:val="27"/>
+          <w:szCs w:val="27"/>
+          <w:shd w:val="clear" w:color="auto" w:fill="FFFFFF"/>
+        </w:rPr>
+        <w:t xml:space="preserve"> como definir que </w:t>
+      </w:r>
+      <w:proofErr w:type="spellStart"/>
+      <w:r>
+        <w:rPr>
+          <w:rStyle w:val="CdigoHTML"/>
+          <w:rFonts w:eastAsiaTheme="minorHAnsi"/>
+          <w:color w:val="3D464D"/>
+          <w:shd w:val="clear" w:color="auto" w:fill="F0F3F5"/>
+        </w:rPr>
+        <w:t>orange</w:t>
+      </w:r>
+      <w:proofErr w:type="spellEnd"/>
+      <w:r>
+        <w:rPr>
+          <w:rFonts w:ascii="Source Serif Pro" w:hAnsi="Source Serif Pro"/>
+          <w:color w:val="3D464D"/>
+          <w:sz w:val="27"/>
+          <w:szCs w:val="27"/>
+          <w:shd w:val="clear" w:color="auto" w:fill="FFFFFF"/>
+        </w:rPr>
+        <w:t>, por exemplo, terá o valor de </w:t>
+      </w:r>
+      <w:r>
+        <w:rPr>
+          <w:rStyle w:val="CdigoHTML"/>
+          <w:rFonts w:eastAsiaTheme="minorHAnsi"/>
+          <w:color w:val="3D464D"/>
+          <w:shd w:val="clear" w:color="auto" w:fill="F0F3F5"/>
+        </w:rPr>
+        <w:t>50%</w:t>
+      </w:r>
+      <w:r>
+        <w:rPr>
+          <w:rFonts w:ascii="Source Serif Pro" w:hAnsi="Source Serif Pro"/>
+          <w:color w:val="3D464D"/>
+          <w:sz w:val="27"/>
+          <w:szCs w:val="27"/>
+          <w:shd w:val="clear" w:color="auto" w:fill="FFFFFF"/>
+        </w:rPr>
+        <w:t>.</w:t>
+      </w:r>
+    </w:p>
+    <w:p>
+      <w:pPr>
+        <w:shd w:val="clear" w:color="auto" w:fill="F0F3F5"/>
+        <w:tabs>
+          <w:tab w:val="left" w:pos="916"/>
+          <w:tab w:val="left" w:pos="1832"/>
+          <w:tab w:val="left" w:pos="2748"/>
+          <w:tab w:val="left" w:pos="3664"/>
+          <w:tab w:val="left" w:pos="4580"/>
+          <w:tab w:val="left" w:pos="5496"/>
+          <w:tab w:val="left" w:pos="6412"/>
+          <w:tab w:val="left" w:pos="7328"/>
+          <w:tab w:val="left" w:pos="8244"/>
+          <w:tab w:val="left" w:pos="9160"/>
+          <w:tab w:val="left" w:pos="10076"/>
+          <w:tab w:val="left" w:pos="10992"/>
+          <w:tab w:val="left" w:pos="11908"/>
+          <w:tab w:val="left" w:pos="12824"/>
+          <w:tab w:val="left" w:pos="13740"/>
+          <w:tab w:val="left" w:pos="14656"/>
+        </w:tabs>
+        <w:spacing w:after="0" w:line="240" w:lineRule="auto"/>
+        <w:rPr>
+          <w:rFonts w:ascii="Courier New" w:eastAsia="Times New Roman" w:hAnsi="Courier New" w:cs="Courier New"/>
+          <w:color w:val="3D464D"/>
+          <w:sz w:val="20"/>
+          <w:szCs w:val="20"/>
+          <w:lang w:eastAsia="pt-BR"/>
+        </w:rPr>
+      </w:pPr>
+      <w:proofErr w:type="gramStart"/>
+      <w:r>
+        <w:rPr>
+          <w:rFonts w:ascii="Courier New" w:eastAsia="Times New Roman" w:hAnsi="Courier New" w:cs="Courier New"/>
+          <w:color w:val="999999"/>
+          <w:sz w:val="20"/>
+          <w:szCs w:val="20"/>
+          <w:lang w:eastAsia="pt-BR"/>
+        </w:rPr>
+        <w:t>.</w:t>
+      </w:r>
+      <w:r>
+        <w:rPr>
+          <w:rFonts w:ascii="Courier New" w:eastAsia="Times New Roman" w:hAnsi="Courier New" w:cs="Courier New"/>
+          <w:color w:val="3D464D"/>
+          <w:sz w:val="20"/>
+          <w:szCs w:val="20"/>
+          <w:lang w:eastAsia="pt-BR"/>
+        </w:rPr>
+        <w:t>mapa</w:t>
+      </w:r>
+      <w:proofErr w:type="gramEnd"/>
+      <w:r>
+        <w:rPr>
+          <w:rFonts w:ascii="Courier New" w:eastAsia="Times New Roman" w:hAnsi="Courier New" w:cs="Courier New"/>
+          <w:color w:val="3D464D"/>
+          <w:sz w:val="20"/>
+          <w:szCs w:val="20"/>
+          <w:lang w:eastAsia="pt-BR"/>
+        </w:rPr>
+        <w:t xml:space="preserve"> </w:t>
+      </w:r>
+      <w:r>
+        <w:rPr>
+          <w:rFonts w:ascii="Courier New" w:eastAsia="Times New Roman" w:hAnsi="Courier New" w:cs="Courier New"/>
+          <w:color w:val="999999"/>
+          <w:sz w:val="20"/>
+          <w:szCs w:val="20"/>
+          <w:lang w:eastAsia="pt-BR"/>
+        </w:rPr>
+        <w:t>{</w:t>
+      </w:r>
+    </w:p>
+    <w:p>
+      <w:pPr>
+        <w:shd w:val="clear" w:color="auto" w:fill="F0F3F5"/>
+        <w:tabs>
+          <w:tab w:val="left" w:pos="916"/>
+          <w:tab w:val="left" w:pos="1832"/>
+          <w:tab w:val="left" w:pos="2748"/>
+          <w:tab w:val="left" w:pos="3664"/>
+          <w:tab w:val="left" w:pos="4580"/>
+          <w:tab w:val="left" w:pos="5496"/>
+          <w:tab w:val="left" w:pos="6412"/>
+          <w:tab w:val="left" w:pos="7328"/>
+          <w:tab w:val="left" w:pos="8244"/>
+          <w:tab w:val="left" w:pos="9160"/>
+          <w:tab w:val="left" w:pos="10076"/>
+          <w:tab w:val="left" w:pos="10992"/>
+          <w:tab w:val="left" w:pos="11908"/>
+          <w:tab w:val="left" w:pos="12824"/>
+          <w:tab w:val="left" w:pos="13740"/>
+          <w:tab w:val="left" w:pos="14656"/>
+        </w:tabs>
+        <w:spacing w:after="0" w:line="240" w:lineRule="auto"/>
+        <w:rPr>
+          <w:rFonts w:ascii="Courier New" w:eastAsia="Times New Roman" w:hAnsi="Courier New" w:cs="Courier New"/>
+          <w:color w:val="3D464D"/>
+          <w:sz w:val="20"/>
+          <w:szCs w:val="20"/>
+          <w:lang w:eastAsia="pt-BR"/>
+        </w:rPr>
+      </w:pPr>
+      <w:r>
+        <w:rPr>
+          <w:rFonts w:ascii="Courier New" w:eastAsia="Times New Roman" w:hAnsi="Courier New" w:cs="Courier New"/>
+          <w:color w:val="3D464D"/>
+          <w:sz w:val="20"/>
+          <w:szCs w:val="20"/>
+          <w:lang w:eastAsia="pt-BR"/>
+        </w:rPr>
+        <w:t xml:space="preserve">    padding</w:t>
+      </w:r>
+      <w:r>
+        <w:rPr>
+          <w:rFonts w:ascii="Courier New" w:eastAsia="Times New Roman" w:hAnsi="Courier New" w:cs="Courier New"/>
+          <w:color w:val="999999"/>
+          <w:sz w:val="20"/>
+          <w:szCs w:val="20"/>
+          <w:lang w:eastAsia="pt-BR"/>
+        </w:rPr>
+        <w:t>:</w:t>
+      </w:r>
+      <w:r>
+        <w:rPr>
+          <w:rFonts w:ascii="Courier New" w:eastAsia="Times New Roman" w:hAnsi="Courier New" w:cs="Courier New"/>
+          <w:color w:val="990055"/>
+          <w:sz w:val="20"/>
+          <w:szCs w:val="20"/>
+          <w:lang w:eastAsia="pt-BR"/>
+        </w:rPr>
+        <w:t>3em</w:t>
+      </w:r>
+      <w:r>
+        <w:rPr>
+          <w:rFonts w:ascii="Courier New" w:eastAsia="Times New Roman" w:hAnsi="Courier New" w:cs="Courier New"/>
+          <w:color w:val="3D464D"/>
+          <w:sz w:val="20"/>
+          <w:szCs w:val="20"/>
+          <w:lang w:eastAsia="pt-BR"/>
+        </w:rPr>
+        <w:t xml:space="preserve"> </w:t>
+      </w:r>
+      <w:r>
+        <w:rPr>
+          <w:rFonts w:ascii="Courier New" w:eastAsia="Times New Roman" w:hAnsi="Courier New" w:cs="Courier New"/>
+          <w:color w:val="990055"/>
+          <w:sz w:val="20"/>
+          <w:szCs w:val="20"/>
+          <w:lang w:eastAsia="pt-BR"/>
+        </w:rPr>
+        <w:t>0</w:t>
+      </w:r>
+      <w:r>
+        <w:rPr>
+          <w:rFonts w:ascii="Courier New" w:eastAsia="Times New Roman" w:hAnsi="Courier New" w:cs="Courier New"/>
+          <w:color w:val="999999"/>
+          <w:sz w:val="20"/>
+          <w:szCs w:val="20"/>
+          <w:lang w:eastAsia="pt-BR"/>
+        </w:rPr>
+        <w:t>;</w:t>
+      </w:r>
+    </w:p>
+    <w:p>
+      <w:pPr>
+        <w:shd w:val="clear" w:color="auto" w:fill="F0F3F5"/>
+        <w:tabs>
+          <w:tab w:val="left" w:pos="916"/>
+          <w:tab w:val="left" w:pos="1832"/>
+          <w:tab w:val="left" w:pos="2748"/>
+          <w:tab w:val="left" w:pos="3664"/>
+          <w:tab w:val="left" w:pos="4580"/>
+          <w:tab w:val="left" w:pos="5496"/>
+          <w:tab w:val="left" w:pos="6412"/>
+          <w:tab w:val="left" w:pos="7328"/>
+          <w:tab w:val="left" w:pos="8244"/>
+          <w:tab w:val="left" w:pos="9160"/>
+          <w:tab w:val="left" w:pos="10076"/>
+          <w:tab w:val="left" w:pos="10992"/>
+          <w:tab w:val="left" w:pos="11908"/>
+          <w:tab w:val="left" w:pos="12824"/>
+          <w:tab w:val="left" w:pos="13740"/>
+          <w:tab w:val="left" w:pos="14656"/>
+        </w:tabs>
+        <w:spacing w:after="0" w:line="240" w:lineRule="auto"/>
+        <w:rPr>
+          <w:rFonts w:ascii="Courier New" w:eastAsia="Times New Roman" w:hAnsi="Courier New" w:cs="Courier New"/>
+          <w:color w:val="3D464D"/>
+          <w:sz w:val="20"/>
+          <w:szCs w:val="20"/>
+          <w:lang w:eastAsia="pt-BR"/>
+        </w:rPr>
+      </w:pPr>
+      <w:r>
+        <w:rPr>
+          <w:rFonts w:ascii="Courier New" w:eastAsia="Times New Roman" w:hAnsi="Courier New" w:cs="Courier New"/>
+          <w:color w:val="3D464D"/>
+          <w:sz w:val="20"/>
+          <w:szCs w:val="20"/>
+          <w:lang w:eastAsia="pt-BR"/>
+        </w:rPr>
+        <w:t xml:space="preserve">    background</w:t>
+      </w:r>
+      <w:r>
+        <w:rPr>
+          <w:rFonts w:ascii="Courier New" w:eastAsia="Times New Roman" w:hAnsi="Courier New" w:cs="Courier New"/>
+          <w:color w:val="999999"/>
+          <w:sz w:val="20"/>
+          <w:szCs w:val="20"/>
+          <w:lang w:eastAsia="pt-BR"/>
+        </w:rPr>
+        <w:t>:</w:t>
+      </w:r>
+      <w:r>
+        <w:rPr>
+          <w:rFonts w:ascii="Courier New" w:eastAsia="Times New Roman" w:hAnsi="Courier New" w:cs="Courier New"/>
+          <w:color w:val="3D464D"/>
+          <w:sz w:val="20"/>
+          <w:szCs w:val="20"/>
+          <w:lang w:eastAsia="pt-BR"/>
+        </w:rPr>
+        <w:t xml:space="preserve"> linear</w:t>
+      </w:r>
+      <w:r>
+        <w:rPr>
+          <w:rFonts w:ascii="Courier New" w:eastAsia="Times New Roman" w:hAnsi="Courier New" w:cs="Courier New"/>
+          <w:color w:val="999999"/>
+          <w:sz w:val="20"/>
+          <w:szCs w:val="20"/>
+          <w:lang w:eastAsia="pt-BR"/>
+        </w:rPr>
+        <w:t>-</w:t>
+      </w:r>
+      <w:proofErr w:type="spellStart"/>
+      <w:proofErr w:type="gramStart"/>
+      <w:r>
+        <w:rPr>
+          <w:rFonts w:ascii="Courier New" w:eastAsia="Times New Roman" w:hAnsi="Courier New" w:cs="Courier New"/>
+          <w:color w:val="3D464D"/>
+          <w:sz w:val="20"/>
+          <w:szCs w:val="20"/>
+          <w:lang w:eastAsia="pt-BR"/>
+        </w:rPr>
+        <w:t>gradient</w:t>
+      </w:r>
+      <w:proofErr w:type="spellEnd"/>
+      <w:r>
+        <w:rPr>
+          <w:rFonts w:ascii="Courier New" w:eastAsia="Times New Roman" w:hAnsi="Courier New" w:cs="Courier New"/>
+          <w:color w:val="999999"/>
+          <w:sz w:val="20"/>
+          <w:szCs w:val="20"/>
+          <w:lang w:eastAsia="pt-BR"/>
+        </w:rPr>
+        <w:t>(</w:t>
+      </w:r>
+      <w:proofErr w:type="gramEnd"/>
+      <w:r>
+        <w:rPr>
+          <w:rFonts w:ascii="Courier New" w:eastAsia="Times New Roman" w:hAnsi="Courier New" w:cs="Courier New"/>
+          <w:color w:val="990055"/>
+          <w:sz w:val="20"/>
+          <w:szCs w:val="20"/>
+          <w:lang w:eastAsia="pt-BR"/>
+        </w:rPr>
+        <w:t>45deg</w:t>
+      </w:r>
+      <w:r>
+        <w:rPr>
+          <w:rFonts w:ascii="Courier New" w:eastAsia="Times New Roman" w:hAnsi="Courier New" w:cs="Courier New"/>
+          <w:color w:val="999999"/>
+          <w:sz w:val="20"/>
+          <w:szCs w:val="20"/>
+          <w:lang w:eastAsia="pt-BR"/>
+        </w:rPr>
+        <w:t>,</w:t>
+      </w:r>
+      <w:r>
+        <w:rPr>
+          <w:rFonts w:ascii="Courier New" w:eastAsia="Times New Roman" w:hAnsi="Courier New" w:cs="Courier New"/>
+          <w:color w:val="3D464D"/>
+          <w:sz w:val="20"/>
+          <w:szCs w:val="20"/>
+          <w:lang w:eastAsia="pt-BR"/>
+        </w:rPr>
+        <w:t xml:space="preserve"> </w:t>
+      </w:r>
+      <w:proofErr w:type="spellStart"/>
+      <w:r>
+        <w:rPr>
+          <w:rFonts w:ascii="Courier New" w:eastAsia="Times New Roman" w:hAnsi="Courier New" w:cs="Courier New"/>
+          <w:color w:val="3D464D"/>
+          <w:sz w:val="20"/>
+          <w:szCs w:val="20"/>
+          <w:lang w:eastAsia="pt-BR"/>
+        </w:rPr>
+        <w:t>orange</w:t>
+      </w:r>
+      <w:proofErr w:type="spellEnd"/>
+      <w:r>
+        <w:rPr>
+          <w:rFonts w:ascii="Courier New" w:eastAsia="Times New Roman" w:hAnsi="Courier New" w:cs="Courier New"/>
+          <w:color w:val="3D464D"/>
+          <w:sz w:val="20"/>
+          <w:szCs w:val="20"/>
+          <w:lang w:eastAsia="pt-BR"/>
+        </w:rPr>
+        <w:t xml:space="preserve"> </w:t>
+      </w:r>
+      <w:r>
+        <w:rPr>
+          <w:rFonts w:ascii="Courier New" w:eastAsia="Times New Roman" w:hAnsi="Courier New" w:cs="Courier New"/>
+          <w:color w:val="990055"/>
+          <w:sz w:val="20"/>
+          <w:szCs w:val="20"/>
+          <w:lang w:eastAsia="pt-BR"/>
+        </w:rPr>
+        <w:t>50</w:t>
+      </w:r>
+      <w:r>
+        <w:rPr>
+          <w:rFonts w:ascii="Courier New" w:eastAsia="Times New Roman" w:hAnsi="Courier New" w:cs="Courier New"/>
+          <w:color w:val="999999"/>
+          <w:sz w:val="20"/>
+          <w:szCs w:val="20"/>
+          <w:lang w:eastAsia="pt-BR"/>
+        </w:rPr>
+        <w:t>%,</w:t>
+      </w:r>
+      <w:r>
+        <w:rPr>
+          <w:rFonts w:ascii="Courier New" w:eastAsia="Times New Roman" w:hAnsi="Courier New" w:cs="Courier New"/>
+          <w:color w:val="3D464D"/>
+          <w:sz w:val="20"/>
+          <w:szCs w:val="20"/>
+          <w:lang w:eastAsia="pt-BR"/>
+        </w:rPr>
+        <w:t xml:space="preserve"> blue</w:t>
+      </w:r>
+      <w:r>
+        <w:rPr>
+          <w:rFonts w:ascii="Courier New" w:eastAsia="Times New Roman" w:hAnsi="Courier New" w:cs="Courier New"/>
+          <w:color w:val="999999"/>
+          <w:sz w:val="20"/>
+          <w:szCs w:val="20"/>
+          <w:lang w:eastAsia="pt-BR"/>
+        </w:rPr>
+        <w:t>,</w:t>
+      </w:r>
+      <w:r>
+        <w:rPr>
+          <w:rFonts w:ascii="Courier New" w:eastAsia="Times New Roman" w:hAnsi="Courier New" w:cs="Courier New"/>
+          <w:color w:val="3D464D"/>
+          <w:sz w:val="20"/>
+          <w:szCs w:val="20"/>
+          <w:lang w:eastAsia="pt-BR"/>
+        </w:rPr>
+        <w:t xml:space="preserve"> </w:t>
+      </w:r>
+      <w:proofErr w:type="spellStart"/>
+      <w:r>
+        <w:rPr>
+          <w:rFonts w:ascii="Courier New" w:eastAsia="Times New Roman" w:hAnsi="Courier New" w:cs="Courier New"/>
+          <w:color w:val="3D464D"/>
+          <w:sz w:val="20"/>
+          <w:szCs w:val="20"/>
+          <w:lang w:eastAsia="pt-BR"/>
+        </w:rPr>
+        <w:t>red</w:t>
+      </w:r>
+      <w:proofErr w:type="spellEnd"/>
+      <w:r>
+        <w:rPr>
+          <w:rFonts w:ascii="Courier New" w:eastAsia="Times New Roman" w:hAnsi="Courier New" w:cs="Courier New"/>
+          <w:color w:val="999999"/>
+          <w:sz w:val="20"/>
+          <w:szCs w:val="20"/>
+          <w:lang w:eastAsia="pt-BR"/>
+        </w:rPr>
+        <w:t>,</w:t>
+      </w:r>
+      <w:r>
+        <w:rPr>
+          <w:rFonts w:ascii="Courier New" w:eastAsia="Times New Roman" w:hAnsi="Courier New" w:cs="Courier New"/>
+          <w:color w:val="3D464D"/>
+          <w:sz w:val="20"/>
+          <w:szCs w:val="20"/>
+          <w:lang w:eastAsia="pt-BR"/>
+        </w:rPr>
+        <w:t xml:space="preserve"> </w:t>
+      </w:r>
+      <w:proofErr w:type="spellStart"/>
+      <w:r>
+        <w:rPr>
+          <w:rFonts w:ascii="Courier New" w:eastAsia="Times New Roman" w:hAnsi="Courier New" w:cs="Courier New"/>
+          <w:color w:val="3D464D"/>
+          <w:sz w:val="20"/>
+          <w:szCs w:val="20"/>
+          <w:lang w:eastAsia="pt-BR"/>
+        </w:rPr>
+        <w:t>black</w:t>
+      </w:r>
+      <w:proofErr w:type="spellEnd"/>
+      <w:r>
+        <w:rPr>
+          <w:rFonts w:ascii="Courier New" w:eastAsia="Times New Roman" w:hAnsi="Courier New" w:cs="Courier New"/>
+          <w:color w:val="999999"/>
+          <w:sz w:val="20"/>
+          <w:szCs w:val="20"/>
+          <w:lang w:eastAsia="pt-BR"/>
+        </w:rPr>
+        <w:t>);</w:t>
+      </w:r>
+    </w:p>
+    <w:p>
+      <w:pPr>
+        <w:shd w:val="clear" w:color="auto" w:fill="F0F3F5"/>
+        <w:tabs>
+          <w:tab w:val="left" w:pos="916"/>
+          <w:tab w:val="left" w:pos="1832"/>
+          <w:tab w:val="left" w:pos="2748"/>
+          <w:tab w:val="left" w:pos="3664"/>
+          <w:tab w:val="left" w:pos="4580"/>
+          <w:tab w:val="left" w:pos="5496"/>
+          <w:tab w:val="left" w:pos="6412"/>
+          <w:tab w:val="left" w:pos="7328"/>
+          <w:tab w:val="left" w:pos="8244"/>
+          <w:tab w:val="left" w:pos="9160"/>
+          <w:tab w:val="left" w:pos="10076"/>
+          <w:tab w:val="left" w:pos="10992"/>
+          <w:tab w:val="left" w:pos="11908"/>
+          <w:tab w:val="left" w:pos="12824"/>
+          <w:tab w:val="left" w:pos="13740"/>
+          <w:tab w:val="left" w:pos="14656"/>
+        </w:tabs>
+        <w:spacing w:after="0" w:line="240" w:lineRule="auto"/>
+        <w:rPr>
+          <w:rFonts w:ascii="Consolas" w:eastAsia="Times New Roman" w:hAnsi="Consolas" w:cs="Courier New"/>
+          <w:color w:val="3D464D"/>
+          <w:sz w:val="27"/>
+          <w:szCs w:val="27"/>
+          <w:lang w:eastAsia="pt-BR"/>
+        </w:rPr>
+      </w:pPr>
+      <w:r>
+        <w:rPr>
+          <w:rFonts w:ascii="Courier New" w:eastAsia="Times New Roman" w:hAnsi="Courier New" w:cs="Courier New"/>
+          <w:color w:val="999999"/>
+          <w:sz w:val="20"/>
+          <w:szCs w:val="20"/>
+          <w:lang w:eastAsia="pt-BR"/>
+        </w:rPr>
+        <w:t>}</w:t>
+      </w:r>
+    </w:p>
+    <w:p>
+      <w:pPr>
+        <w:rPr>
+          <w:rFonts w:ascii="Source Serif Pro" w:hAnsi="Source Serif Pro"/>
+          <w:color w:val="767E85"/>
+          <w:sz w:val="23"/>
+          <w:szCs w:val="23"/>
+          <w:shd w:val="clear" w:color="auto" w:fill="FFFFFF"/>
+        </w:rPr>
+      </w:pPr>
+    </w:p>
+    <w:p>
+      <w:pPr>
+        <w:rPr>
+          <w:rFonts w:ascii="Source Serif Pro" w:hAnsi="Source Serif Pro"/>
+          <w:color w:val="3D464D"/>
+          <w:sz w:val="27"/>
+          <w:szCs w:val="27"/>
+          <w:shd w:val="clear" w:color="auto" w:fill="FFFFFF"/>
+        </w:rPr>
+      </w:pPr>
+      <w:r>
+        <w:rPr>
+          <w:rFonts w:ascii="Source Serif Pro" w:hAnsi="Source Serif Pro"/>
+          <w:color w:val="3D464D"/>
+          <w:sz w:val="27"/>
+          <w:szCs w:val="27"/>
+          <w:shd w:val="clear" w:color="auto" w:fill="FFFFFF"/>
+        </w:rPr>
+        <w:t>Além do degradê linear(</w:t>
+      </w:r>
+      <w:r>
+        <w:rPr>
+          <w:rStyle w:val="CdigoHTML"/>
+          <w:rFonts w:eastAsiaTheme="minorHAnsi"/>
+          <w:color w:val="3D464D"/>
+          <w:shd w:val="clear" w:color="auto" w:fill="F0F3F5"/>
+        </w:rPr>
+        <w:t>linear-</w:t>
+      </w:r>
+      <w:proofErr w:type="spellStart"/>
+      <w:r>
+        <w:rPr>
+          <w:rStyle w:val="CdigoHTML"/>
+          <w:rFonts w:eastAsiaTheme="minorHAnsi"/>
+          <w:color w:val="3D464D"/>
+          <w:shd w:val="clear" w:color="auto" w:fill="F0F3F5"/>
+        </w:rPr>
+        <w:t>gradient</w:t>
+      </w:r>
+      <w:proofErr w:type="spellEnd"/>
+      <w:r>
+        <w:rPr>
+          <w:rFonts w:ascii="Source Serif Pro" w:hAnsi="Source Serif Pro"/>
+          <w:color w:val="3D464D"/>
+          <w:sz w:val="27"/>
+          <w:szCs w:val="27"/>
+          <w:shd w:val="clear" w:color="auto" w:fill="FFFFFF"/>
+        </w:rPr>
+        <w:t>) temos ainda a opção radial(</w:t>
+      </w:r>
+      <w:r>
+        <w:rPr>
+          <w:rStyle w:val="CdigoHTML"/>
+          <w:rFonts w:eastAsiaTheme="minorHAnsi"/>
+          <w:color w:val="3D464D"/>
+          <w:shd w:val="clear" w:color="auto" w:fill="F0F3F5"/>
+        </w:rPr>
+        <w:t>radial-</w:t>
+      </w:r>
+      <w:proofErr w:type="spellStart"/>
+      <w:r>
+        <w:rPr>
+          <w:rStyle w:val="CdigoHTML"/>
+          <w:rFonts w:eastAsiaTheme="minorHAnsi"/>
+          <w:color w:val="3D464D"/>
+          <w:shd w:val="clear" w:color="auto" w:fill="F0F3F5"/>
+        </w:rPr>
+        <w:t>gradient</w:t>
+      </w:r>
+      <w:proofErr w:type="spellEnd"/>
+      <w:r>
+        <w:rPr>
+          <w:rFonts w:ascii="Source Serif Pro" w:hAnsi="Source Serif Pro"/>
+          <w:color w:val="3D464D"/>
+          <w:sz w:val="27"/>
+          <w:szCs w:val="27"/>
+          <w:shd w:val="clear" w:color="auto" w:fill="FFFFFF"/>
+        </w:rPr>
+        <w:t>), que organiza a transição de cores de maneira circular. Nosso site terá uma gradação de cinza linear</w:t>
+      </w:r>
+      <w:r>
+        <w:rPr>
+          <w:rFonts w:ascii="Source Serif Pro" w:hAnsi="Source Serif Pro"/>
+          <w:color w:val="3D464D"/>
+          <w:sz w:val="27"/>
+          <w:szCs w:val="27"/>
+          <w:shd w:val="clear" w:color="auto" w:fill="FFFFFF"/>
+        </w:rPr>
+        <w:t>:</w:t>
+      </w:r>
+    </w:p>
+    <w:p>
+      <w:pPr>
+        <w:shd w:val="clear" w:color="auto" w:fill="F0F3F5"/>
+        <w:tabs>
+          <w:tab w:val="left" w:pos="916"/>
+          <w:tab w:val="left" w:pos="1832"/>
+          <w:tab w:val="left" w:pos="2748"/>
+          <w:tab w:val="left" w:pos="3664"/>
+          <w:tab w:val="left" w:pos="4580"/>
+          <w:tab w:val="left" w:pos="5496"/>
+          <w:tab w:val="left" w:pos="6412"/>
+          <w:tab w:val="left" w:pos="7328"/>
+          <w:tab w:val="left" w:pos="8244"/>
+          <w:tab w:val="left" w:pos="9160"/>
+          <w:tab w:val="left" w:pos="10076"/>
+          <w:tab w:val="left" w:pos="10992"/>
+          <w:tab w:val="left" w:pos="11908"/>
+          <w:tab w:val="left" w:pos="12824"/>
+          <w:tab w:val="left" w:pos="13740"/>
+          <w:tab w:val="left" w:pos="14656"/>
+        </w:tabs>
+        <w:spacing w:after="0" w:line="240" w:lineRule="auto"/>
+        <w:rPr>
+          <w:rFonts w:ascii="Courier New" w:eastAsia="Times New Roman" w:hAnsi="Courier New" w:cs="Courier New"/>
+          <w:color w:val="3D464D"/>
+          <w:sz w:val="20"/>
+          <w:szCs w:val="20"/>
+          <w:lang w:eastAsia="pt-BR"/>
+        </w:rPr>
+      </w:pPr>
+      <w:proofErr w:type="gramStart"/>
+      <w:r>
+        <w:rPr>
+          <w:rFonts w:ascii="Courier New" w:eastAsia="Times New Roman" w:hAnsi="Courier New" w:cs="Courier New"/>
+          <w:color w:val="999999"/>
+          <w:sz w:val="20"/>
+          <w:szCs w:val="20"/>
+          <w:lang w:eastAsia="pt-BR"/>
+        </w:rPr>
+        <w:t>.</w:t>
+      </w:r>
+      <w:r>
+        <w:rPr>
+          <w:rFonts w:ascii="Courier New" w:eastAsia="Times New Roman" w:hAnsi="Courier New" w:cs="Courier New"/>
+          <w:color w:val="3D464D"/>
+          <w:sz w:val="20"/>
+          <w:szCs w:val="20"/>
+          <w:lang w:eastAsia="pt-BR"/>
+        </w:rPr>
+        <w:t>mapa</w:t>
+      </w:r>
+      <w:proofErr w:type="gramEnd"/>
+      <w:r>
+        <w:rPr>
+          <w:rFonts w:ascii="Courier New" w:eastAsia="Times New Roman" w:hAnsi="Courier New" w:cs="Courier New"/>
+          <w:color w:val="3D464D"/>
+          <w:sz w:val="20"/>
+          <w:szCs w:val="20"/>
+          <w:lang w:eastAsia="pt-BR"/>
+        </w:rPr>
+        <w:t xml:space="preserve"> </w:t>
+      </w:r>
+      <w:r>
+        <w:rPr>
+          <w:rFonts w:ascii="Courier New" w:eastAsia="Times New Roman" w:hAnsi="Courier New" w:cs="Courier New"/>
+          <w:color w:val="999999"/>
+          <w:sz w:val="20"/>
+          <w:szCs w:val="20"/>
+          <w:lang w:eastAsia="pt-BR"/>
+        </w:rPr>
+        <w:t>{</w:t>
+      </w:r>
+    </w:p>
+    <w:p>
+      <w:pPr>
+        <w:shd w:val="clear" w:color="auto" w:fill="F0F3F5"/>
+        <w:tabs>
+          <w:tab w:val="left" w:pos="916"/>
+          <w:tab w:val="left" w:pos="1832"/>
+          <w:tab w:val="left" w:pos="2748"/>
+          <w:tab w:val="left" w:pos="3664"/>
+          <w:tab w:val="left" w:pos="4580"/>
+          <w:tab w:val="left" w:pos="5496"/>
+          <w:tab w:val="left" w:pos="6412"/>
+          <w:tab w:val="left" w:pos="7328"/>
+          <w:tab w:val="left" w:pos="8244"/>
+          <w:tab w:val="left" w:pos="9160"/>
+          <w:tab w:val="left" w:pos="10076"/>
+          <w:tab w:val="left" w:pos="10992"/>
+          <w:tab w:val="left" w:pos="11908"/>
+          <w:tab w:val="left" w:pos="12824"/>
+          <w:tab w:val="left" w:pos="13740"/>
+          <w:tab w:val="left" w:pos="14656"/>
+        </w:tabs>
+        <w:spacing w:after="0" w:line="240" w:lineRule="auto"/>
+        <w:rPr>
+          <w:rFonts w:ascii="Courier New" w:eastAsia="Times New Roman" w:hAnsi="Courier New" w:cs="Courier New"/>
+          <w:color w:val="3D464D"/>
+          <w:sz w:val="20"/>
+          <w:szCs w:val="20"/>
+          <w:lang w:eastAsia="pt-BR"/>
+        </w:rPr>
+      </w:pPr>
+      <w:r>
+        <w:rPr>
+          <w:rFonts w:ascii="Courier New" w:eastAsia="Times New Roman" w:hAnsi="Courier New" w:cs="Courier New"/>
+          <w:color w:val="3D464D"/>
+          <w:sz w:val="20"/>
+          <w:szCs w:val="20"/>
+          <w:lang w:eastAsia="pt-BR"/>
+        </w:rPr>
+        <w:t xml:space="preserve">    padding</w:t>
+      </w:r>
+      <w:r>
+        <w:rPr>
+          <w:rFonts w:ascii="Courier New" w:eastAsia="Times New Roman" w:hAnsi="Courier New" w:cs="Courier New"/>
+          <w:color w:val="999999"/>
+          <w:sz w:val="20"/>
+          <w:szCs w:val="20"/>
+          <w:lang w:eastAsia="pt-BR"/>
+        </w:rPr>
+        <w:t>:</w:t>
+      </w:r>
+      <w:r>
+        <w:rPr>
+          <w:rFonts w:ascii="Courier New" w:eastAsia="Times New Roman" w:hAnsi="Courier New" w:cs="Courier New"/>
+          <w:color w:val="990055"/>
+          <w:sz w:val="20"/>
+          <w:szCs w:val="20"/>
+          <w:lang w:eastAsia="pt-BR"/>
+        </w:rPr>
+        <w:t>3em</w:t>
+      </w:r>
+      <w:r>
+        <w:rPr>
+          <w:rFonts w:ascii="Courier New" w:eastAsia="Times New Roman" w:hAnsi="Courier New" w:cs="Courier New"/>
+          <w:color w:val="3D464D"/>
+          <w:sz w:val="20"/>
+          <w:szCs w:val="20"/>
+          <w:lang w:eastAsia="pt-BR"/>
+        </w:rPr>
+        <w:t xml:space="preserve"> </w:t>
+      </w:r>
+      <w:r>
+        <w:rPr>
+          <w:rFonts w:ascii="Courier New" w:eastAsia="Times New Roman" w:hAnsi="Courier New" w:cs="Courier New"/>
+          <w:color w:val="990055"/>
+          <w:sz w:val="20"/>
+          <w:szCs w:val="20"/>
+          <w:lang w:eastAsia="pt-BR"/>
+        </w:rPr>
+        <w:t>0</w:t>
+      </w:r>
+      <w:r>
+        <w:rPr>
+          <w:rFonts w:ascii="Courier New" w:eastAsia="Times New Roman" w:hAnsi="Courier New" w:cs="Courier New"/>
+          <w:color w:val="999999"/>
+          <w:sz w:val="20"/>
+          <w:szCs w:val="20"/>
+          <w:lang w:eastAsia="pt-BR"/>
+        </w:rPr>
+        <w:t>;</w:t>
+      </w:r>
+    </w:p>
+    <w:p>
+      <w:pPr>
+        <w:shd w:val="clear" w:color="auto" w:fill="F0F3F5"/>
+        <w:tabs>
+          <w:tab w:val="left" w:pos="916"/>
+          <w:tab w:val="left" w:pos="1832"/>
+          <w:tab w:val="left" w:pos="2748"/>
+          <w:tab w:val="left" w:pos="3664"/>
+          <w:tab w:val="left" w:pos="4580"/>
+          <w:tab w:val="left" w:pos="5496"/>
+          <w:tab w:val="left" w:pos="6412"/>
+          <w:tab w:val="left" w:pos="7328"/>
+          <w:tab w:val="left" w:pos="8244"/>
+          <w:tab w:val="left" w:pos="9160"/>
+          <w:tab w:val="left" w:pos="10076"/>
+          <w:tab w:val="left" w:pos="10992"/>
+          <w:tab w:val="left" w:pos="11908"/>
+          <w:tab w:val="left" w:pos="12824"/>
+          <w:tab w:val="left" w:pos="13740"/>
+          <w:tab w:val="left" w:pos="14656"/>
+        </w:tabs>
+        <w:spacing w:after="0" w:line="240" w:lineRule="auto"/>
+        <w:rPr>
+          <w:rFonts w:ascii="Courier New" w:eastAsia="Times New Roman" w:hAnsi="Courier New" w:cs="Courier New"/>
+          <w:color w:val="3D464D"/>
+          <w:sz w:val="20"/>
+          <w:szCs w:val="20"/>
+          <w:lang w:eastAsia="pt-BR"/>
+        </w:rPr>
+      </w:pPr>
+      <w:r>
+        <w:rPr>
+          <w:rFonts w:ascii="Courier New" w:eastAsia="Times New Roman" w:hAnsi="Courier New" w:cs="Courier New"/>
+          <w:color w:val="3D464D"/>
+          <w:sz w:val="20"/>
+          <w:szCs w:val="20"/>
+          <w:lang w:eastAsia="pt-BR"/>
+        </w:rPr>
+        <w:t xml:space="preserve">    background</w:t>
+      </w:r>
+      <w:r>
+        <w:rPr>
+          <w:rFonts w:ascii="Courier New" w:eastAsia="Times New Roman" w:hAnsi="Courier New" w:cs="Courier New"/>
+          <w:color w:val="999999"/>
+          <w:sz w:val="20"/>
+          <w:szCs w:val="20"/>
+          <w:lang w:eastAsia="pt-BR"/>
+        </w:rPr>
+        <w:t>:</w:t>
+      </w:r>
+      <w:r>
+        <w:rPr>
+          <w:rFonts w:ascii="Courier New" w:eastAsia="Times New Roman" w:hAnsi="Courier New" w:cs="Courier New"/>
+          <w:color w:val="3D464D"/>
+          <w:sz w:val="20"/>
+          <w:szCs w:val="20"/>
+          <w:lang w:eastAsia="pt-BR"/>
+        </w:rPr>
+        <w:t xml:space="preserve"> linear</w:t>
+      </w:r>
+      <w:r>
+        <w:rPr>
+          <w:rFonts w:ascii="Courier New" w:eastAsia="Times New Roman" w:hAnsi="Courier New" w:cs="Courier New"/>
+          <w:color w:val="999999"/>
+          <w:sz w:val="20"/>
+          <w:szCs w:val="20"/>
+          <w:lang w:eastAsia="pt-BR"/>
+        </w:rPr>
+        <w:t>-</w:t>
+      </w:r>
+      <w:proofErr w:type="spellStart"/>
+      <w:proofErr w:type="gramStart"/>
+      <w:r>
+        <w:rPr>
+          <w:rFonts w:ascii="Courier New" w:eastAsia="Times New Roman" w:hAnsi="Courier New" w:cs="Courier New"/>
+          <w:color w:val="3D464D"/>
+          <w:sz w:val="20"/>
+          <w:szCs w:val="20"/>
+          <w:lang w:eastAsia="pt-BR"/>
+        </w:rPr>
+        <w:t>gradient</w:t>
+      </w:r>
+      <w:proofErr w:type="spellEnd"/>
+      <w:r>
+        <w:rPr>
+          <w:rFonts w:ascii="Courier New" w:eastAsia="Times New Roman" w:hAnsi="Courier New" w:cs="Courier New"/>
+          <w:color w:val="999999"/>
+          <w:sz w:val="20"/>
+          <w:szCs w:val="20"/>
+          <w:lang w:eastAsia="pt-BR"/>
+        </w:rPr>
+        <w:t>(</w:t>
+      </w:r>
+      <w:proofErr w:type="gramEnd"/>
+      <w:r>
+        <w:rPr>
+          <w:rFonts w:ascii="Courier New" w:eastAsia="Times New Roman" w:hAnsi="Courier New" w:cs="Courier New"/>
+          <w:color w:val="708090"/>
+          <w:sz w:val="20"/>
+          <w:szCs w:val="20"/>
+          <w:lang w:eastAsia="pt-BR"/>
+        </w:rPr>
+        <w:t>#FEFEFE, #888888);</w:t>
+      </w:r>
+    </w:p>
+    <w:p>
+      <w:pPr>
+        <w:shd w:val="clear" w:color="auto" w:fill="F0F3F5"/>
+        <w:tabs>
+          <w:tab w:val="left" w:pos="916"/>
+          <w:tab w:val="left" w:pos="1832"/>
+          <w:tab w:val="left" w:pos="2748"/>
+          <w:tab w:val="left" w:pos="3664"/>
+          <w:tab w:val="left" w:pos="4580"/>
+          <w:tab w:val="left" w:pos="5496"/>
+          <w:tab w:val="left" w:pos="6412"/>
+          <w:tab w:val="left" w:pos="7328"/>
+          <w:tab w:val="left" w:pos="8244"/>
+          <w:tab w:val="left" w:pos="9160"/>
+          <w:tab w:val="left" w:pos="10076"/>
+          <w:tab w:val="left" w:pos="10992"/>
+          <w:tab w:val="left" w:pos="11908"/>
+          <w:tab w:val="left" w:pos="12824"/>
+          <w:tab w:val="left" w:pos="13740"/>
+          <w:tab w:val="left" w:pos="14656"/>
+        </w:tabs>
+        <w:spacing w:after="0" w:line="240" w:lineRule="auto"/>
+        <w:rPr>
+          <w:rFonts w:ascii="Consolas" w:eastAsia="Times New Roman" w:hAnsi="Consolas" w:cs="Courier New"/>
+          <w:color w:val="3D464D"/>
+          <w:sz w:val="27"/>
+          <w:szCs w:val="27"/>
+          <w:lang w:eastAsia="pt-BR"/>
+        </w:rPr>
+      </w:pPr>
+      <w:r>
+        <w:rPr>
+          <w:rFonts w:ascii="Courier New" w:eastAsia="Times New Roman" w:hAnsi="Courier New" w:cs="Courier New"/>
+          <w:color w:val="999999"/>
+          <w:sz w:val="20"/>
+          <w:szCs w:val="20"/>
+          <w:lang w:eastAsia="pt-BR"/>
+        </w:rPr>
+        <w:t>}</w:t>
+      </w:r>
+    </w:p>
+    <w:p>
+      <w:pPr>
+        <w:rPr>
+          <w:rFonts w:ascii="Source Serif Pro" w:hAnsi="Source Serif Pro"/>
+          <w:color w:val="767E85"/>
+          <w:sz w:val="23"/>
+          <w:szCs w:val="23"/>
+          <w:shd w:val="clear" w:color="auto" w:fill="FFFFFF"/>
+        </w:rPr>
+      </w:pPr>
+    </w:p>
+    <w:p>
+      <w:pPr>
+        <w:rPr>
+          <w:rFonts w:ascii="Source Serif Pro" w:hAnsi="Source Serif Pro"/>
+          <w:color w:val="767E85"/>
+          <w:sz w:val="23"/>
+          <w:szCs w:val="23"/>
+          <w:shd w:val="clear" w:color="auto" w:fill="FFFFFF"/>
+        </w:rPr>
+      </w:pPr>
+    </w:p>
+    <w:p>
+      <w:pPr>
+        <w:rPr>
+          <w:rFonts w:ascii="Source Serif Pro" w:hAnsi="Source Serif Pro"/>
+          <w:color w:val="3D464D"/>
+          <w:sz w:val="27"/>
+          <w:szCs w:val="27"/>
+          <w:shd w:val="clear" w:color="auto" w:fill="FFFFFF"/>
+        </w:rPr>
+      </w:pPr>
+      <w:r>
+        <w:rPr>
+          <w:rFonts w:ascii="Source Serif Pro" w:hAnsi="Source Serif Pro"/>
+          <w:color w:val="3D464D"/>
+          <w:sz w:val="27"/>
+          <w:szCs w:val="27"/>
+          <w:shd w:val="clear" w:color="auto" w:fill="FFFFFF"/>
+        </w:rPr>
+        <w:t>Como fazer um degradê de cinco cores em um elemento?</w:t>
+      </w:r>
+    </w:p>
+    <w:p>
+      <w:pPr>
+        <w:rPr>
+          <w:rFonts w:ascii="Source Serif Pro" w:hAnsi="Source Serif Pro"/>
+          <w:color w:val="767E85"/>
+          <w:sz w:val="23"/>
+          <w:szCs w:val="23"/>
+          <w:shd w:val="clear" w:color="auto" w:fill="FFFFFF"/>
+        </w:rPr>
+      </w:pPr>
+      <w:r>
+        <w:rPr>
+          <w:rFonts w:ascii="Source Serif Pro" w:hAnsi="Source Serif Pro"/>
+          <w:color w:val="767E85"/>
+          <w:sz w:val="23"/>
+          <w:szCs w:val="23"/>
+          <w:shd w:val="clear" w:color="auto" w:fill="FFFFFF"/>
+        </w:rPr>
+        <w:t xml:space="preserve">Usamos dentro do </w:t>
+      </w:r>
+      <w:proofErr w:type="gramStart"/>
+      <w:r>
+        <w:rPr>
+          <w:rFonts w:ascii="Source Serif Pro" w:hAnsi="Source Serif Pro"/>
+          <w:color w:val="767E85"/>
+          <w:sz w:val="23"/>
+          <w:szCs w:val="23"/>
+          <w:shd w:val="clear" w:color="auto" w:fill="FFFFFF"/>
+        </w:rPr>
+        <w:t>mesmo parênteses</w:t>
+      </w:r>
+      <w:proofErr w:type="gramEnd"/>
+      <w:r>
+        <w:rPr>
+          <w:rFonts w:ascii="Source Serif Pro" w:hAnsi="Source Serif Pro"/>
+          <w:color w:val="767E85"/>
+          <w:sz w:val="23"/>
+          <w:szCs w:val="23"/>
+          <w:shd w:val="clear" w:color="auto" w:fill="FFFFFF"/>
+        </w:rPr>
+        <w:t>, separando as cores por vírgulas.</w:t>
+      </w:r>
+    </w:p>
+    <w:p>
+      <w:pPr>
+        <w:shd w:val="clear" w:color="auto" w:fill="F0F3F5"/>
+        <w:tabs>
+          <w:tab w:val="left" w:pos="916"/>
+          <w:tab w:val="left" w:pos="1832"/>
+          <w:tab w:val="left" w:pos="2748"/>
+          <w:tab w:val="left" w:pos="3664"/>
+          <w:tab w:val="left" w:pos="4580"/>
+          <w:tab w:val="left" w:pos="5496"/>
+          <w:tab w:val="left" w:pos="6412"/>
+          <w:tab w:val="left" w:pos="7328"/>
+          <w:tab w:val="left" w:pos="8244"/>
+          <w:tab w:val="left" w:pos="9160"/>
+          <w:tab w:val="left" w:pos="10076"/>
+          <w:tab w:val="left" w:pos="10992"/>
+          <w:tab w:val="left" w:pos="11908"/>
+          <w:tab w:val="left" w:pos="12824"/>
+          <w:tab w:val="left" w:pos="13740"/>
+          <w:tab w:val="left" w:pos="14656"/>
+        </w:tabs>
+        <w:spacing w:after="0" w:line="240" w:lineRule="auto"/>
+        <w:rPr>
+          <w:rFonts w:ascii="Consolas" w:eastAsia="Times New Roman" w:hAnsi="Consolas" w:cs="Courier New"/>
+          <w:color w:val="3D464D"/>
+          <w:sz w:val="26"/>
+          <w:szCs w:val="26"/>
+          <w:lang w:eastAsia="pt-BR"/>
+        </w:rPr>
+      </w:pPr>
+      <w:r>
+        <w:rPr>
+          <w:rFonts w:ascii="Courier New" w:eastAsia="Times New Roman" w:hAnsi="Courier New" w:cs="Courier New"/>
+          <w:color w:val="3D464D"/>
+          <w:sz w:val="20"/>
+          <w:szCs w:val="20"/>
+          <w:lang w:eastAsia="pt-BR"/>
+        </w:rPr>
+        <w:t>background</w:t>
+      </w:r>
+      <w:r>
+        <w:rPr>
+          <w:rFonts w:ascii="Courier New" w:eastAsia="Times New Roman" w:hAnsi="Courier New" w:cs="Courier New"/>
+          <w:color w:val="999999"/>
+          <w:sz w:val="20"/>
+          <w:szCs w:val="20"/>
+          <w:lang w:eastAsia="pt-BR"/>
+        </w:rPr>
+        <w:t>:</w:t>
+      </w:r>
+      <w:r>
+        <w:rPr>
+          <w:rFonts w:ascii="Courier New" w:eastAsia="Times New Roman" w:hAnsi="Courier New" w:cs="Courier New"/>
+          <w:color w:val="3D464D"/>
+          <w:sz w:val="20"/>
+          <w:szCs w:val="20"/>
+          <w:lang w:eastAsia="pt-BR"/>
+        </w:rPr>
+        <w:t xml:space="preserve"> linear</w:t>
+      </w:r>
+      <w:r>
+        <w:rPr>
+          <w:rFonts w:ascii="Courier New" w:eastAsia="Times New Roman" w:hAnsi="Courier New" w:cs="Courier New"/>
+          <w:color w:val="999999"/>
+          <w:sz w:val="20"/>
+          <w:szCs w:val="20"/>
+          <w:lang w:eastAsia="pt-BR"/>
+        </w:rPr>
+        <w:t>-</w:t>
+      </w:r>
+      <w:proofErr w:type="spellStart"/>
+      <w:proofErr w:type="gramStart"/>
+      <w:r>
+        <w:rPr>
+          <w:rFonts w:ascii="Courier New" w:eastAsia="Times New Roman" w:hAnsi="Courier New" w:cs="Courier New"/>
+          <w:color w:val="3D464D"/>
+          <w:sz w:val="20"/>
+          <w:szCs w:val="20"/>
+          <w:lang w:eastAsia="pt-BR"/>
+        </w:rPr>
+        <w:t>gradient</w:t>
+      </w:r>
+      <w:proofErr w:type="spellEnd"/>
+      <w:r>
+        <w:rPr>
+          <w:rFonts w:ascii="Courier New" w:eastAsia="Times New Roman" w:hAnsi="Courier New" w:cs="Courier New"/>
+          <w:color w:val="999999"/>
+          <w:sz w:val="20"/>
+          <w:szCs w:val="20"/>
+          <w:lang w:eastAsia="pt-BR"/>
+        </w:rPr>
+        <w:t>(</w:t>
+      </w:r>
+      <w:proofErr w:type="spellStart"/>
+      <w:proofErr w:type="gramEnd"/>
+      <w:r>
+        <w:rPr>
+          <w:rFonts w:ascii="Courier New" w:eastAsia="Times New Roman" w:hAnsi="Courier New" w:cs="Courier New"/>
+          <w:color w:val="3D464D"/>
+          <w:sz w:val="20"/>
+          <w:szCs w:val="20"/>
+          <w:lang w:eastAsia="pt-BR"/>
+        </w:rPr>
+        <w:t>gray</w:t>
+      </w:r>
+      <w:proofErr w:type="spellEnd"/>
+      <w:r>
+        <w:rPr>
+          <w:rFonts w:ascii="Courier New" w:eastAsia="Times New Roman" w:hAnsi="Courier New" w:cs="Courier New"/>
+          <w:color w:val="999999"/>
+          <w:sz w:val="20"/>
+          <w:szCs w:val="20"/>
+          <w:lang w:eastAsia="pt-BR"/>
+        </w:rPr>
+        <w:t>,</w:t>
+      </w:r>
+      <w:r>
+        <w:rPr>
+          <w:rFonts w:ascii="Courier New" w:eastAsia="Times New Roman" w:hAnsi="Courier New" w:cs="Courier New"/>
+          <w:color w:val="3D464D"/>
+          <w:sz w:val="20"/>
+          <w:szCs w:val="20"/>
+          <w:lang w:eastAsia="pt-BR"/>
+        </w:rPr>
+        <w:t xml:space="preserve"> </w:t>
+      </w:r>
+      <w:proofErr w:type="spellStart"/>
+      <w:r>
+        <w:rPr>
+          <w:rFonts w:ascii="Courier New" w:eastAsia="Times New Roman" w:hAnsi="Courier New" w:cs="Courier New"/>
+          <w:color w:val="3D464D"/>
+          <w:sz w:val="20"/>
+          <w:szCs w:val="20"/>
+          <w:lang w:eastAsia="pt-BR"/>
+        </w:rPr>
+        <w:t>yellow</w:t>
+      </w:r>
+      <w:proofErr w:type="spellEnd"/>
+      <w:r>
+        <w:rPr>
+          <w:rFonts w:ascii="Courier New" w:eastAsia="Times New Roman" w:hAnsi="Courier New" w:cs="Courier New"/>
+          <w:color w:val="999999"/>
+          <w:sz w:val="20"/>
+          <w:szCs w:val="20"/>
+          <w:lang w:eastAsia="pt-BR"/>
+        </w:rPr>
+        <w:t>,</w:t>
+      </w:r>
+      <w:r>
+        <w:rPr>
+          <w:rFonts w:ascii="Courier New" w:eastAsia="Times New Roman" w:hAnsi="Courier New" w:cs="Courier New"/>
+          <w:color w:val="3D464D"/>
+          <w:sz w:val="20"/>
+          <w:szCs w:val="20"/>
+          <w:lang w:eastAsia="pt-BR"/>
+        </w:rPr>
+        <w:t xml:space="preserve"> </w:t>
+      </w:r>
+      <w:proofErr w:type="spellStart"/>
+      <w:r>
+        <w:rPr>
+          <w:rFonts w:ascii="Courier New" w:eastAsia="Times New Roman" w:hAnsi="Courier New" w:cs="Courier New"/>
+          <w:color w:val="3D464D"/>
+          <w:sz w:val="20"/>
+          <w:szCs w:val="20"/>
+          <w:lang w:eastAsia="pt-BR"/>
+        </w:rPr>
+        <w:t>red</w:t>
+      </w:r>
+      <w:proofErr w:type="spellEnd"/>
+      <w:r>
+        <w:rPr>
+          <w:rFonts w:ascii="Courier New" w:eastAsia="Times New Roman" w:hAnsi="Courier New" w:cs="Courier New"/>
+          <w:color w:val="999999"/>
+          <w:sz w:val="20"/>
+          <w:szCs w:val="20"/>
+          <w:lang w:eastAsia="pt-BR"/>
+        </w:rPr>
+        <w:t>,</w:t>
+      </w:r>
+      <w:r>
+        <w:rPr>
+          <w:rFonts w:ascii="Courier New" w:eastAsia="Times New Roman" w:hAnsi="Courier New" w:cs="Courier New"/>
+          <w:color w:val="3D464D"/>
+          <w:sz w:val="20"/>
+          <w:szCs w:val="20"/>
+          <w:lang w:eastAsia="pt-BR"/>
+        </w:rPr>
+        <w:t xml:space="preserve"> </w:t>
+      </w:r>
+      <w:proofErr w:type="spellStart"/>
+      <w:r>
+        <w:rPr>
+          <w:rFonts w:ascii="Courier New" w:eastAsia="Times New Roman" w:hAnsi="Courier New" w:cs="Courier New"/>
+          <w:color w:val="3D464D"/>
+          <w:sz w:val="20"/>
+          <w:szCs w:val="20"/>
+          <w:lang w:eastAsia="pt-BR"/>
+        </w:rPr>
+        <w:t>orange</w:t>
+      </w:r>
+      <w:proofErr w:type="spellEnd"/>
+      <w:r>
+        <w:rPr>
+          <w:rFonts w:ascii="Courier New" w:eastAsia="Times New Roman" w:hAnsi="Courier New" w:cs="Courier New"/>
+          <w:color w:val="999999"/>
+          <w:sz w:val="20"/>
+          <w:szCs w:val="20"/>
+          <w:lang w:eastAsia="pt-BR"/>
+        </w:rPr>
+        <w:t>,</w:t>
+      </w:r>
+      <w:r>
+        <w:rPr>
+          <w:rFonts w:ascii="Courier New" w:eastAsia="Times New Roman" w:hAnsi="Courier New" w:cs="Courier New"/>
+          <w:color w:val="3D464D"/>
+          <w:sz w:val="20"/>
+          <w:szCs w:val="20"/>
+          <w:lang w:eastAsia="pt-BR"/>
+        </w:rPr>
+        <w:t xml:space="preserve"> blue</w:t>
+      </w:r>
+      <w:r>
+        <w:rPr>
+          <w:rFonts w:ascii="Courier New" w:eastAsia="Times New Roman" w:hAnsi="Courier New" w:cs="Courier New"/>
+          <w:color w:val="999999"/>
+          <w:sz w:val="20"/>
+          <w:szCs w:val="20"/>
+          <w:lang w:eastAsia="pt-BR"/>
+        </w:rPr>
+        <w:t>)</w:t>
+      </w:r>
+    </w:p>
+    <w:p>
+      <w:pPr>
+        <w:rPr>
+          <w:rFonts w:ascii="Source Serif Pro" w:hAnsi="Source Serif Pro"/>
+          <w:color w:val="767E85"/>
+          <w:sz w:val="23"/>
+          <w:szCs w:val="23"/>
+          <w:shd w:val="clear" w:color="auto" w:fill="FFFFFF"/>
+        </w:rPr>
+      </w:pPr>
     </w:p>
     <w:p>
       <w:pPr>

</xml_diff>

<commit_message>
Opacidade e sombra nos elementos
</commit_message>
<xml_diff>
--- a/Anotações/Anotações.docx
+++ b/Anotações/Anotações.docx
@@ -16517,17 +16517,7 @@
           <w:szCs w:val="27"/>
           <w:shd w:val="clear" w:color="auto" w:fill="FFFFFF"/>
         </w:rPr>
-        <w:t>), que organiza a transição de cores de maneira circular. Nosso site terá uma gradação de cinza linear</w:t>
-      </w:r>
-      <w:r>
-        <w:rPr>
-          <w:rFonts w:ascii="Source Serif Pro" w:hAnsi="Source Serif Pro"/>
-          <w:color w:val="3D464D"/>
-          <w:sz w:val="27"/>
-          <w:szCs w:val="27"/>
-          <w:shd w:val="clear" w:color="auto" w:fill="FFFFFF"/>
-        </w:rPr>
-        <w:t>:</w:t>
+        <w:t>), que organiza a transição de cores de maneira circular. Nosso site terá uma gradação de cinza linear:</w:t>
       </w:r>
     </w:p>
     <w:p>
@@ -17185,6 +17175,3486 @@
       <w:pPr>
         <w:rPr>
           <w:rFonts w:ascii="Source Serif Pro" w:hAnsi="Source Serif Pro"/>
+          <w:color w:val="3D464D"/>
+          <w:sz w:val="27"/>
+          <w:szCs w:val="27"/>
+          <w:shd w:val="clear" w:color="auto" w:fill="FFFFFF"/>
+        </w:rPr>
+      </w:pPr>
+      <w:r>
+        <w:rPr>
+          <w:rFonts w:ascii="Source Serif Pro" w:hAnsi="Source Serif Pro"/>
+          <w:color w:val="3D464D"/>
+          <w:sz w:val="27"/>
+          <w:szCs w:val="27"/>
+          <w:shd w:val="clear" w:color="auto" w:fill="FFFFFF"/>
+        </w:rPr>
+        <w:t>Como criar um elemento no HTML antes do meu item, através do CSS?</w:t>
+      </w:r>
+    </w:p>
+    <w:p>
+      <w:pPr>
+        <w:rPr>
+          <w:rFonts w:ascii="Source Serif Pro" w:hAnsi="Source Serif Pro"/>
+          <w:color w:val="767E85"/>
+          <w:sz w:val="23"/>
+          <w:szCs w:val="23"/>
+          <w:shd w:val="clear" w:color="auto" w:fill="FFFFFF"/>
+        </w:rPr>
+      </w:pPr>
+      <w:r>
+        <w:rPr>
+          <w:rFonts w:ascii="Source Serif Pro" w:hAnsi="Source Serif Pro"/>
+          <w:color w:val="767E85"/>
+          <w:sz w:val="23"/>
+          <w:szCs w:val="23"/>
+          <w:shd w:val="clear" w:color="auto" w:fill="FFFFFF"/>
+        </w:rPr>
+        <w:t>Quando queremos criar um elemento na página, via CSS, antes do elemento do HTML, usamos a propriedade </w:t>
+      </w:r>
+      <w:r>
+        <w:rPr>
+          <w:rStyle w:val="CdigoHTML"/>
+          <w:rFonts w:eastAsiaTheme="minorHAnsi"/>
+          <w:color w:val="3D464D"/>
+          <w:shd w:val="clear" w:color="auto" w:fill="F0F3F5"/>
+        </w:rPr>
+        <w:t>:</w:t>
+      </w:r>
+      <w:proofErr w:type="spellStart"/>
+      <w:r>
+        <w:rPr>
+          <w:rStyle w:val="CdigoHTML"/>
+          <w:rFonts w:eastAsiaTheme="minorHAnsi"/>
+          <w:color w:val="3D464D"/>
+          <w:shd w:val="clear" w:color="auto" w:fill="F0F3F5"/>
+        </w:rPr>
+        <w:t>before</w:t>
+      </w:r>
+      <w:proofErr w:type="spellEnd"/>
+      <w:r>
+        <w:rPr>
+          <w:rFonts w:ascii="Source Serif Pro" w:hAnsi="Source Serif Pro"/>
+          <w:color w:val="767E85"/>
+          <w:sz w:val="23"/>
+          <w:szCs w:val="23"/>
+          <w:shd w:val="clear" w:color="auto" w:fill="FFFFFF"/>
+        </w:rPr>
+        <w:t>.</w:t>
+      </w:r>
+    </w:p>
+    <w:p>
+      <w:pPr>
+        <w:shd w:val="clear" w:color="auto" w:fill="FFFFFF"/>
+        <w:spacing w:after="0" w:line="240" w:lineRule="auto"/>
+        <w:rPr>
+          <w:rFonts w:ascii="Source Serif Pro" w:eastAsia="Times New Roman" w:hAnsi="Source Serif Pro" w:cs="Times New Roman"/>
+          <w:color w:val="3D464D"/>
+          <w:sz w:val="27"/>
+          <w:szCs w:val="27"/>
+          <w:lang w:eastAsia="pt-BR"/>
+        </w:rPr>
+      </w:pPr>
+      <w:r>
+        <w:rPr>
+          <w:rFonts w:ascii="Source Serif Pro" w:eastAsia="Times New Roman" w:hAnsi="Source Serif Pro" w:cs="Times New Roman"/>
+          <w:color w:val="3D464D"/>
+          <w:sz w:val="27"/>
+          <w:szCs w:val="27"/>
+          <w:lang w:eastAsia="pt-BR"/>
+        </w:rPr>
+        <w:lastRenderedPageBreak/>
+        <w:t>Nesta aula, aprendemos:</w:t>
+      </w:r>
+    </w:p>
+    <w:p>
+      <w:pPr>
+        <w:numPr>
+          <w:ilvl w:val="0"/>
+          <w:numId w:val="19"/>
+        </w:numPr>
+        <w:shd w:val="clear" w:color="auto" w:fill="FFFFFF"/>
+        <w:spacing w:before="60" w:after="60" w:line="240" w:lineRule="auto"/>
+        <w:ind w:left="1200"/>
+        <w:rPr>
+          <w:rFonts w:ascii="Source Serif Pro" w:eastAsia="Times New Roman" w:hAnsi="Source Serif Pro" w:cs="Times New Roman"/>
+          <w:color w:val="3D464D"/>
+          <w:sz w:val="27"/>
+          <w:szCs w:val="27"/>
+          <w:lang w:eastAsia="pt-BR"/>
+        </w:rPr>
+      </w:pPr>
+      <w:r>
+        <w:rPr>
+          <w:rFonts w:ascii="Source Serif Pro" w:eastAsia="Times New Roman" w:hAnsi="Source Serif Pro" w:cs="Times New Roman"/>
+          <w:color w:val="3D464D"/>
+          <w:sz w:val="27"/>
+          <w:szCs w:val="27"/>
+          <w:lang w:eastAsia="pt-BR"/>
+        </w:rPr>
+        <w:t xml:space="preserve">A melhorar mais ainda a semântica da página principal, com novas divisões, classes, </w:t>
+      </w:r>
+      <w:proofErr w:type="spellStart"/>
+      <w:r>
+        <w:rPr>
+          <w:rFonts w:ascii="Source Serif Pro" w:eastAsia="Times New Roman" w:hAnsi="Source Serif Pro" w:cs="Times New Roman"/>
+          <w:color w:val="3D464D"/>
+          <w:sz w:val="27"/>
+          <w:szCs w:val="27"/>
+          <w:lang w:eastAsia="pt-BR"/>
+        </w:rPr>
+        <w:t>etc</w:t>
+      </w:r>
+      <w:proofErr w:type="spellEnd"/>
+    </w:p>
+    <w:p>
+      <w:pPr>
+        <w:numPr>
+          <w:ilvl w:val="0"/>
+          <w:numId w:val="19"/>
+        </w:numPr>
+        <w:shd w:val="clear" w:color="auto" w:fill="FFFFFF"/>
+        <w:spacing w:before="60" w:after="60" w:line="240" w:lineRule="auto"/>
+        <w:ind w:left="1200"/>
+        <w:rPr>
+          <w:rFonts w:ascii="Source Serif Pro" w:eastAsia="Times New Roman" w:hAnsi="Source Serif Pro" w:cs="Times New Roman"/>
+          <w:color w:val="3D464D"/>
+          <w:sz w:val="27"/>
+          <w:szCs w:val="27"/>
+          <w:lang w:eastAsia="pt-BR"/>
+        </w:rPr>
+      </w:pPr>
+      <w:r>
+        <w:rPr>
+          <w:rFonts w:ascii="Source Serif Pro" w:eastAsia="Times New Roman" w:hAnsi="Source Serif Pro" w:cs="Times New Roman"/>
+          <w:color w:val="3D464D"/>
+          <w:sz w:val="27"/>
+          <w:szCs w:val="27"/>
+          <w:lang w:eastAsia="pt-BR"/>
+        </w:rPr>
+        <w:t xml:space="preserve">Novas </w:t>
+      </w:r>
+      <w:proofErr w:type="spellStart"/>
+      <w:r>
+        <w:rPr>
+          <w:rFonts w:ascii="Source Serif Pro" w:eastAsia="Times New Roman" w:hAnsi="Source Serif Pro" w:cs="Times New Roman"/>
+          <w:color w:val="3D464D"/>
+          <w:sz w:val="27"/>
+          <w:szCs w:val="27"/>
+          <w:lang w:eastAsia="pt-BR"/>
+        </w:rPr>
+        <w:t>pseudo-classes</w:t>
+      </w:r>
+      <w:proofErr w:type="spellEnd"/>
+    </w:p>
+    <w:p>
+      <w:pPr>
+        <w:numPr>
+          <w:ilvl w:val="0"/>
+          <w:numId w:val="19"/>
+        </w:numPr>
+        <w:shd w:val="clear" w:color="auto" w:fill="FFFFFF"/>
+        <w:spacing w:after="0" w:line="240" w:lineRule="auto"/>
+        <w:ind w:left="1200"/>
+        <w:rPr>
+          <w:rFonts w:ascii="Source Serif Pro" w:eastAsia="Times New Roman" w:hAnsi="Source Serif Pro" w:cs="Times New Roman"/>
+          <w:color w:val="3D464D"/>
+          <w:sz w:val="27"/>
+          <w:szCs w:val="27"/>
+          <w:lang w:eastAsia="pt-BR"/>
+        </w:rPr>
+      </w:pPr>
+      <w:r>
+        <w:rPr>
+          <w:rFonts w:ascii="Source Serif Pro" w:eastAsia="Times New Roman" w:hAnsi="Source Serif Pro" w:cs="Times New Roman"/>
+          <w:color w:val="3D464D"/>
+          <w:sz w:val="27"/>
+          <w:szCs w:val="27"/>
+          <w:lang w:eastAsia="pt-BR"/>
+        </w:rPr>
+        <w:t>Como aplicar um </w:t>
+      </w:r>
+      <w:r>
+        <w:rPr>
+          <w:rFonts w:ascii="Source Serif Pro" w:eastAsia="Times New Roman" w:hAnsi="Source Serif Pro" w:cs="Times New Roman"/>
+          <w:i/>
+          <w:iCs/>
+          <w:color w:val="3D464D"/>
+          <w:sz w:val="27"/>
+          <w:szCs w:val="27"/>
+          <w:lang w:eastAsia="pt-BR"/>
+        </w:rPr>
+        <w:t>background</w:t>
+      </w:r>
+      <w:r>
+        <w:rPr>
+          <w:rFonts w:ascii="Source Serif Pro" w:eastAsia="Times New Roman" w:hAnsi="Source Serif Pro" w:cs="Times New Roman"/>
+          <w:color w:val="3D464D"/>
+          <w:sz w:val="27"/>
+          <w:szCs w:val="27"/>
+          <w:lang w:eastAsia="pt-BR"/>
+        </w:rPr>
+        <w:t> gradiente na página</w:t>
+      </w:r>
+    </w:p>
+    <w:p>
+      <w:pPr>
+        <w:numPr>
+          <w:ilvl w:val="0"/>
+          <w:numId w:val="19"/>
+        </w:numPr>
+        <w:shd w:val="clear" w:color="auto" w:fill="FFFFFF"/>
+        <w:spacing w:before="60" w:after="60" w:line="240" w:lineRule="auto"/>
+        <w:ind w:left="1200"/>
+        <w:rPr>
+          <w:rFonts w:ascii="Source Serif Pro" w:eastAsia="Times New Roman" w:hAnsi="Source Serif Pro" w:cs="Times New Roman"/>
+          <w:color w:val="3D464D"/>
+          <w:sz w:val="27"/>
+          <w:szCs w:val="27"/>
+          <w:lang w:eastAsia="pt-BR"/>
+        </w:rPr>
+      </w:pPr>
+      <w:proofErr w:type="spellStart"/>
+      <w:r>
+        <w:rPr>
+          <w:rFonts w:ascii="Source Serif Pro" w:eastAsia="Times New Roman" w:hAnsi="Source Serif Pro" w:cs="Times New Roman"/>
+          <w:color w:val="3D464D"/>
+          <w:sz w:val="27"/>
+          <w:szCs w:val="27"/>
+          <w:lang w:eastAsia="pt-BR"/>
+        </w:rPr>
+        <w:t>Pseudo-elementos</w:t>
+      </w:r>
+      <w:proofErr w:type="spellEnd"/>
+    </w:p>
+    <w:p>
+      <w:pPr>
+        <w:rPr>
+          <w:rFonts w:ascii="Source Serif Pro" w:hAnsi="Source Serif Pro"/>
+          <w:color w:val="767E85"/>
+          <w:sz w:val="23"/>
+          <w:szCs w:val="23"/>
+          <w:shd w:val="clear" w:color="auto" w:fill="FFFFFF"/>
+        </w:rPr>
+      </w:pPr>
+    </w:p>
+    <w:p>
+      <w:pPr>
+        <w:rPr>
+          <w:rFonts w:ascii="Source Serif Pro" w:hAnsi="Source Serif Pro"/>
+          <w:color w:val="767E85"/>
+          <w:sz w:val="23"/>
+          <w:szCs w:val="23"/>
+          <w:shd w:val="clear" w:color="auto" w:fill="FFFFFF"/>
+        </w:rPr>
+      </w:pPr>
+    </w:p>
+    <w:p>
+      <w:pPr>
+        <w:rPr>
+          <w:rFonts w:ascii="Source Serif Pro" w:hAnsi="Source Serif Pro"/>
+          <w:color w:val="3D464D"/>
+          <w:sz w:val="27"/>
+          <w:szCs w:val="27"/>
+          <w:shd w:val="clear" w:color="auto" w:fill="FFFFFF"/>
+        </w:rPr>
+      </w:pPr>
+      <w:r>
+        <w:rPr>
+          <w:rFonts w:ascii="Source Serif Pro" w:hAnsi="Source Serif Pro"/>
+          <w:color w:val="3D464D"/>
+          <w:sz w:val="27"/>
+          <w:szCs w:val="27"/>
+          <w:shd w:val="clear" w:color="auto" w:fill="FFFFFF"/>
+        </w:rPr>
+        <w:t>Usando essa estrutura:</w:t>
+      </w:r>
+    </w:p>
+    <w:p>
+      <w:pPr>
+        <w:shd w:val="clear" w:color="auto" w:fill="F0F3F5"/>
+        <w:tabs>
+          <w:tab w:val="left" w:pos="916"/>
+          <w:tab w:val="left" w:pos="1832"/>
+          <w:tab w:val="left" w:pos="2748"/>
+          <w:tab w:val="left" w:pos="3664"/>
+          <w:tab w:val="left" w:pos="4580"/>
+          <w:tab w:val="left" w:pos="5496"/>
+          <w:tab w:val="left" w:pos="6412"/>
+          <w:tab w:val="left" w:pos="7328"/>
+          <w:tab w:val="left" w:pos="8244"/>
+          <w:tab w:val="left" w:pos="9160"/>
+          <w:tab w:val="left" w:pos="10076"/>
+          <w:tab w:val="left" w:pos="10992"/>
+          <w:tab w:val="left" w:pos="11908"/>
+          <w:tab w:val="left" w:pos="12824"/>
+          <w:tab w:val="left" w:pos="13740"/>
+          <w:tab w:val="left" w:pos="14656"/>
+        </w:tabs>
+        <w:spacing w:after="0" w:line="240" w:lineRule="auto"/>
+        <w:rPr>
+          <w:rFonts w:ascii="Courier New" w:eastAsia="Times New Roman" w:hAnsi="Courier New" w:cs="Courier New"/>
+          <w:color w:val="3D464D"/>
+          <w:sz w:val="20"/>
+          <w:szCs w:val="20"/>
+          <w:lang w:eastAsia="pt-BR"/>
+        </w:rPr>
+      </w:pPr>
+      <w:r>
+        <w:rPr>
+          <w:rFonts w:ascii="Courier New" w:eastAsia="Times New Roman" w:hAnsi="Courier New" w:cs="Courier New"/>
+          <w:color w:val="990055"/>
+          <w:sz w:val="20"/>
+          <w:szCs w:val="20"/>
+          <w:lang w:eastAsia="pt-BR"/>
+        </w:rPr>
+        <w:t>&lt;h2&gt;</w:t>
+      </w:r>
+    </w:p>
+    <w:p>
+      <w:pPr>
+        <w:shd w:val="clear" w:color="auto" w:fill="F0F3F5"/>
+        <w:tabs>
+          <w:tab w:val="left" w:pos="916"/>
+          <w:tab w:val="left" w:pos="1832"/>
+          <w:tab w:val="left" w:pos="2748"/>
+          <w:tab w:val="left" w:pos="3664"/>
+          <w:tab w:val="left" w:pos="4580"/>
+          <w:tab w:val="left" w:pos="5496"/>
+          <w:tab w:val="left" w:pos="6412"/>
+          <w:tab w:val="left" w:pos="7328"/>
+          <w:tab w:val="left" w:pos="8244"/>
+          <w:tab w:val="left" w:pos="9160"/>
+          <w:tab w:val="left" w:pos="10076"/>
+          <w:tab w:val="left" w:pos="10992"/>
+          <w:tab w:val="left" w:pos="11908"/>
+          <w:tab w:val="left" w:pos="12824"/>
+          <w:tab w:val="left" w:pos="13740"/>
+          <w:tab w:val="left" w:pos="14656"/>
+        </w:tabs>
+        <w:spacing w:after="0" w:line="240" w:lineRule="auto"/>
+        <w:rPr>
+          <w:rFonts w:ascii="Courier New" w:eastAsia="Times New Roman" w:hAnsi="Courier New" w:cs="Courier New"/>
+          <w:color w:val="3D464D"/>
+          <w:sz w:val="20"/>
+          <w:szCs w:val="20"/>
+          <w:lang w:eastAsia="pt-BR"/>
+        </w:rPr>
+      </w:pPr>
+      <w:r>
+        <w:rPr>
+          <w:rFonts w:ascii="Courier New" w:eastAsia="Times New Roman" w:hAnsi="Courier New" w:cs="Courier New"/>
+          <w:color w:val="990055"/>
+          <w:sz w:val="20"/>
+          <w:szCs w:val="20"/>
+          <w:lang w:eastAsia="pt-BR"/>
+        </w:rPr>
+        <w:t>&lt;</w:t>
+      </w:r>
+      <w:proofErr w:type="spellStart"/>
+      <w:r>
+        <w:rPr>
+          <w:rFonts w:ascii="Courier New" w:eastAsia="Times New Roman" w:hAnsi="Courier New" w:cs="Courier New"/>
+          <w:color w:val="990055"/>
+          <w:sz w:val="20"/>
+          <w:szCs w:val="20"/>
+          <w:lang w:eastAsia="pt-BR"/>
+        </w:rPr>
+        <w:t>section</w:t>
+      </w:r>
+      <w:proofErr w:type="spellEnd"/>
+      <w:r>
+        <w:rPr>
+          <w:rFonts w:ascii="Courier New" w:eastAsia="Times New Roman" w:hAnsi="Courier New" w:cs="Courier New"/>
+          <w:color w:val="990055"/>
+          <w:sz w:val="20"/>
+          <w:szCs w:val="20"/>
+          <w:lang w:eastAsia="pt-BR"/>
+        </w:rPr>
+        <w:t>&gt;</w:t>
+      </w:r>
+    </w:p>
+    <w:p>
+      <w:pPr>
+        <w:shd w:val="clear" w:color="auto" w:fill="F0F3F5"/>
+        <w:tabs>
+          <w:tab w:val="left" w:pos="916"/>
+          <w:tab w:val="left" w:pos="1832"/>
+          <w:tab w:val="left" w:pos="2748"/>
+          <w:tab w:val="left" w:pos="3664"/>
+          <w:tab w:val="left" w:pos="4580"/>
+          <w:tab w:val="left" w:pos="5496"/>
+          <w:tab w:val="left" w:pos="6412"/>
+          <w:tab w:val="left" w:pos="7328"/>
+          <w:tab w:val="left" w:pos="8244"/>
+          <w:tab w:val="left" w:pos="9160"/>
+          <w:tab w:val="left" w:pos="10076"/>
+          <w:tab w:val="left" w:pos="10992"/>
+          <w:tab w:val="left" w:pos="11908"/>
+          <w:tab w:val="left" w:pos="12824"/>
+          <w:tab w:val="left" w:pos="13740"/>
+          <w:tab w:val="left" w:pos="14656"/>
+        </w:tabs>
+        <w:spacing w:after="0" w:line="240" w:lineRule="auto"/>
+        <w:rPr>
+          <w:rFonts w:ascii="Courier New" w:eastAsia="Times New Roman" w:hAnsi="Courier New" w:cs="Courier New"/>
+          <w:color w:val="3D464D"/>
+          <w:sz w:val="20"/>
+          <w:szCs w:val="20"/>
+          <w:lang w:eastAsia="pt-BR"/>
+        </w:rPr>
+      </w:pPr>
+      <w:r>
+        <w:rPr>
+          <w:rFonts w:ascii="Courier New" w:eastAsia="Times New Roman" w:hAnsi="Courier New" w:cs="Courier New"/>
+          <w:color w:val="3D464D"/>
+          <w:sz w:val="20"/>
+          <w:szCs w:val="20"/>
+          <w:lang w:eastAsia="pt-BR"/>
+        </w:rPr>
+        <w:t xml:space="preserve">    </w:t>
+      </w:r>
+      <w:r>
+        <w:rPr>
+          <w:rFonts w:ascii="Courier New" w:eastAsia="Times New Roman" w:hAnsi="Courier New" w:cs="Courier New"/>
+          <w:color w:val="990055"/>
+          <w:sz w:val="20"/>
+          <w:szCs w:val="20"/>
+          <w:lang w:eastAsia="pt-BR"/>
+        </w:rPr>
+        <w:t>&lt;h2&gt;</w:t>
+      </w:r>
+    </w:p>
+    <w:p>
+      <w:pPr>
+        <w:shd w:val="clear" w:color="auto" w:fill="F0F3F5"/>
+        <w:tabs>
+          <w:tab w:val="left" w:pos="916"/>
+          <w:tab w:val="left" w:pos="1832"/>
+          <w:tab w:val="left" w:pos="2748"/>
+          <w:tab w:val="left" w:pos="3664"/>
+          <w:tab w:val="left" w:pos="4580"/>
+          <w:tab w:val="left" w:pos="5496"/>
+          <w:tab w:val="left" w:pos="6412"/>
+          <w:tab w:val="left" w:pos="7328"/>
+          <w:tab w:val="left" w:pos="8244"/>
+          <w:tab w:val="left" w:pos="9160"/>
+          <w:tab w:val="left" w:pos="10076"/>
+          <w:tab w:val="left" w:pos="10992"/>
+          <w:tab w:val="left" w:pos="11908"/>
+          <w:tab w:val="left" w:pos="12824"/>
+          <w:tab w:val="left" w:pos="13740"/>
+          <w:tab w:val="left" w:pos="14656"/>
+        </w:tabs>
+        <w:spacing w:after="0" w:line="240" w:lineRule="auto"/>
+        <w:rPr>
+          <w:rFonts w:ascii="Courier New" w:eastAsia="Times New Roman" w:hAnsi="Courier New" w:cs="Courier New"/>
+          <w:color w:val="3D464D"/>
+          <w:sz w:val="20"/>
+          <w:szCs w:val="20"/>
+          <w:lang w:eastAsia="pt-BR"/>
+        </w:rPr>
+      </w:pPr>
+      <w:r>
+        <w:rPr>
+          <w:rFonts w:ascii="Courier New" w:eastAsia="Times New Roman" w:hAnsi="Courier New" w:cs="Courier New"/>
+          <w:color w:val="3D464D"/>
+          <w:sz w:val="20"/>
+          <w:szCs w:val="20"/>
+          <w:lang w:eastAsia="pt-BR"/>
+        </w:rPr>
+        <w:t xml:space="preserve">    </w:t>
+      </w:r>
+      <w:r>
+        <w:rPr>
+          <w:rFonts w:ascii="Courier New" w:eastAsia="Times New Roman" w:hAnsi="Courier New" w:cs="Courier New"/>
+          <w:color w:val="990055"/>
+          <w:sz w:val="20"/>
+          <w:szCs w:val="20"/>
+          <w:lang w:eastAsia="pt-BR"/>
+        </w:rPr>
+        <w:t>&lt;p&gt;</w:t>
+      </w:r>
+    </w:p>
+    <w:p>
+      <w:pPr>
+        <w:shd w:val="clear" w:color="auto" w:fill="F0F3F5"/>
+        <w:tabs>
+          <w:tab w:val="left" w:pos="916"/>
+          <w:tab w:val="left" w:pos="1832"/>
+          <w:tab w:val="left" w:pos="2748"/>
+          <w:tab w:val="left" w:pos="3664"/>
+          <w:tab w:val="left" w:pos="4580"/>
+          <w:tab w:val="left" w:pos="5496"/>
+          <w:tab w:val="left" w:pos="6412"/>
+          <w:tab w:val="left" w:pos="7328"/>
+          <w:tab w:val="left" w:pos="8244"/>
+          <w:tab w:val="left" w:pos="9160"/>
+          <w:tab w:val="left" w:pos="10076"/>
+          <w:tab w:val="left" w:pos="10992"/>
+          <w:tab w:val="left" w:pos="11908"/>
+          <w:tab w:val="left" w:pos="12824"/>
+          <w:tab w:val="left" w:pos="13740"/>
+          <w:tab w:val="left" w:pos="14656"/>
+        </w:tabs>
+        <w:spacing w:after="0" w:line="240" w:lineRule="auto"/>
+        <w:rPr>
+          <w:rFonts w:ascii="Courier New" w:eastAsia="Times New Roman" w:hAnsi="Courier New" w:cs="Courier New"/>
+          <w:color w:val="3D464D"/>
+          <w:sz w:val="20"/>
+          <w:szCs w:val="20"/>
+          <w:lang w:eastAsia="pt-BR"/>
+        </w:rPr>
+      </w:pPr>
+      <w:r>
+        <w:rPr>
+          <w:rFonts w:ascii="Courier New" w:eastAsia="Times New Roman" w:hAnsi="Courier New" w:cs="Courier New"/>
+          <w:color w:val="3D464D"/>
+          <w:sz w:val="20"/>
+          <w:szCs w:val="20"/>
+          <w:lang w:eastAsia="pt-BR"/>
+        </w:rPr>
+        <w:t xml:space="preserve">    </w:t>
+      </w:r>
+      <w:r>
+        <w:rPr>
+          <w:rFonts w:ascii="Courier New" w:eastAsia="Times New Roman" w:hAnsi="Courier New" w:cs="Courier New"/>
+          <w:color w:val="990055"/>
+          <w:sz w:val="20"/>
+          <w:szCs w:val="20"/>
+          <w:lang w:eastAsia="pt-BR"/>
+        </w:rPr>
+        <w:t>&lt;/p&gt;</w:t>
+      </w:r>
+    </w:p>
+    <w:p>
+      <w:pPr>
+        <w:shd w:val="clear" w:color="auto" w:fill="F0F3F5"/>
+        <w:tabs>
+          <w:tab w:val="left" w:pos="916"/>
+          <w:tab w:val="left" w:pos="1832"/>
+          <w:tab w:val="left" w:pos="2748"/>
+          <w:tab w:val="left" w:pos="3664"/>
+          <w:tab w:val="left" w:pos="4580"/>
+          <w:tab w:val="left" w:pos="5496"/>
+          <w:tab w:val="left" w:pos="6412"/>
+          <w:tab w:val="left" w:pos="7328"/>
+          <w:tab w:val="left" w:pos="8244"/>
+          <w:tab w:val="left" w:pos="9160"/>
+          <w:tab w:val="left" w:pos="10076"/>
+          <w:tab w:val="left" w:pos="10992"/>
+          <w:tab w:val="left" w:pos="11908"/>
+          <w:tab w:val="left" w:pos="12824"/>
+          <w:tab w:val="left" w:pos="13740"/>
+          <w:tab w:val="left" w:pos="14656"/>
+        </w:tabs>
+        <w:spacing w:after="0" w:line="240" w:lineRule="auto"/>
+        <w:rPr>
+          <w:rFonts w:ascii="Consolas" w:eastAsia="Times New Roman" w:hAnsi="Consolas" w:cs="Courier New"/>
+          <w:color w:val="3D464D"/>
+          <w:sz w:val="27"/>
+          <w:szCs w:val="27"/>
+          <w:lang w:eastAsia="pt-BR"/>
+        </w:rPr>
+      </w:pPr>
+      <w:r>
+        <w:rPr>
+          <w:rFonts w:ascii="Courier New" w:eastAsia="Times New Roman" w:hAnsi="Courier New" w:cs="Courier New"/>
+          <w:color w:val="3D464D"/>
+          <w:sz w:val="20"/>
+          <w:szCs w:val="20"/>
+          <w:lang w:eastAsia="pt-BR"/>
+        </w:rPr>
+        <w:t xml:space="preserve">    </w:t>
+      </w:r>
+      <w:r>
+        <w:rPr>
+          <w:rFonts w:ascii="Courier New" w:eastAsia="Times New Roman" w:hAnsi="Courier New" w:cs="Courier New"/>
+          <w:color w:val="990055"/>
+          <w:sz w:val="20"/>
+          <w:szCs w:val="20"/>
+          <w:lang w:eastAsia="pt-BR"/>
+        </w:rPr>
+        <w:t>&lt;h2&gt;</w:t>
+      </w:r>
+    </w:p>
+    <w:p>
+      <w:pPr>
+        <w:rPr>
+          <w:rFonts w:ascii="Source Serif Pro" w:hAnsi="Source Serif Pro"/>
+          <w:color w:val="767E85"/>
+          <w:sz w:val="23"/>
+          <w:szCs w:val="23"/>
+          <w:shd w:val="clear" w:color="auto" w:fill="FFFFFF"/>
+        </w:rPr>
+      </w:pPr>
+    </w:p>
+    <w:p>
+      <w:pPr>
+        <w:rPr>
+          <w:rFonts w:ascii="Source Serif Pro" w:hAnsi="Source Serif Pro"/>
+          <w:color w:val="3D464D"/>
+          <w:sz w:val="27"/>
+          <w:szCs w:val="27"/>
+          <w:shd w:val="clear" w:color="auto" w:fill="FFFFFF"/>
+        </w:rPr>
+      </w:pPr>
+      <w:r>
+        <w:rPr>
+          <w:rFonts w:ascii="Source Serif Pro" w:hAnsi="Source Serif Pro"/>
+          <w:color w:val="3D464D"/>
+          <w:sz w:val="27"/>
+          <w:szCs w:val="27"/>
+          <w:shd w:val="clear" w:color="auto" w:fill="FFFFFF"/>
+        </w:rPr>
+        <w:t>Como fazemos para selecionar o último </w:t>
+      </w:r>
+      <w:r>
+        <w:rPr>
+          <w:rStyle w:val="CdigoHTML"/>
+          <w:rFonts w:eastAsiaTheme="minorHAnsi"/>
+          <w:color w:val="3D464D"/>
+          <w:shd w:val="clear" w:color="auto" w:fill="F0F3F5"/>
+        </w:rPr>
+        <w:t>&lt;h2&gt;</w:t>
+      </w:r>
+      <w:r>
+        <w:rPr>
+          <w:rFonts w:ascii="Source Serif Pro" w:hAnsi="Source Serif Pro"/>
+          <w:color w:val="3D464D"/>
+          <w:sz w:val="27"/>
+          <w:szCs w:val="27"/>
+          <w:shd w:val="clear" w:color="auto" w:fill="FFFFFF"/>
+        </w:rPr>
+        <w:t>?</w:t>
+      </w:r>
+    </w:p>
+    <w:p>
+      <w:pPr>
+        <w:rPr>
+          <w:rFonts w:ascii="Source Serif Pro" w:hAnsi="Source Serif Pro"/>
+          <w:color w:val="767E85"/>
+          <w:sz w:val="23"/>
+          <w:szCs w:val="23"/>
+          <w:shd w:val="clear" w:color="auto" w:fill="FFFFFF"/>
+        </w:rPr>
+      </w:pPr>
+      <w:proofErr w:type="spellStart"/>
+      <w:r>
+        <w:rPr>
+          <w:rFonts w:ascii="Source Serif Pro" w:hAnsi="Source Serif Pro"/>
+          <w:color w:val="3D464D"/>
+          <w:sz w:val="27"/>
+          <w:szCs w:val="27"/>
+          <w:shd w:val="clear" w:color="auto" w:fill="FFFFFF"/>
+        </w:rPr>
+        <w:t>Section</w:t>
+      </w:r>
+      <w:proofErr w:type="spellEnd"/>
+      <w:r>
+        <w:rPr>
+          <w:rFonts w:ascii="Source Serif Pro" w:hAnsi="Source Serif Pro"/>
+          <w:color w:val="3D464D"/>
+          <w:sz w:val="27"/>
+          <w:szCs w:val="27"/>
+          <w:shd w:val="clear" w:color="auto" w:fill="FFFFFF"/>
+        </w:rPr>
+        <w:t xml:space="preserve"> &gt; p + h2</w:t>
+      </w:r>
+    </w:p>
+    <w:p>
+      <w:pPr>
+        <w:rPr>
+          <w:rFonts w:ascii="Source Serif Pro" w:hAnsi="Source Serif Pro"/>
+          <w:color w:val="767E85"/>
+          <w:sz w:val="23"/>
+          <w:szCs w:val="23"/>
+          <w:shd w:val="clear" w:color="auto" w:fill="FFFFFF"/>
+        </w:rPr>
+      </w:pPr>
+      <w:r>
+        <w:rPr>
+          <w:rFonts w:ascii="Source Serif Pro" w:hAnsi="Source Serif Pro"/>
+          <w:color w:val="767E85"/>
+          <w:sz w:val="23"/>
+          <w:szCs w:val="23"/>
+          <w:shd w:val="clear" w:color="auto" w:fill="FFFFFF"/>
+        </w:rPr>
+        <w:t>O último </w:t>
+      </w:r>
+      <w:r>
+        <w:rPr>
+          <w:rStyle w:val="CdigoHTML"/>
+          <w:rFonts w:eastAsiaTheme="minorHAnsi"/>
+          <w:color w:val="3D464D"/>
+          <w:shd w:val="clear" w:color="auto" w:fill="F0F3F5"/>
+        </w:rPr>
+        <w:t>h2</w:t>
+      </w:r>
+      <w:r>
+        <w:rPr>
+          <w:rFonts w:ascii="Source Serif Pro" w:hAnsi="Source Serif Pro"/>
+          <w:color w:val="767E85"/>
+          <w:sz w:val="23"/>
+          <w:szCs w:val="23"/>
+          <w:shd w:val="clear" w:color="auto" w:fill="FFFFFF"/>
+        </w:rPr>
+        <w:t> é filho direto da </w:t>
+      </w:r>
+      <w:proofErr w:type="spellStart"/>
+      <w:r>
+        <w:rPr>
+          <w:rStyle w:val="CdigoHTML"/>
+          <w:rFonts w:eastAsiaTheme="minorHAnsi"/>
+          <w:color w:val="3D464D"/>
+          <w:shd w:val="clear" w:color="auto" w:fill="F0F3F5"/>
+        </w:rPr>
+        <w:t>section</w:t>
+      </w:r>
+      <w:proofErr w:type="spellEnd"/>
+      <w:r>
+        <w:rPr>
+          <w:rFonts w:ascii="Source Serif Pro" w:hAnsi="Source Serif Pro"/>
+          <w:color w:val="767E85"/>
+          <w:sz w:val="23"/>
+          <w:szCs w:val="23"/>
+          <w:shd w:val="clear" w:color="auto" w:fill="FFFFFF"/>
+        </w:rPr>
+        <w:t> e irmão do </w:t>
+      </w:r>
+      <w:r>
+        <w:rPr>
+          <w:rStyle w:val="CdigoHTML"/>
+          <w:rFonts w:eastAsiaTheme="minorHAnsi"/>
+          <w:color w:val="3D464D"/>
+          <w:shd w:val="clear" w:color="auto" w:fill="F0F3F5"/>
+        </w:rPr>
+        <w:t>p</w:t>
+      </w:r>
+      <w:r>
+        <w:rPr>
+          <w:rFonts w:ascii="Source Serif Pro" w:hAnsi="Source Serif Pro"/>
+          <w:color w:val="767E85"/>
+          <w:sz w:val="23"/>
+          <w:szCs w:val="23"/>
+          <w:shd w:val="clear" w:color="auto" w:fill="FFFFFF"/>
+        </w:rPr>
+        <w:t>.</w:t>
+      </w:r>
+    </w:p>
+    <w:p>
+      <w:pPr>
+        <w:rPr>
+          <w:rFonts w:ascii="Source Serif Pro" w:hAnsi="Source Serif Pro"/>
+          <w:color w:val="767E85"/>
+          <w:sz w:val="23"/>
+          <w:szCs w:val="23"/>
+          <w:shd w:val="clear" w:color="auto" w:fill="FFFFFF"/>
+        </w:rPr>
+      </w:pPr>
+    </w:p>
+    <w:p>
+      <w:pPr>
+        <w:pStyle w:val="NormalWeb"/>
+        <w:shd w:val="clear" w:color="auto" w:fill="FFFFFF"/>
+        <w:spacing w:before="360" w:beforeAutospacing="0" w:after="360" w:afterAutospacing="0"/>
+        <w:rPr>
+          <w:rFonts w:ascii="Source Serif Pro" w:hAnsi="Source Serif Pro"/>
+          <w:color w:val="3D464D"/>
+          <w:sz w:val="27"/>
+          <w:szCs w:val="27"/>
+        </w:rPr>
+      </w:pPr>
+      <w:r>
+        <w:rPr>
+          <w:rFonts w:ascii="Source Serif Pro" w:hAnsi="Source Serif Pro"/>
+          <w:color w:val="767E85"/>
+          <w:sz w:val="23"/>
+          <w:szCs w:val="23"/>
+          <w:shd w:val="clear" w:color="auto" w:fill="FFFFFF"/>
+        </w:rPr>
+        <w:t>“</w:t>
+      </w:r>
+      <w:r>
+        <w:rPr>
+          <w:rFonts w:ascii="Source Serif Pro" w:hAnsi="Source Serif Pro"/>
+          <w:color w:val="3D464D"/>
+          <w:sz w:val="27"/>
+          <w:szCs w:val="27"/>
+        </w:rPr>
+        <w:t>Em nosso CSS, verificaremos que o tamanho da imagem é de 120px, mas como podemos fazer com que esse tamanho seja proporcional? Basta mudar para percentual, isto é, 20% de largura tendo a tela como referência.</w:t>
+      </w:r>
+    </w:p>
+    <w:p>
+      <w:pPr>
+        <w:shd w:val="clear" w:color="auto" w:fill="FFFFFF"/>
+        <w:spacing w:after="0" w:line="240" w:lineRule="auto"/>
+        <w:rPr>
+          <w:rFonts w:ascii="Source Serif Pro" w:hAnsi="Source Serif Pro"/>
+          <w:color w:val="767E85"/>
+          <w:sz w:val="23"/>
+          <w:szCs w:val="23"/>
+          <w:shd w:val="clear" w:color="auto" w:fill="FFFFFF"/>
+        </w:rPr>
+      </w:pPr>
+      <w:r>
+        <w:rPr>
+          <w:rFonts w:ascii="Source Serif Pro" w:eastAsia="Times New Roman" w:hAnsi="Source Serif Pro" w:cs="Times New Roman"/>
+          <w:color w:val="3D464D"/>
+          <w:sz w:val="27"/>
+          <w:szCs w:val="27"/>
+          <w:lang w:eastAsia="pt-BR"/>
+        </w:rPr>
+        <w:t>Para que a imagem sempre ocupe a medida correta em outros dispositivos, utilizamos a propriedade </w:t>
+      </w:r>
+      <w:proofErr w:type="spellStart"/>
+      <w:r>
+        <w:rPr>
+          <w:rFonts w:ascii="Courier New" w:eastAsia="Times New Roman" w:hAnsi="Courier New" w:cs="Courier New"/>
+          <w:color w:val="3D464D"/>
+          <w:sz w:val="23"/>
+          <w:szCs w:val="23"/>
+          <w:shd w:val="clear" w:color="auto" w:fill="F0F3F5"/>
+          <w:lang w:eastAsia="pt-BR"/>
+        </w:rPr>
+        <w:t>calc</w:t>
+      </w:r>
+      <w:proofErr w:type="spellEnd"/>
+      <w:r>
+        <w:rPr>
+          <w:rFonts w:ascii="Source Serif Pro" w:eastAsia="Times New Roman" w:hAnsi="Source Serif Pro" w:cs="Times New Roman"/>
+          <w:color w:val="3D464D"/>
+          <w:sz w:val="27"/>
+          <w:szCs w:val="27"/>
+          <w:lang w:eastAsia="pt-BR"/>
+        </w:rPr>
+        <w:t xml:space="preserve">. O </w:t>
+      </w:r>
+      <w:proofErr w:type="spellStart"/>
+      <w:r>
+        <w:rPr>
+          <w:rFonts w:ascii="Source Serif Pro" w:eastAsia="Times New Roman" w:hAnsi="Source Serif Pro" w:cs="Times New Roman"/>
+          <w:color w:val="3D464D"/>
+          <w:sz w:val="27"/>
+          <w:szCs w:val="27"/>
+          <w:lang w:eastAsia="pt-BR"/>
+        </w:rPr>
+        <w:t>calculo</w:t>
+      </w:r>
+      <w:proofErr w:type="spellEnd"/>
+      <w:r>
+        <w:rPr>
+          <w:rFonts w:ascii="Source Serif Pro" w:eastAsia="Times New Roman" w:hAnsi="Source Serif Pro" w:cs="Times New Roman"/>
+          <w:color w:val="3D464D"/>
+          <w:sz w:val="27"/>
+          <w:szCs w:val="27"/>
+          <w:lang w:eastAsia="pt-BR"/>
+        </w:rPr>
+        <w:t xml:space="preserve"> que desejamos realizar é escrito entre parênteses, em que inserimos o primeiro valor, o tipo de </w:t>
+      </w:r>
+      <w:proofErr w:type="spellStart"/>
+      <w:r>
+        <w:rPr>
+          <w:rFonts w:ascii="Source Serif Pro" w:eastAsia="Times New Roman" w:hAnsi="Source Serif Pro" w:cs="Times New Roman"/>
+          <w:color w:val="3D464D"/>
+          <w:sz w:val="27"/>
+          <w:szCs w:val="27"/>
+          <w:lang w:eastAsia="pt-BR"/>
+        </w:rPr>
+        <w:t>operção</w:t>
+      </w:r>
+      <w:proofErr w:type="spellEnd"/>
+      <w:r>
+        <w:rPr>
+          <w:rFonts w:ascii="Source Serif Pro" w:eastAsia="Times New Roman" w:hAnsi="Source Serif Pro" w:cs="Times New Roman"/>
+          <w:color w:val="3D464D"/>
+          <w:sz w:val="27"/>
+          <w:szCs w:val="27"/>
+          <w:lang w:eastAsia="pt-BR"/>
+        </w:rPr>
+        <w:t xml:space="preserve"> e o resultado esperado.</w:t>
+      </w:r>
+      <w:r>
+        <w:rPr>
+          <w:rFonts w:ascii="Source Serif Pro" w:hAnsi="Source Serif Pro"/>
+          <w:color w:val="767E85"/>
+          <w:sz w:val="23"/>
+          <w:szCs w:val="23"/>
+          <w:shd w:val="clear" w:color="auto" w:fill="FFFFFF"/>
+        </w:rPr>
+        <w:t>”</w:t>
+      </w:r>
+    </w:p>
+    <w:p>
+      <w:pPr>
+        <w:shd w:val="clear" w:color="auto" w:fill="F0F3F5"/>
+        <w:tabs>
+          <w:tab w:val="left" w:pos="916"/>
+          <w:tab w:val="left" w:pos="1832"/>
+          <w:tab w:val="left" w:pos="2748"/>
+          <w:tab w:val="left" w:pos="3664"/>
+          <w:tab w:val="left" w:pos="4580"/>
+          <w:tab w:val="left" w:pos="5496"/>
+          <w:tab w:val="left" w:pos="6412"/>
+          <w:tab w:val="left" w:pos="7328"/>
+          <w:tab w:val="left" w:pos="8244"/>
+          <w:tab w:val="left" w:pos="9160"/>
+          <w:tab w:val="left" w:pos="10076"/>
+          <w:tab w:val="left" w:pos="10992"/>
+          <w:tab w:val="left" w:pos="11908"/>
+          <w:tab w:val="left" w:pos="12824"/>
+          <w:tab w:val="left" w:pos="13740"/>
+          <w:tab w:val="left" w:pos="14656"/>
+        </w:tabs>
+        <w:spacing w:after="0" w:line="240" w:lineRule="auto"/>
+        <w:rPr>
+          <w:rFonts w:ascii="Courier New" w:eastAsia="Times New Roman" w:hAnsi="Courier New" w:cs="Courier New"/>
+          <w:color w:val="3D464D"/>
+          <w:sz w:val="20"/>
+          <w:szCs w:val="20"/>
+          <w:lang w:eastAsia="pt-BR"/>
+        </w:rPr>
+      </w:pPr>
+      <w:proofErr w:type="gramStart"/>
+      <w:r>
+        <w:rPr>
+          <w:rFonts w:ascii="Courier New" w:eastAsia="Times New Roman" w:hAnsi="Courier New" w:cs="Courier New"/>
+          <w:color w:val="999999"/>
+          <w:sz w:val="20"/>
+          <w:szCs w:val="20"/>
+          <w:lang w:eastAsia="pt-BR"/>
+        </w:rPr>
+        <w:t>.</w:t>
+      </w:r>
+      <w:proofErr w:type="spellStart"/>
+      <w:r>
+        <w:rPr>
+          <w:rFonts w:ascii="Courier New" w:eastAsia="Times New Roman" w:hAnsi="Courier New" w:cs="Courier New"/>
+          <w:color w:val="3D464D"/>
+          <w:sz w:val="20"/>
+          <w:szCs w:val="20"/>
+          <w:lang w:eastAsia="pt-BR"/>
+        </w:rPr>
+        <w:t>utensilios</w:t>
+      </w:r>
+      <w:proofErr w:type="spellEnd"/>
+      <w:proofErr w:type="gramEnd"/>
+      <w:r>
+        <w:rPr>
+          <w:rFonts w:ascii="Courier New" w:eastAsia="Times New Roman" w:hAnsi="Courier New" w:cs="Courier New"/>
+          <w:color w:val="3D464D"/>
+          <w:sz w:val="20"/>
+          <w:szCs w:val="20"/>
+          <w:lang w:eastAsia="pt-BR"/>
+        </w:rPr>
+        <w:t xml:space="preserve"> </w:t>
+      </w:r>
+      <w:r>
+        <w:rPr>
+          <w:rFonts w:ascii="Courier New" w:eastAsia="Times New Roman" w:hAnsi="Courier New" w:cs="Courier New"/>
+          <w:color w:val="999999"/>
+          <w:sz w:val="20"/>
+          <w:szCs w:val="20"/>
+          <w:lang w:eastAsia="pt-BR"/>
+        </w:rPr>
+        <w:t>{</w:t>
+      </w:r>
+    </w:p>
+    <w:p>
+      <w:pPr>
+        <w:shd w:val="clear" w:color="auto" w:fill="F0F3F5"/>
+        <w:tabs>
+          <w:tab w:val="left" w:pos="916"/>
+          <w:tab w:val="left" w:pos="1832"/>
+          <w:tab w:val="left" w:pos="2748"/>
+          <w:tab w:val="left" w:pos="3664"/>
+          <w:tab w:val="left" w:pos="4580"/>
+          <w:tab w:val="left" w:pos="5496"/>
+          <w:tab w:val="left" w:pos="6412"/>
+          <w:tab w:val="left" w:pos="7328"/>
+          <w:tab w:val="left" w:pos="8244"/>
+          <w:tab w:val="left" w:pos="9160"/>
+          <w:tab w:val="left" w:pos="10076"/>
+          <w:tab w:val="left" w:pos="10992"/>
+          <w:tab w:val="left" w:pos="11908"/>
+          <w:tab w:val="left" w:pos="12824"/>
+          <w:tab w:val="left" w:pos="13740"/>
+          <w:tab w:val="left" w:pos="14656"/>
+        </w:tabs>
+        <w:spacing w:after="0" w:line="240" w:lineRule="auto"/>
+        <w:rPr>
+          <w:rFonts w:ascii="Courier New" w:eastAsia="Times New Roman" w:hAnsi="Courier New" w:cs="Courier New"/>
+          <w:color w:val="3D464D"/>
+          <w:sz w:val="20"/>
+          <w:szCs w:val="20"/>
+          <w:lang w:eastAsia="pt-BR"/>
+        </w:rPr>
+      </w:pPr>
+      <w:r>
+        <w:rPr>
+          <w:rFonts w:ascii="Courier New" w:eastAsia="Times New Roman" w:hAnsi="Courier New" w:cs="Courier New"/>
+          <w:color w:val="3D464D"/>
+          <w:sz w:val="20"/>
+          <w:szCs w:val="20"/>
+          <w:lang w:eastAsia="pt-BR"/>
+        </w:rPr>
+        <w:t xml:space="preserve">    </w:t>
+      </w:r>
+      <w:proofErr w:type="spellStart"/>
+      <w:r>
+        <w:rPr>
+          <w:rFonts w:ascii="Courier New" w:eastAsia="Times New Roman" w:hAnsi="Courier New" w:cs="Courier New"/>
+          <w:color w:val="3D464D"/>
+          <w:sz w:val="20"/>
+          <w:szCs w:val="20"/>
+          <w:lang w:eastAsia="pt-BR"/>
+        </w:rPr>
+        <w:t>width</w:t>
+      </w:r>
+      <w:proofErr w:type="spellEnd"/>
+      <w:r>
+        <w:rPr>
+          <w:rFonts w:ascii="Courier New" w:eastAsia="Times New Roman" w:hAnsi="Courier New" w:cs="Courier New"/>
+          <w:color w:val="999999"/>
+          <w:sz w:val="20"/>
+          <w:szCs w:val="20"/>
+          <w:lang w:eastAsia="pt-BR"/>
+        </w:rPr>
+        <w:t>:</w:t>
+      </w:r>
+      <w:r>
+        <w:rPr>
+          <w:rFonts w:ascii="Courier New" w:eastAsia="Times New Roman" w:hAnsi="Courier New" w:cs="Courier New"/>
+          <w:color w:val="3D464D"/>
+          <w:sz w:val="20"/>
+          <w:szCs w:val="20"/>
+          <w:lang w:eastAsia="pt-BR"/>
+        </w:rPr>
+        <w:t xml:space="preserve"> </w:t>
+      </w:r>
+      <w:proofErr w:type="spellStart"/>
+      <w:proofErr w:type="gramStart"/>
+      <w:r>
+        <w:rPr>
+          <w:rFonts w:ascii="Courier New" w:eastAsia="Times New Roman" w:hAnsi="Courier New" w:cs="Courier New"/>
+          <w:color w:val="3D464D"/>
+          <w:sz w:val="20"/>
+          <w:szCs w:val="20"/>
+          <w:lang w:eastAsia="pt-BR"/>
+        </w:rPr>
+        <w:t>calc</w:t>
+      </w:r>
+      <w:proofErr w:type="spellEnd"/>
+      <w:r>
+        <w:rPr>
+          <w:rFonts w:ascii="Courier New" w:eastAsia="Times New Roman" w:hAnsi="Courier New" w:cs="Courier New"/>
+          <w:color w:val="999999"/>
+          <w:sz w:val="20"/>
+          <w:szCs w:val="20"/>
+          <w:lang w:eastAsia="pt-BR"/>
+        </w:rPr>
+        <w:t>(</w:t>
+      </w:r>
+      <w:proofErr w:type="gramEnd"/>
+      <w:r>
+        <w:rPr>
+          <w:rFonts w:ascii="Courier New" w:eastAsia="Times New Roman" w:hAnsi="Courier New" w:cs="Courier New"/>
+          <w:color w:val="990055"/>
+          <w:sz w:val="20"/>
+          <w:szCs w:val="20"/>
+          <w:lang w:eastAsia="pt-BR"/>
+        </w:rPr>
+        <w:t>40</w:t>
+      </w:r>
+      <w:r>
+        <w:rPr>
+          <w:rFonts w:ascii="Courier New" w:eastAsia="Times New Roman" w:hAnsi="Courier New" w:cs="Courier New"/>
+          <w:color w:val="999999"/>
+          <w:sz w:val="20"/>
+          <w:szCs w:val="20"/>
+          <w:lang w:eastAsia="pt-BR"/>
+        </w:rPr>
+        <w:t>%</w:t>
+      </w:r>
+      <w:r>
+        <w:rPr>
+          <w:rFonts w:ascii="Courier New" w:eastAsia="Times New Roman" w:hAnsi="Courier New" w:cs="Courier New"/>
+          <w:color w:val="3D464D"/>
+          <w:sz w:val="20"/>
+          <w:szCs w:val="20"/>
+          <w:lang w:eastAsia="pt-BR"/>
+        </w:rPr>
+        <w:t xml:space="preserve"> </w:t>
+      </w:r>
+      <w:r>
+        <w:rPr>
+          <w:rFonts w:ascii="Courier New" w:eastAsia="Times New Roman" w:hAnsi="Courier New" w:cs="Courier New"/>
+          <w:color w:val="999999"/>
+          <w:sz w:val="20"/>
+          <w:szCs w:val="20"/>
+          <w:lang w:eastAsia="pt-BR"/>
+        </w:rPr>
+        <w:t>-</w:t>
+      </w:r>
+      <w:r>
+        <w:rPr>
+          <w:rFonts w:ascii="Courier New" w:eastAsia="Times New Roman" w:hAnsi="Courier New" w:cs="Courier New"/>
+          <w:color w:val="3D464D"/>
+          <w:sz w:val="20"/>
+          <w:szCs w:val="20"/>
+          <w:lang w:eastAsia="pt-BR"/>
+        </w:rPr>
+        <w:t xml:space="preserve"> </w:t>
+      </w:r>
+      <w:r>
+        <w:rPr>
+          <w:rFonts w:ascii="Courier New" w:eastAsia="Times New Roman" w:hAnsi="Courier New" w:cs="Courier New"/>
+          <w:color w:val="990055"/>
+          <w:sz w:val="20"/>
+          <w:szCs w:val="20"/>
+          <w:lang w:eastAsia="pt-BR"/>
+        </w:rPr>
+        <w:t>26px</w:t>
+      </w:r>
+      <w:r>
+        <w:rPr>
+          <w:rFonts w:ascii="Courier New" w:eastAsia="Times New Roman" w:hAnsi="Courier New" w:cs="Courier New"/>
+          <w:color w:val="999999"/>
+          <w:sz w:val="20"/>
+          <w:szCs w:val="20"/>
+          <w:lang w:eastAsia="pt-BR"/>
+        </w:rPr>
+        <w:t>);</w:t>
+      </w:r>
+    </w:p>
+    <w:p>
+      <w:pPr>
+        <w:shd w:val="clear" w:color="auto" w:fill="F0F3F5"/>
+        <w:tabs>
+          <w:tab w:val="left" w:pos="916"/>
+          <w:tab w:val="left" w:pos="1832"/>
+          <w:tab w:val="left" w:pos="2748"/>
+          <w:tab w:val="left" w:pos="3664"/>
+          <w:tab w:val="left" w:pos="4580"/>
+          <w:tab w:val="left" w:pos="5496"/>
+          <w:tab w:val="left" w:pos="6412"/>
+          <w:tab w:val="left" w:pos="7328"/>
+          <w:tab w:val="left" w:pos="8244"/>
+          <w:tab w:val="left" w:pos="9160"/>
+          <w:tab w:val="left" w:pos="10076"/>
+          <w:tab w:val="left" w:pos="10992"/>
+          <w:tab w:val="left" w:pos="11908"/>
+          <w:tab w:val="left" w:pos="12824"/>
+          <w:tab w:val="left" w:pos="13740"/>
+          <w:tab w:val="left" w:pos="14656"/>
+        </w:tabs>
+        <w:spacing w:after="0" w:line="240" w:lineRule="auto"/>
+        <w:rPr>
+          <w:rFonts w:ascii="Courier New" w:eastAsia="Times New Roman" w:hAnsi="Courier New" w:cs="Courier New"/>
+          <w:color w:val="3D464D"/>
+          <w:sz w:val="20"/>
+          <w:szCs w:val="20"/>
+          <w:lang w:eastAsia="pt-BR"/>
+        </w:rPr>
+      </w:pPr>
+      <w:r>
+        <w:rPr>
+          <w:rFonts w:ascii="Courier New" w:eastAsia="Times New Roman" w:hAnsi="Courier New" w:cs="Courier New"/>
+          <w:color w:val="3D464D"/>
+          <w:sz w:val="20"/>
+          <w:szCs w:val="20"/>
+          <w:lang w:eastAsia="pt-BR"/>
+        </w:rPr>
+        <w:t xml:space="preserve">    </w:t>
+      </w:r>
+      <w:proofErr w:type="spellStart"/>
+      <w:r>
+        <w:rPr>
+          <w:rFonts w:ascii="Courier New" w:eastAsia="Times New Roman" w:hAnsi="Courier New" w:cs="Courier New"/>
+          <w:color w:val="0077AA"/>
+          <w:sz w:val="20"/>
+          <w:szCs w:val="20"/>
+          <w:lang w:eastAsia="pt-BR"/>
+        </w:rPr>
+        <w:t>float</w:t>
+      </w:r>
+      <w:proofErr w:type="spellEnd"/>
+      <w:r>
+        <w:rPr>
+          <w:rFonts w:ascii="Courier New" w:eastAsia="Times New Roman" w:hAnsi="Courier New" w:cs="Courier New"/>
+          <w:color w:val="999999"/>
+          <w:sz w:val="20"/>
+          <w:szCs w:val="20"/>
+          <w:lang w:eastAsia="pt-BR"/>
+        </w:rPr>
+        <w:t>:</w:t>
+      </w:r>
+      <w:r>
+        <w:rPr>
+          <w:rFonts w:ascii="Courier New" w:eastAsia="Times New Roman" w:hAnsi="Courier New" w:cs="Courier New"/>
+          <w:color w:val="3D464D"/>
+          <w:sz w:val="20"/>
+          <w:szCs w:val="20"/>
+          <w:lang w:eastAsia="pt-BR"/>
+        </w:rPr>
+        <w:t xml:space="preserve"> </w:t>
+      </w:r>
+      <w:proofErr w:type="spellStart"/>
+      <w:r>
+        <w:rPr>
+          <w:rFonts w:ascii="Courier New" w:eastAsia="Times New Roman" w:hAnsi="Courier New" w:cs="Courier New"/>
+          <w:color w:val="3D464D"/>
+          <w:sz w:val="20"/>
+          <w:szCs w:val="20"/>
+          <w:lang w:eastAsia="pt-BR"/>
+        </w:rPr>
+        <w:t>left</w:t>
+      </w:r>
+      <w:proofErr w:type="spellEnd"/>
+      <w:r>
+        <w:rPr>
+          <w:rFonts w:ascii="Courier New" w:eastAsia="Times New Roman" w:hAnsi="Courier New" w:cs="Courier New"/>
+          <w:color w:val="999999"/>
+          <w:sz w:val="20"/>
+          <w:szCs w:val="20"/>
+          <w:lang w:eastAsia="pt-BR"/>
+        </w:rPr>
+        <w:t>;</w:t>
+      </w:r>
+    </w:p>
+    <w:p>
+      <w:pPr>
+        <w:shd w:val="clear" w:color="auto" w:fill="F0F3F5"/>
+        <w:tabs>
+          <w:tab w:val="left" w:pos="916"/>
+          <w:tab w:val="left" w:pos="1832"/>
+          <w:tab w:val="left" w:pos="2748"/>
+          <w:tab w:val="left" w:pos="3664"/>
+          <w:tab w:val="left" w:pos="4580"/>
+          <w:tab w:val="left" w:pos="5496"/>
+          <w:tab w:val="left" w:pos="6412"/>
+          <w:tab w:val="left" w:pos="7328"/>
+          <w:tab w:val="left" w:pos="8244"/>
+          <w:tab w:val="left" w:pos="9160"/>
+          <w:tab w:val="left" w:pos="10076"/>
+          <w:tab w:val="left" w:pos="10992"/>
+          <w:tab w:val="left" w:pos="11908"/>
+          <w:tab w:val="left" w:pos="12824"/>
+          <w:tab w:val="left" w:pos="13740"/>
+          <w:tab w:val="left" w:pos="14656"/>
+        </w:tabs>
+        <w:spacing w:after="0" w:line="240" w:lineRule="auto"/>
+        <w:rPr>
+          <w:rFonts w:ascii="Courier New" w:eastAsia="Times New Roman" w:hAnsi="Courier New" w:cs="Courier New"/>
+          <w:color w:val="3D464D"/>
+          <w:sz w:val="20"/>
+          <w:szCs w:val="20"/>
+          <w:lang w:eastAsia="pt-BR"/>
+        </w:rPr>
+      </w:pPr>
+      <w:r>
+        <w:rPr>
+          <w:rFonts w:ascii="Courier New" w:eastAsia="Times New Roman" w:hAnsi="Courier New" w:cs="Courier New"/>
+          <w:color w:val="3D464D"/>
+          <w:sz w:val="20"/>
+          <w:szCs w:val="20"/>
+          <w:lang w:eastAsia="pt-BR"/>
+        </w:rPr>
+        <w:t xml:space="preserve">    </w:t>
+      </w:r>
+      <w:proofErr w:type="spellStart"/>
+      <w:r>
+        <w:rPr>
+          <w:rFonts w:ascii="Courier New" w:eastAsia="Times New Roman" w:hAnsi="Courier New" w:cs="Courier New"/>
+          <w:color w:val="A67F59"/>
+          <w:sz w:val="20"/>
+          <w:szCs w:val="20"/>
+          <w:lang w:eastAsia="pt-BR"/>
+        </w:rPr>
+        <w:t>Margin</w:t>
+      </w:r>
+      <w:proofErr w:type="spellEnd"/>
+      <w:r>
+        <w:rPr>
+          <w:rFonts w:ascii="Courier New" w:eastAsia="Times New Roman" w:hAnsi="Courier New" w:cs="Courier New"/>
+          <w:color w:val="999999"/>
+          <w:sz w:val="20"/>
+          <w:szCs w:val="20"/>
+          <w:lang w:eastAsia="pt-BR"/>
+        </w:rPr>
+        <w:t>:</w:t>
+      </w:r>
+      <w:r>
+        <w:rPr>
+          <w:rFonts w:ascii="Courier New" w:eastAsia="Times New Roman" w:hAnsi="Courier New" w:cs="Courier New"/>
+          <w:color w:val="3D464D"/>
+          <w:sz w:val="20"/>
+          <w:szCs w:val="20"/>
+          <w:lang w:eastAsia="pt-BR"/>
+        </w:rPr>
+        <w:t xml:space="preserve"> </w:t>
+      </w:r>
+      <w:r>
+        <w:rPr>
+          <w:rFonts w:ascii="Courier New" w:eastAsia="Times New Roman" w:hAnsi="Courier New" w:cs="Courier New"/>
+          <w:color w:val="990055"/>
+          <w:sz w:val="20"/>
+          <w:szCs w:val="20"/>
+          <w:lang w:eastAsia="pt-BR"/>
+        </w:rPr>
+        <w:t>0</w:t>
+      </w:r>
+      <w:r>
+        <w:rPr>
+          <w:rFonts w:ascii="Courier New" w:eastAsia="Times New Roman" w:hAnsi="Courier New" w:cs="Courier New"/>
+          <w:color w:val="3D464D"/>
+          <w:sz w:val="20"/>
+          <w:szCs w:val="20"/>
+          <w:lang w:eastAsia="pt-BR"/>
+        </w:rPr>
+        <w:t xml:space="preserve"> </w:t>
+      </w:r>
+      <w:r>
+        <w:rPr>
+          <w:rFonts w:ascii="Courier New" w:eastAsia="Times New Roman" w:hAnsi="Courier New" w:cs="Courier New"/>
+          <w:color w:val="990055"/>
+          <w:sz w:val="20"/>
+          <w:szCs w:val="20"/>
+          <w:lang w:eastAsia="pt-BR"/>
+        </w:rPr>
+        <w:t>20px</w:t>
+      </w:r>
+      <w:r>
+        <w:rPr>
+          <w:rFonts w:ascii="Courier New" w:eastAsia="Times New Roman" w:hAnsi="Courier New" w:cs="Courier New"/>
+          <w:color w:val="3D464D"/>
+          <w:sz w:val="20"/>
+          <w:szCs w:val="20"/>
+          <w:lang w:eastAsia="pt-BR"/>
+        </w:rPr>
+        <w:t xml:space="preserve"> </w:t>
+      </w:r>
+      <w:proofErr w:type="spellStart"/>
+      <w:r>
+        <w:rPr>
+          <w:rFonts w:ascii="Courier New" w:eastAsia="Times New Roman" w:hAnsi="Courier New" w:cs="Courier New"/>
+          <w:color w:val="990055"/>
+          <w:sz w:val="20"/>
+          <w:szCs w:val="20"/>
+          <w:lang w:eastAsia="pt-BR"/>
+        </w:rPr>
+        <w:t>20px</w:t>
+      </w:r>
+      <w:proofErr w:type="spellEnd"/>
+      <w:r>
+        <w:rPr>
+          <w:rFonts w:ascii="Courier New" w:eastAsia="Times New Roman" w:hAnsi="Courier New" w:cs="Courier New"/>
+          <w:color w:val="3D464D"/>
+          <w:sz w:val="20"/>
+          <w:szCs w:val="20"/>
+          <w:lang w:eastAsia="pt-BR"/>
+        </w:rPr>
+        <w:t xml:space="preserve"> </w:t>
+      </w:r>
+    </w:p>
+    <w:p>
+      <w:pPr>
+        <w:shd w:val="clear" w:color="auto" w:fill="F0F3F5"/>
+        <w:tabs>
+          <w:tab w:val="left" w:pos="916"/>
+          <w:tab w:val="left" w:pos="1832"/>
+          <w:tab w:val="left" w:pos="2748"/>
+          <w:tab w:val="left" w:pos="3664"/>
+          <w:tab w:val="left" w:pos="4580"/>
+          <w:tab w:val="left" w:pos="5496"/>
+          <w:tab w:val="left" w:pos="6412"/>
+          <w:tab w:val="left" w:pos="7328"/>
+          <w:tab w:val="left" w:pos="8244"/>
+          <w:tab w:val="left" w:pos="9160"/>
+          <w:tab w:val="left" w:pos="10076"/>
+          <w:tab w:val="left" w:pos="10992"/>
+          <w:tab w:val="left" w:pos="11908"/>
+          <w:tab w:val="left" w:pos="12824"/>
+          <w:tab w:val="left" w:pos="13740"/>
+          <w:tab w:val="left" w:pos="14656"/>
+        </w:tabs>
+        <w:spacing w:after="0" w:line="240" w:lineRule="auto"/>
+        <w:rPr>
+          <w:rFonts w:ascii="Courier New" w:eastAsia="Times New Roman" w:hAnsi="Courier New" w:cs="Courier New"/>
+          <w:color w:val="3D464D"/>
+          <w:sz w:val="20"/>
+          <w:szCs w:val="20"/>
+          <w:lang w:eastAsia="pt-BR"/>
+        </w:rPr>
+      </w:pPr>
+    </w:p>
+    <w:p>
+      <w:pPr>
+        <w:shd w:val="clear" w:color="auto" w:fill="F0F3F5"/>
+        <w:tabs>
+          <w:tab w:val="left" w:pos="916"/>
+          <w:tab w:val="left" w:pos="1832"/>
+          <w:tab w:val="left" w:pos="2748"/>
+          <w:tab w:val="left" w:pos="3664"/>
+          <w:tab w:val="left" w:pos="4580"/>
+          <w:tab w:val="left" w:pos="5496"/>
+          <w:tab w:val="left" w:pos="6412"/>
+          <w:tab w:val="left" w:pos="7328"/>
+          <w:tab w:val="left" w:pos="8244"/>
+          <w:tab w:val="left" w:pos="9160"/>
+          <w:tab w:val="left" w:pos="10076"/>
+          <w:tab w:val="left" w:pos="10992"/>
+          <w:tab w:val="left" w:pos="11908"/>
+          <w:tab w:val="left" w:pos="12824"/>
+          <w:tab w:val="left" w:pos="13740"/>
+          <w:tab w:val="left" w:pos="14656"/>
+        </w:tabs>
+        <w:spacing w:after="0" w:line="240" w:lineRule="auto"/>
+        <w:rPr>
+          <w:rFonts w:ascii="Consolas" w:eastAsia="Times New Roman" w:hAnsi="Consolas" w:cs="Courier New"/>
+          <w:color w:val="3D464D"/>
+          <w:sz w:val="27"/>
+          <w:szCs w:val="27"/>
+          <w:lang w:eastAsia="pt-BR"/>
+        </w:rPr>
+      </w:pPr>
+      <w:r>
+        <w:rPr>
+          <w:rFonts w:ascii="Courier New" w:eastAsia="Times New Roman" w:hAnsi="Courier New" w:cs="Courier New"/>
+          <w:color w:val="999999"/>
+          <w:sz w:val="20"/>
+          <w:szCs w:val="20"/>
+          <w:lang w:eastAsia="pt-BR"/>
+        </w:rPr>
+        <w:t>}</w:t>
+      </w:r>
+    </w:p>
+    <w:p>
+      <w:pPr>
+        <w:shd w:val="clear" w:color="auto" w:fill="FFFFFF"/>
+        <w:spacing w:after="0" w:line="240" w:lineRule="auto"/>
+        <w:rPr>
+          <w:rFonts w:ascii="Source Serif Pro" w:hAnsi="Source Serif Pro"/>
+          <w:color w:val="3D464D"/>
+          <w:sz w:val="27"/>
+          <w:szCs w:val="27"/>
+          <w:shd w:val="clear" w:color="auto" w:fill="FFFFFF"/>
+        </w:rPr>
+      </w:pPr>
+      <w:r>
+        <w:rPr>
+          <w:rFonts w:ascii="Source Serif Pro" w:hAnsi="Source Serif Pro"/>
+          <w:color w:val="3D464D"/>
+          <w:sz w:val="27"/>
+          <w:szCs w:val="27"/>
+          <w:shd w:val="clear" w:color="auto" w:fill="FFFFFF"/>
+        </w:rPr>
+        <w:t>Dessa forma, foi calculado precisamente 350px de largura para este elemento. É possível encadear quantas operações quisermos, no mesmo modelo de sintaxe.</w:t>
+      </w:r>
+    </w:p>
+    <w:p>
+      <w:pPr>
+        <w:shd w:val="clear" w:color="auto" w:fill="F0F3F5"/>
+        <w:tabs>
+          <w:tab w:val="left" w:pos="916"/>
+          <w:tab w:val="left" w:pos="1832"/>
+          <w:tab w:val="left" w:pos="2748"/>
+          <w:tab w:val="left" w:pos="3664"/>
+          <w:tab w:val="left" w:pos="4580"/>
+          <w:tab w:val="left" w:pos="5496"/>
+          <w:tab w:val="left" w:pos="6412"/>
+          <w:tab w:val="left" w:pos="7328"/>
+          <w:tab w:val="left" w:pos="8244"/>
+          <w:tab w:val="left" w:pos="9160"/>
+          <w:tab w:val="left" w:pos="10076"/>
+          <w:tab w:val="left" w:pos="10992"/>
+          <w:tab w:val="left" w:pos="11908"/>
+          <w:tab w:val="left" w:pos="12824"/>
+          <w:tab w:val="left" w:pos="13740"/>
+          <w:tab w:val="left" w:pos="14656"/>
+        </w:tabs>
+        <w:spacing w:after="0" w:line="240" w:lineRule="auto"/>
+        <w:rPr>
+          <w:rFonts w:ascii="Courier New" w:eastAsia="Times New Roman" w:hAnsi="Courier New" w:cs="Courier New"/>
+          <w:color w:val="3D464D"/>
+          <w:sz w:val="20"/>
+          <w:szCs w:val="20"/>
+          <w:lang w:eastAsia="pt-BR"/>
+        </w:rPr>
+      </w:pPr>
+      <w:proofErr w:type="gramStart"/>
+      <w:r>
+        <w:rPr>
+          <w:rFonts w:ascii="Courier New" w:eastAsia="Times New Roman" w:hAnsi="Courier New" w:cs="Courier New"/>
+          <w:color w:val="999999"/>
+          <w:sz w:val="20"/>
+          <w:szCs w:val="20"/>
+          <w:lang w:eastAsia="pt-BR"/>
+        </w:rPr>
+        <w:t>.</w:t>
+      </w:r>
+      <w:proofErr w:type="spellStart"/>
+      <w:r>
+        <w:rPr>
+          <w:rFonts w:ascii="Courier New" w:eastAsia="Times New Roman" w:hAnsi="Courier New" w:cs="Courier New"/>
+          <w:color w:val="3D464D"/>
+          <w:sz w:val="20"/>
+          <w:szCs w:val="20"/>
+          <w:lang w:eastAsia="pt-BR"/>
+        </w:rPr>
+        <w:t>utensilios</w:t>
+      </w:r>
+      <w:proofErr w:type="spellEnd"/>
+      <w:proofErr w:type="gramEnd"/>
+      <w:r>
+        <w:rPr>
+          <w:rFonts w:ascii="Courier New" w:eastAsia="Times New Roman" w:hAnsi="Courier New" w:cs="Courier New"/>
+          <w:color w:val="3D464D"/>
+          <w:sz w:val="20"/>
+          <w:szCs w:val="20"/>
+          <w:lang w:eastAsia="pt-BR"/>
+        </w:rPr>
+        <w:t xml:space="preserve"> </w:t>
+      </w:r>
+      <w:r>
+        <w:rPr>
+          <w:rFonts w:ascii="Courier New" w:eastAsia="Times New Roman" w:hAnsi="Courier New" w:cs="Courier New"/>
+          <w:color w:val="999999"/>
+          <w:sz w:val="20"/>
+          <w:szCs w:val="20"/>
+          <w:lang w:eastAsia="pt-BR"/>
+        </w:rPr>
+        <w:t>{</w:t>
+      </w:r>
+    </w:p>
+    <w:p>
+      <w:pPr>
+        <w:shd w:val="clear" w:color="auto" w:fill="F0F3F5"/>
+        <w:tabs>
+          <w:tab w:val="left" w:pos="916"/>
+          <w:tab w:val="left" w:pos="1832"/>
+          <w:tab w:val="left" w:pos="2748"/>
+          <w:tab w:val="left" w:pos="3664"/>
+          <w:tab w:val="left" w:pos="4580"/>
+          <w:tab w:val="left" w:pos="5496"/>
+          <w:tab w:val="left" w:pos="6412"/>
+          <w:tab w:val="left" w:pos="7328"/>
+          <w:tab w:val="left" w:pos="8244"/>
+          <w:tab w:val="left" w:pos="9160"/>
+          <w:tab w:val="left" w:pos="10076"/>
+          <w:tab w:val="left" w:pos="10992"/>
+          <w:tab w:val="left" w:pos="11908"/>
+          <w:tab w:val="left" w:pos="12824"/>
+          <w:tab w:val="left" w:pos="13740"/>
+          <w:tab w:val="left" w:pos="14656"/>
+        </w:tabs>
+        <w:spacing w:after="0" w:line="240" w:lineRule="auto"/>
+        <w:rPr>
+          <w:rFonts w:ascii="Courier New" w:eastAsia="Times New Roman" w:hAnsi="Courier New" w:cs="Courier New"/>
+          <w:color w:val="3D464D"/>
+          <w:sz w:val="20"/>
+          <w:szCs w:val="20"/>
+          <w:lang w:eastAsia="pt-BR"/>
+        </w:rPr>
+      </w:pPr>
+      <w:r>
+        <w:rPr>
+          <w:rFonts w:ascii="Courier New" w:eastAsia="Times New Roman" w:hAnsi="Courier New" w:cs="Courier New"/>
+          <w:color w:val="3D464D"/>
+          <w:sz w:val="20"/>
+          <w:szCs w:val="20"/>
+          <w:lang w:eastAsia="pt-BR"/>
+        </w:rPr>
+        <w:t xml:space="preserve">    </w:t>
+      </w:r>
+      <w:proofErr w:type="spellStart"/>
+      <w:r>
+        <w:rPr>
+          <w:rFonts w:ascii="Courier New" w:eastAsia="Times New Roman" w:hAnsi="Courier New" w:cs="Courier New"/>
+          <w:color w:val="3D464D"/>
+          <w:sz w:val="20"/>
+          <w:szCs w:val="20"/>
+          <w:lang w:eastAsia="pt-BR"/>
+        </w:rPr>
+        <w:t>width</w:t>
+      </w:r>
+      <w:proofErr w:type="spellEnd"/>
+      <w:r>
+        <w:rPr>
+          <w:rFonts w:ascii="Courier New" w:eastAsia="Times New Roman" w:hAnsi="Courier New" w:cs="Courier New"/>
+          <w:color w:val="999999"/>
+          <w:sz w:val="20"/>
+          <w:szCs w:val="20"/>
+          <w:lang w:eastAsia="pt-BR"/>
+        </w:rPr>
+        <w:t>:</w:t>
+      </w:r>
+      <w:r>
+        <w:rPr>
+          <w:rFonts w:ascii="Courier New" w:eastAsia="Times New Roman" w:hAnsi="Courier New" w:cs="Courier New"/>
+          <w:color w:val="3D464D"/>
+          <w:sz w:val="20"/>
+          <w:szCs w:val="20"/>
+          <w:lang w:eastAsia="pt-BR"/>
+        </w:rPr>
+        <w:t xml:space="preserve"> </w:t>
+      </w:r>
+      <w:proofErr w:type="spellStart"/>
+      <w:proofErr w:type="gramStart"/>
+      <w:r>
+        <w:rPr>
+          <w:rFonts w:ascii="Courier New" w:eastAsia="Times New Roman" w:hAnsi="Courier New" w:cs="Courier New"/>
+          <w:color w:val="3D464D"/>
+          <w:sz w:val="20"/>
+          <w:szCs w:val="20"/>
+          <w:lang w:eastAsia="pt-BR"/>
+        </w:rPr>
+        <w:t>calc</w:t>
+      </w:r>
+      <w:proofErr w:type="spellEnd"/>
+      <w:r>
+        <w:rPr>
+          <w:rFonts w:ascii="Courier New" w:eastAsia="Times New Roman" w:hAnsi="Courier New" w:cs="Courier New"/>
+          <w:color w:val="999999"/>
+          <w:sz w:val="20"/>
+          <w:szCs w:val="20"/>
+          <w:lang w:eastAsia="pt-BR"/>
+        </w:rPr>
+        <w:t>(</w:t>
+      </w:r>
+      <w:proofErr w:type="gramEnd"/>
+      <w:r>
+        <w:rPr>
+          <w:rFonts w:ascii="Courier New" w:eastAsia="Times New Roman" w:hAnsi="Courier New" w:cs="Courier New"/>
+          <w:color w:val="990055"/>
+          <w:sz w:val="20"/>
+          <w:szCs w:val="20"/>
+          <w:lang w:eastAsia="pt-BR"/>
+        </w:rPr>
+        <w:t>40</w:t>
+      </w:r>
+      <w:r>
+        <w:rPr>
+          <w:rFonts w:ascii="Courier New" w:eastAsia="Times New Roman" w:hAnsi="Courier New" w:cs="Courier New"/>
+          <w:color w:val="999999"/>
+          <w:sz w:val="20"/>
+          <w:szCs w:val="20"/>
+          <w:lang w:eastAsia="pt-BR"/>
+        </w:rPr>
+        <w:t>%</w:t>
+      </w:r>
+      <w:r>
+        <w:rPr>
+          <w:rFonts w:ascii="Courier New" w:eastAsia="Times New Roman" w:hAnsi="Courier New" w:cs="Courier New"/>
+          <w:color w:val="3D464D"/>
+          <w:sz w:val="20"/>
+          <w:szCs w:val="20"/>
+          <w:lang w:eastAsia="pt-BR"/>
+        </w:rPr>
+        <w:t xml:space="preserve"> </w:t>
+      </w:r>
+      <w:r>
+        <w:rPr>
+          <w:rFonts w:ascii="Courier New" w:eastAsia="Times New Roman" w:hAnsi="Courier New" w:cs="Courier New"/>
+          <w:color w:val="999999"/>
+          <w:sz w:val="20"/>
+          <w:szCs w:val="20"/>
+          <w:lang w:eastAsia="pt-BR"/>
+        </w:rPr>
+        <w:t>-</w:t>
+      </w:r>
+      <w:r>
+        <w:rPr>
+          <w:rFonts w:ascii="Courier New" w:eastAsia="Times New Roman" w:hAnsi="Courier New" w:cs="Courier New"/>
+          <w:color w:val="3D464D"/>
+          <w:sz w:val="20"/>
+          <w:szCs w:val="20"/>
+          <w:lang w:eastAsia="pt-BR"/>
+        </w:rPr>
+        <w:t xml:space="preserve"> </w:t>
+      </w:r>
+      <w:r>
+        <w:rPr>
+          <w:rFonts w:ascii="Courier New" w:eastAsia="Times New Roman" w:hAnsi="Courier New" w:cs="Courier New"/>
+          <w:color w:val="999999"/>
+          <w:sz w:val="20"/>
+          <w:szCs w:val="20"/>
+          <w:lang w:eastAsia="pt-BR"/>
+        </w:rPr>
+        <w:t>(</w:t>
+      </w:r>
+      <w:r>
+        <w:rPr>
+          <w:rFonts w:ascii="Courier New" w:eastAsia="Times New Roman" w:hAnsi="Courier New" w:cs="Courier New"/>
+          <w:color w:val="990055"/>
+          <w:sz w:val="20"/>
+          <w:szCs w:val="20"/>
+          <w:lang w:eastAsia="pt-BR"/>
+        </w:rPr>
+        <w:t>26px</w:t>
+      </w:r>
+      <w:r>
+        <w:rPr>
+          <w:rFonts w:ascii="Courier New" w:eastAsia="Times New Roman" w:hAnsi="Courier New" w:cs="Courier New"/>
+          <w:color w:val="3D464D"/>
+          <w:sz w:val="20"/>
+          <w:szCs w:val="20"/>
+          <w:lang w:eastAsia="pt-BR"/>
+        </w:rPr>
+        <w:t xml:space="preserve"> </w:t>
+      </w:r>
+      <w:r>
+        <w:rPr>
+          <w:rFonts w:ascii="Courier New" w:eastAsia="Times New Roman" w:hAnsi="Courier New" w:cs="Courier New"/>
+          <w:color w:val="999999"/>
+          <w:sz w:val="20"/>
+          <w:szCs w:val="20"/>
+          <w:lang w:eastAsia="pt-BR"/>
+        </w:rPr>
+        <w:t>*</w:t>
+      </w:r>
+      <w:r>
+        <w:rPr>
+          <w:rFonts w:ascii="Courier New" w:eastAsia="Times New Roman" w:hAnsi="Courier New" w:cs="Courier New"/>
+          <w:color w:val="3D464D"/>
+          <w:sz w:val="20"/>
+          <w:szCs w:val="20"/>
+          <w:lang w:eastAsia="pt-BR"/>
+        </w:rPr>
+        <w:t xml:space="preserve"> </w:t>
+      </w:r>
+      <w:r>
+        <w:rPr>
+          <w:rFonts w:ascii="Courier New" w:eastAsia="Times New Roman" w:hAnsi="Courier New" w:cs="Courier New"/>
+          <w:color w:val="990055"/>
+          <w:sz w:val="20"/>
+          <w:szCs w:val="20"/>
+          <w:lang w:eastAsia="pt-BR"/>
+        </w:rPr>
+        <w:t>4</w:t>
+      </w:r>
+      <w:r>
+        <w:rPr>
+          <w:rFonts w:ascii="Courier New" w:eastAsia="Times New Roman" w:hAnsi="Courier New" w:cs="Courier New"/>
+          <w:color w:val="999999"/>
+          <w:sz w:val="20"/>
+          <w:szCs w:val="20"/>
+          <w:lang w:eastAsia="pt-BR"/>
+        </w:rPr>
+        <w:t>);</w:t>
+      </w:r>
+    </w:p>
+    <w:p>
+      <w:pPr>
+        <w:shd w:val="clear" w:color="auto" w:fill="F0F3F5"/>
+        <w:tabs>
+          <w:tab w:val="left" w:pos="916"/>
+          <w:tab w:val="left" w:pos="1832"/>
+          <w:tab w:val="left" w:pos="2748"/>
+          <w:tab w:val="left" w:pos="3664"/>
+          <w:tab w:val="left" w:pos="4580"/>
+          <w:tab w:val="left" w:pos="5496"/>
+          <w:tab w:val="left" w:pos="6412"/>
+          <w:tab w:val="left" w:pos="7328"/>
+          <w:tab w:val="left" w:pos="8244"/>
+          <w:tab w:val="left" w:pos="9160"/>
+          <w:tab w:val="left" w:pos="10076"/>
+          <w:tab w:val="left" w:pos="10992"/>
+          <w:tab w:val="left" w:pos="11908"/>
+          <w:tab w:val="left" w:pos="12824"/>
+          <w:tab w:val="left" w:pos="13740"/>
+          <w:tab w:val="left" w:pos="14656"/>
+        </w:tabs>
+        <w:spacing w:after="0" w:line="240" w:lineRule="auto"/>
+        <w:rPr>
+          <w:rFonts w:ascii="Courier New" w:eastAsia="Times New Roman" w:hAnsi="Courier New" w:cs="Courier New"/>
+          <w:color w:val="3D464D"/>
+          <w:sz w:val="20"/>
+          <w:szCs w:val="20"/>
+          <w:lang w:eastAsia="pt-BR"/>
+        </w:rPr>
+      </w:pPr>
+      <w:r>
+        <w:rPr>
+          <w:rFonts w:ascii="Courier New" w:eastAsia="Times New Roman" w:hAnsi="Courier New" w:cs="Courier New"/>
+          <w:color w:val="3D464D"/>
+          <w:sz w:val="20"/>
+          <w:szCs w:val="20"/>
+          <w:lang w:eastAsia="pt-BR"/>
+        </w:rPr>
+        <w:t xml:space="preserve">    </w:t>
+      </w:r>
+      <w:proofErr w:type="spellStart"/>
+      <w:r>
+        <w:rPr>
+          <w:rFonts w:ascii="Courier New" w:eastAsia="Times New Roman" w:hAnsi="Courier New" w:cs="Courier New"/>
+          <w:color w:val="0077AA"/>
+          <w:sz w:val="20"/>
+          <w:szCs w:val="20"/>
+          <w:lang w:eastAsia="pt-BR"/>
+        </w:rPr>
+        <w:t>float</w:t>
+      </w:r>
+      <w:proofErr w:type="spellEnd"/>
+      <w:r>
+        <w:rPr>
+          <w:rFonts w:ascii="Courier New" w:eastAsia="Times New Roman" w:hAnsi="Courier New" w:cs="Courier New"/>
+          <w:color w:val="999999"/>
+          <w:sz w:val="20"/>
+          <w:szCs w:val="20"/>
+          <w:lang w:eastAsia="pt-BR"/>
+        </w:rPr>
+        <w:t>:</w:t>
+      </w:r>
+      <w:r>
+        <w:rPr>
+          <w:rFonts w:ascii="Courier New" w:eastAsia="Times New Roman" w:hAnsi="Courier New" w:cs="Courier New"/>
+          <w:color w:val="3D464D"/>
+          <w:sz w:val="20"/>
+          <w:szCs w:val="20"/>
+          <w:lang w:eastAsia="pt-BR"/>
+        </w:rPr>
+        <w:t xml:space="preserve"> </w:t>
+      </w:r>
+      <w:proofErr w:type="spellStart"/>
+      <w:r>
+        <w:rPr>
+          <w:rFonts w:ascii="Courier New" w:eastAsia="Times New Roman" w:hAnsi="Courier New" w:cs="Courier New"/>
+          <w:color w:val="3D464D"/>
+          <w:sz w:val="20"/>
+          <w:szCs w:val="20"/>
+          <w:lang w:eastAsia="pt-BR"/>
+        </w:rPr>
+        <w:t>left</w:t>
+      </w:r>
+      <w:proofErr w:type="spellEnd"/>
+      <w:r>
+        <w:rPr>
+          <w:rFonts w:ascii="Courier New" w:eastAsia="Times New Roman" w:hAnsi="Courier New" w:cs="Courier New"/>
+          <w:color w:val="999999"/>
+          <w:sz w:val="20"/>
+          <w:szCs w:val="20"/>
+          <w:lang w:eastAsia="pt-BR"/>
+        </w:rPr>
+        <w:t>;</w:t>
+      </w:r>
+    </w:p>
+    <w:p>
+      <w:pPr>
+        <w:shd w:val="clear" w:color="auto" w:fill="F0F3F5"/>
+        <w:tabs>
+          <w:tab w:val="left" w:pos="916"/>
+          <w:tab w:val="left" w:pos="1832"/>
+          <w:tab w:val="left" w:pos="2748"/>
+          <w:tab w:val="left" w:pos="3664"/>
+          <w:tab w:val="left" w:pos="4580"/>
+          <w:tab w:val="left" w:pos="5496"/>
+          <w:tab w:val="left" w:pos="6412"/>
+          <w:tab w:val="left" w:pos="7328"/>
+          <w:tab w:val="left" w:pos="8244"/>
+          <w:tab w:val="left" w:pos="9160"/>
+          <w:tab w:val="left" w:pos="10076"/>
+          <w:tab w:val="left" w:pos="10992"/>
+          <w:tab w:val="left" w:pos="11908"/>
+          <w:tab w:val="left" w:pos="12824"/>
+          <w:tab w:val="left" w:pos="13740"/>
+          <w:tab w:val="left" w:pos="14656"/>
+        </w:tabs>
+        <w:spacing w:after="0" w:line="240" w:lineRule="auto"/>
+        <w:rPr>
+          <w:rFonts w:ascii="Courier New" w:eastAsia="Times New Roman" w:hAnsi="Courier New" w:cs="Courier New"/>
+          <w:color w:val="3D464D"/>
+          <w:sz w:val="20"/>
+          <w:szCs w:val="20"/>
+          <w:lang w:eastAsia="pt-BR"/>
+        </w:rPr>
+      </w:pPr>
+      <w:r>
+        <w:rPr>
+          <w:rFonts w:ascii="Courier New" w:eastAsia="Times New Roman" w:hAnsi="Courier New" w:cs="Courier New"/>
+          <w:color w:val="3D464D"/>
+          <w:sz w:val="20"/>
+          <w:szCs w:val="20"/>
+          <w:lang w:eastAsia="pt-BR"/>
+        </w:rPr>
+        <w:lastRenderedPageBreak/>
+        <w:t xml:space="preserve">    </w:t>
+      </w:r>
+      <w:proofErr w:type="spellStart"/>
+      <w:r>
+        <w:rPr>
+          <w:rFonts w:ascii="Courier New" w:eastAsia="Times New Roman" w:hAnsi="Courier New" w:cs="Courier New"/>
+          <w:color w:val="A67F59"/>
+          <w:sz w:val="20"/>
+          <w:szCs w:val="20"/>
+          <w:lang w:eastAsia="pt-BR"/>
+        </w:rPr>
+        <w:t>Margin</w:t>
+      </w:r>
+      <w:proofErr w:type="spellEnd"/>
+      <w:r>
+        <w:rPr>
+          <w:rFonts w:ascii="Courier New" w:eastAsia="Times New Roman" w:hAnsi="Courier New" w:cs="Courier New"/>
+          <w:color w:val="999999"/>
+          <w:sz w:val="20"/>
+          <w:szCs w:val="20"/>
+          <w:lang w:eastAsia="pt-BR"/>
+        </w:rPr>
+        <w:t>:</w:t>
+      </w:r>
+      <w:r>
+        <w:rPr>
+          <w:rFonts w:ascii="Courier New" w:eastAsia="Times New Roman" w:hAnsi="Courier New" w:cs="Courier New"/>
+          <w:color w:val="3D464D"/>
+          <w:sz w:val="20"/>
+          <w:szCs w:val="20"/>
+          <w:lang w:eastAsia="pt-BR"/>
+        </w:rPr>
+        <w:t xml:space="preserve"> </w:t>
+      </w:r>
+      <w:r>
+        <w:rPr>
+          <w:rFonts w:ascii="Courier New" w:eastAsia="Times New Roman" w:hAnsi="Courier New" w:cs="Courier New"/>
+          <w:color w:val="990055"/>
+          <w:sz w:val="20"/>
+          <w:szCs w:val="20"/>
+          <w:lang w:eastAsia="pt-BR"/>
+        </w:rPr>
+        <w:t>0</w:t>
+      </w:r>
+      <w:r>
+        <w:rPr>
+          <w:rFonts w:ascii="Courier New" w:eastAsia="Times New Roman" w:hAnsi="Courier New" w:cs="Courier New"/>
+          <w:color w:val="3D464D"/>
+          <w:sz w:val="20"/>
+          <w:szCs w:val="20"/>
+          <w:lang w:eastAsia="pt-BR"/>
+        </w:rPr>
+        <w:t xml:space="preserve"> </w:t>
+      </w:r>
+      <w:r>
+        <w:rPr>
+          <w:rFonts w:ascii="Courier New" w:eastAsia="Times New Roman" w:hAnsi="Courier New" w:cs="Courier New"/>
+          <w:color w:val="990055"/>
+          <w:sz w:val="20"/>
+          <w:szCs w:val="20"/>
+          <w:lang w:eastAsia="pt-BR"/>
+        </w:rPr>
+        <w:t>20px</w:t>
+      </w:r>
+      <w:r>
+        <w:rPr>
+          <w:rFonts w:ascii="Courier New" w:eastAsia="Times New Roman" w:hAnsi="Courier New" w:cs="Courier New"/>
+          <w:color w:val="3D464D"/>
+          <w:sz w:val="20"/>
+          <w:szCs w:val="20"/>
+          <w:lang w:eastAsia="pt-BR"/>
+        </w:rPr>
+        <w:t xml:space="preserve"> </w:t>
+      </w:r>
+      <w:proofErr w:type="spellStart"/>
+      <w:r>
+        <w:rPr>
+          <w:rFonts w:ascii="Courier New" w:eastAsia="Times New Roman" w:hAnsi="Courier New" w:cs="Courier New"/>
+          <w:color w:val="990055"/>
+          <w:sz w:val="20"/>
+          <w:szCs w:val="20"/>
+          <w:lang w:eastAsia="pt-BR"/>
+        </w:rPr>
+        <w:t>20px</w:t>
+      </w:r>
+      <w:proofErr w:type="spellEnd"/>
+      <w:r>
+        <w:rPr>
+          <w:rFonts w:ascii="Courier New" w:eastAsia="Times New Roman" w:hAnsi="Courier New" w:cs="Courier New"/>
+          <w:color w:val="3D464D"/>
+          <w:sz w:val="20"/>
+          <w:szCs w:val="20"/>
+          <w:lang w:eastAsia="pt-BR"/>
+        </w:rPr>
+        <w:t xml:space="preserve"> </w:t>
+      </w:r>
+    </w:p>
+    <w:p>
+      <w:pPr>
+        <w:shd w:val="clear" w:color="auto" w:fill="F0F3F5"/>
+        <w:tabs>
+          <w:tab w:val="left" w:pos="916"/>
+          <w:tab w:val="left" w:pos="1832"/>
+          <w:tab w:val="left" w:pos="2748"/>
+          <w:tab w:val="left" w:pos="3664"/>
+          <w:tab w:val="left" w:pos="4580"/>
+          <w:tab w:val="left" w:pos="5496"/>
+          <w:tab w:val="left" w:pos="6412"/>
+          <w:tab w:val="left" w:pos="7328"/>
+          <w:tab w:val="left" w:pos="8244"/>
+          <w:tab w:val="left" w:pos="9160"/>
+          <w:tab w:val="left" w:pos="10076"/>
+          <w:tab w:val="left" w:pos="10992"/>
+          <w:tab w:val="left" w:pos="11908"/>
+          <w:tab w:val="left" w:pos="12824"/>
+          <w:tab w:val="left" w:pos="13740"/>
+          <w:tab w:val="left" w:pos="14656"/>
+        </w:tabs>
+        <w:spacing w:after="0" w:line="240" w:lineRule="auto"/>
+        <w:rPr>
+          <w:rFonts w:ascii="Courier New" w:eastAsia="Times New Roman" w:hAnsi="Courier New" w:cs="Courier New"/>
+          <w:color w:val="3D464D"/>
+          <w:sz w:val="20"/>
+          <w:szCs w:val="20"/>
+          <w:lang w:eastAsia="pt-BR"/>
+        </w:rPr>
+      </w:pPr>
+    </w:p>
+    <w:p>
+      <w:pPr>
+        <w:shd w:val="clear" w:color="auto" w:fill="F0F3F5"/>
+        <w:tabs>
+          <w:tab w:val="left" w:pos="916"/>
+          <w:tab w:val="left" w:pos="1832"/>
+          <w:tab w:val="left" w:pos="2748"/>
+          <w:tab w:val="left" w:pos="3664"/>
+          <w:tab w:val="left" w:pos="4580"/>
+          <w:tab w:val="left" w:pos="5496"/>
+          <w:tab w:val="left" w:pos="6412"/>
+          <w:tab w:val="left" w:pos="7328"/>
+          <w:tab w:val="left" w:pos="8244"/>
+          <w:tab w:val="left" w:pos="9160"/>
+          <w:tab w:val="left" w:pos="10076"/>
+          <w:tab w:val="left" w:pos="10992"/>
+          <w:tab w:val="left" w:pos="11908"/>
+          <w:tab w:val="left" w:pos="12824"/>
+          <w:tab w:val="left" w:pos="13740"/>
+          <w:tab w:val="left" w:pos="14656"/>
+        </w:tabs>
+        <w:spacing w:after="0" w:line="240" w:lineRule="auto"/>
+        <w:rPr>
+          <w:rFonts w:ascii="Consolas" w:eastAsia="Times New Roman" w:hAnsi="Consolas" w:cs="Courier New"/>
+          <w:color w:val="3D464D"/>
+          <w:sz w:val="27"/>
+          <w:szCs w:val="27"/>
+          <w:lang w:eastAsia="pt-BR"/>
+        </w:rPr>
+      </w:pPr>
+      <w:r>
+        <w:rPr>
+          <w:rFonts w:ascii="Courier New" w:eastAsia="Times New Roman" w:hAnsi="Courier New" w:cs="Courier New"/>
+          <w:color w:val="999999"/>
+          <w:sz w:val="20"/>
+          <w:szCs w:val="20"/>
+          <w:lang w:eastAsia="pt-BR"/>
+        </w:rPr>
+        <w:t>}</w:t>
+      </w:r>
+    </w:p>
+    <w:p>
+      <w:pPr>
+        <w:shd w:val="clear" w:color="auto" w:fill="FFFFFF"/>
+        <w:spacing w:after="0" w:line="240" w:lineRule="auto"/>
+        <w:rPr>
+          <w:rFonts w:ascii="Source Serif Pro" w:hAnsi="Source Serif Pro"/>
+          <w:color w:val="3D464D"/>
+          <w:sz w:val="27"/>
+          <w:szCs w:val="27"/>
+          <w:shd w:val="clear" w:color="auto" w:fill="FFFFFF"/>
+        </w:rPr>
+      </w:pPr>
+      <w:r>
+        <w:rPr>
+          <w:rFonts w:ascii="Source Serif Pro" w:hAnsi="Source Serif Pro"/>
+          <w:color w:val="3D464D"/>
+          <w:sz w:val="27"/>
+          <w:szCs w:val="27"/>
+          <w:shd w:val="clear" w:color="auto" w:fill="FFFFFF"/>
+        </w:rPr>
+        <w:t>A propriedade </w:t>
+      </w:r>
+      <w:proofErr w:type="spellStart"/>
+      <w:r>
+        <w:rPr>
+          <w:rStyle w:val="CdigoHTML"/>
+          <w:rFonts w:eastAsiaTheme="minorHAnsi"/>
+          <w:color w:val="3D464D"/>
+          <w:shd w:val="clear" w:color="auto" w:fill="F0F3F5"/>
+        </w:rPr>
+        <w:t>calc</w:t>
+      </w:r>
+      <w:proofErr w:type="spellEnd"/>
+      <w:r>
+        <w:rPr>
+          <w:rFonts w:ascii="Source Serif Pro" w:hAnsi="Source Serif Pro"/>
+          <w:color w:val="3D464D"/>
+          <w:sz w:val="27"/>
+          <w:szCs w:val="27"/>
+          <w:shd w:val="clear" w:color="auto" w:fill="FFFFFF"/>
+        </w:rPr>
+        <w:t> nos dá o poder de fazer com o que cremos valores proporcionais específicos.</w:t>
+      </w:r>
+    </w:p>
+    <w:p>
+      <w:pPr>
+        <w:shd w:val="clear" w:color="auto" w:fill="FFFFFF"/>
+        <w:spacing w:after="0" w:line="240" w:lineRule="auto"/>
+        <w:rPr>
+          <w:rFonts w:ascii="Source Serif Pro" w:hAnsi="Source Serif Pro"/>
+          <w:color w:val="3D464D"/>
+          <w:sz w:val="27"/>
+          <w:szCs w:val="27"/>
+          <w:shd w:val="clear" w:color="auto" w:fill="FFFFFF"/>
+        </w:rPr>
+      </w:pPr>
+    </w:p>
+    <w:p>
+      <w:pPr>
+        <w:shd w:val="clear" w:color="auto" w:fill="FFFFFF"/>
+        <w:spacing w:after="0" w:line="240" w:lineRule="auto"/>
+        <w:rPr>
+          <w:rFonts w:ascii="Source Serif Pro" w:hAnsi="Source Serif Pro"/>
+          <w:color w:val="3D464D"/>
+          <w:sz w:val="27"/>
+          <w:szCs w:val="27"/>
+          <w:shd w:val="clear" w:color="auto" w:fill="FFFFFF"/>
+        </w:rPr>
+      </w:pPr>
+      <w:r>
+        <w:rPr>
+          <w:rFonts w:ascii="Source Serif Pro" w:hAnsi="Source Serif Pro"/>
+          <w:color w:val="3D464D"/>
+          <w:sz w:val="27"/>
+          <w:szCs w:val="27"/>
+          <w:shd w:val="clear" w:color="auto" w:fill="FFFFFF"/>
+        </w:rPr>
+        <w:t>Como usar as medidas proporcionais para deixar um elemento de 100% de largura com o equivalente a um terço do elemento pai, menos 10px?</w:t>
+      </w:r>
+    </w:p>
+    <w:p>
+      <w:pPr>
+        <w:shd w:val="clear" w:color="auto" w:fill="FFFFFF"/>
+        <w:spacing w:after="0" w:line="240" w:lineRule="auto"/>
+        <w:rPr>
+          <w:rFonts w:ascii="Source Serif Pro" w:hAnsi="Source Serif Pro"/>
+          <w:color w:val="3D464D"/>
+          <w:sz w:val="27"/>
+          <w:szCs w:val="27"/>
+          <w:shd w:val="clear" w:color="auto" w:fill="FFFFFF"/>
+        </w:rPr>
+      </w:pPr>
+    </w:p>
+    <w:p>
+      <w:pPr>
+        <w:shd w:val="clear" w:color="auto" w:fill="FFFFFF"/>
+        <w:spacing w:after="0" w:line="240" w:lineRule="auto"/>
+        <w:rPr>
+          <w:rFonts w:ascii="Source Serif Pro" w:eastAsia="Times New Roman" w:hAnsi="Source Serif Pro" w:cs="Times New Roman"/>
+          <w:i/>
+          <w:iCs/>
+          <w:color w:val="3D464D"/>
+          <w:sz w:val="27"/>
+          <w:szCs w:val="27"/>
+          <w:lang w:eastAsia="pt-BR"/>
+        </w:rPr>
+      </w:pPr>
+      <w:proofErr w:type="spellStart"/>
+      <w:r>
+        <w:rPr>
+          <w:rFonts w:ascii="Source Serif Pro" w:hAnsi="Source Serif Pro"/>
+          <w:i/>
+          <w:iCs/>
+          <w:color w:val="3D464D"/>
+          <w:sz w:val="27"/>
+          <w:szCs w:val="27"/>
+          <w:shd w:val="clear" w:color="auto" w:fill="FFFFFF"/>
+        </w:rPr>
+        <w:t>w</w:t>
+      </w:r>
+      <w:r>
+        <w:rPr>
+          <w:rFonts w:ascii="Source Serif Pro" w:hAnsi="Source Serif Pro"/>
+          <w:i/>
+          <w:iCs/>
+          <w:color w:val="3D464D"/>
+          <w:sz w:val="27"/>
+          <w:szCs w:val="27"/>
+          <w:shd w:val="clear" w:color="auto" w:fill="FFFFFF"/>
+        </w:rPr>
+        <w:t>idth</w:t>
+      </w:r>
+      <w:proofErr w:type="spellEnd"/>
+      <w:r>
+        <w:rPr>
+          <w:rFonts w:ascii="Source Serif Pro" w:hAnsi="Source Serif Pro"/>
+          <w:i/>
+          <w:iCs/>
+          <w:color w:val="3D464D"/>
+          <w:sz w:val="27"/>
+          <w:szCs w:val="27"/>
+          <w:shd w:val="clear" w:color="auto" w:fill="FFFFFF"/>
+        </w:rPr>
+        <w:t xml:space="preserve">: </w:t>
+      </w:r>
+      <w:proofErr w:type="gramStart"/>
+      <w:r>
+        <w:rPr>
+          <w:rFonts w:ascii="Source Serif Pro" w:hAnsi="Source Serif Pro"/>
+          <w:i/>
+          <w:iCs/>
+          <w:color w:val="3D464D"/>
+          <w:sz w:val="27"/>
+          <w:szCs w:val="27"/>
+          <w:shd w:val="clear" w:color="auto" w:fill="FFFFFF"/>
+        </w:rPr>
+        <w:t>cal( (</w:t>
+      </w:r>
+      <w:proofErr w:type="gramEnd"/>
+      <w:r>
+        <w:rPr>
+          <w:rFonts w:ascii="Source Serif Pro" w:hAnsi="Source Serif Pro"/>
+          <w:i/>
+          <w:iCs/>
+          <w:color w:val="3D464D"/>
+          <w:sz w:val="27"/>
+          <w:szCs w:val="27"/>
+          <w:shd w:val="clear" w:color="auto" w:fill="FFFFFF"/>
+        </w:rPr>
+        <w:t>100% / 3) – 10px )</w:t>
+      </w:r>
+    </w:p>
+    <w:p>
+      <w:pPr>
+        <w:rPr>
+          <w:rFonts w:ascii="Source Serif Pro" w:hAnsi="Source Serif Pro"/>
+          <w:color w:val="767E85"/>
+          <w:sz w:val="23"/>
+          <w:szCs w:val="23"/>
+          <w:shd w:val="clear" w:color="auto" w:fill="FFFFFF"/>
+        </w:rPr>
+      </w:pPr>
+    </w:p>
+    <w:p>
+      <w:pPr>
+        <w:rPr>
+          <w:rFonts w:ascii="Source Serif Pro" w:hAnsi="Source Serif Pro"/>
+          <w:color w:val="767E85"/>
+          <w:sz w:val="23"/>
+          <w:szCs w:val="23"/>
+          <w:shd w:val="clear" w:color="auto" w:fill="FFFFFF"/>
+        </w:rPr>
+      </w:pPr>
+      <w:r>
+        <w:rPr>
+          <w:rFonts w:ascii="Source Serif Pro" w:hAnsi="Source Serif Pro"/>
+          <w:color w:val="767E85"/>
+          <w:sz w:val="23"/>
+          <w:szCs w:val="23"/>
+          <w:shd w:val="clear" w:color="auto" w:fill="FFFFFF"/>
+        </w:rPr>
+        <w:t>Essa é uma forma mais complexa, funciona, porém não precisa dessa primeira conta.</w:t>
+      </w:r>
+    </w:p>
+    <w:p>
+      <w:pPr>
+        <w:rPr>
+          <w:rFonts w:ascii="Source Serif Pro" w:hAnsi="Source Serif Pro"/>
+          <w:color w:val="767E85"/>
+          <w:sz w:val="23"/>
+          <w:szCs w:val="23"/>
+          <w:shd w:val="clear" w:color="auto" w:fill="FFFFFF"/>
+        </w:rPr>
+      </w:pPr>
+    </w:p>
+    <w:p>
+      <w:pPr>
+        <w:rPr>
+          <w:rFonts w:ascii="Source Serif Pro" w:hAnsi="Source Serif Pro"/>
+          <w:i/>
+          <w:iCs/>
+          <w:color w:val="767E85"/>
+          <w:sz w:val="23"/>
+          <w:szCs w:val="23"/>
+          <w:shd w:val="clear" w:color="auto" w:fill="FFFFFF"/>
+        </w:rPr>
+      </w:pPr>
+      <w:proofErr w:type="spellStart"/>
+      <w:r>
+        <w:rPr>
+          <w:rFonts w:ascii="Source Serif Pro" w:hAnsi="Source Serif Pro"/>
+          <w:i/>
+          <w:iCs/>
+          <w:color w:val="767E85"/>
+          <w:sz w:val="23"/>
+          <w:szCs w:val="23"/>
+          <w:shd w:val="clear" w:color="auto" w:fill="FFFFFF"/>
+        </w:rPr>
+        <w:t>width</w:t>
+      </w:r>
+      <w:proofErr w:type="spellEnd"/>
+      <w:r>
+        <w:rPr>
+          <w:rFonts w:ascii="Source Serif Pro" w:hAnsi="Source Serif Pro"/>
+          <w:i/>
+          <w:iCs/>
+          <w:color w:val="767E85"/>
+          <w:sz w:val="23"/>
+          <w:szCs w:val="23"/>
+          <w:shd w:val="clear" w:color="auto" w:fill="FFFFFF"/>
+        </w:rPr>
+        <w:t xml:space="preserve">: </w:t>
+      </w:r>
+      <w:proofErr w:type="spellStart"/>
+      <w:proofErr w:type="gramStart"/>
+      <w:r>
+        <w:rPr>
+          <w:rFonts w:ascii="Source Serif Pro" w:hAnsi="Source Serif Pro"/>
+          <w:i/>
+          <w:iCs/>
+          <w:color w:val="767E85"/>
+          <w:sz w:val="23"/>
+          <w:szCs w:val="23"/>
+          <w:shd w:val="clear" w:color="auto" w:fill="FFFFFF"/>
+        </w:rPr>
+        <w:t>calc</w:t>
+      </w:r>
+      <w:proofErr w:type="spellEnd"/>
+      <w:r>
+        <w:rPr>
+          <w:rFonts w:ascii="Source Serif Pro" w:hAnsi="Source Serif Pro"/>
+          <w:i/>
+          <w:iCs/>
+          <w:color w:val="767E85"/>
+          <w:sz w:val="23"/>
+          <w:szCs w:val="23"/>
+          <w:shd w:val="clear" w:color="auto" w:fill="FFFFFF"/>
+        </w:rPr>
+        <w:t>( 33</w:t>
+      </w:r>
+      <w:proofErr w:type="gramEnd"/>
+      <w:r>
+        <w:rPr>
+          <w:rFonts w:ascii="Source Serif Pro" w:hAnsi="Source Serif Pro"/>
+          <w:i/>
+          <w:iCs/>
+          <w:color w:val="767E85"/>
+          <w:sz w:val="23"/>
+          <w:szCs w:val="23"/>
+          <w:shd w:val="clear" w:color="auto" w:fill="FFFFFF"/>
+        </w:rPr>
+        <w:t>% - 10px )</w:t>
+      </w:r>
+    </w:p>
+    <w:p>
+      <w:pPr>
+        <w:rPr>
+          <w:rFonts w:ascii="Source Serif Pro" w:hAnsi="Source Serif Pro"/>
+          <w:color w:val="767E85"/>
+          <w:sz w:val="23"/>
+          <w:szCs w:val="23"/>
+          <w:shd w:val="clear" w:color="auto" w:fill="FFFFFF"/>
+        </w:rPr>
+      </w:pPr>
+      <w:r>
+        <w:rPr>
+          <w:rFonts w:ascii="Source Serif Pro" w:hAnsi="Source Serif Pro"/>
+          <w:color w:val="767E85"/>
+          <w:sz w:val="23"/>
+          <w:szCs w:val="23"/>
+          <w:shd w:val="clear" w:color="auto" w:fill="FFFFFF"/>
+        </w:rPr>
+        <w:t>Essa é a forma mais direta.</w:t>
+      </w:r>
+    </w:p>
+    <w:p>
+      <w:pPr>
+        <w:rPr>
+          <w:rFonts w:ascii="Source Serif Pro" w:hAnsi="Source Serif Pro"/>
+          <w:color w:val="767E85"/>
+          <w:sz w:val="23"/>
+          <w:szCs w:val="23"/>
+          <w:shd w:val="clear" w:color="auto" w:fill="FFFFFF"/>
+        </w:rPr>
+      </w:pPr>
+    </w:p>
+    <w:p>
+      <w:pPr>
+        <w:shd w:val="clear" w:color="auto" w:fill="FFFFFF"/>
+        <w:spacing w:after="0" w:line="240" w:lineRule="auto"/>
+        <w:rPr>
+          <w:rFonts w:ascii="Source Serif Pro" w:eastAsia="Times New Roman" w:hAnsi="Source Serif Pro" w:cs="Times New Roman"/>
+          <w:color w:val="3D464D"/>
+          <w:sz w:val="27"/>
+          <w:szCs w:val="27"/>
+          <w:lang w:eastAsia="pt-BR"/>
+        </w:rPr>
+      </w:pPr>
+      <w:r>
+        <w:rPr>
+          <w:rFonts w:ascii="Source Serif Pro" w:eastAsia="Times New Roman" w:hAnsi="Source Serif Pro" w:cs="Times New Roman"/>
+          <w:color w:val="3D464D"/>
+          <w:sz w:val="27"/>
+          <w:szCs w:val="27"/>
+          <w:lang w:eastAsia="pt-BR"/>
+        </w:rPr>
+        <w:t>Nesta aula, aprendemos:</w:t>
+      </w:r>
+    </w:p>
+    <w:p>
+      <w:pPr>
+        <w:numPr>
+          <w:ilvl w:val="0"/>
+          <w:numId w:val="20"/>
+        </w:numPr>
+        <w:shd w:val="clear" w:color="auto" w:fill="FFFFFF"/>
+        <w:spacing w:before="60" w:after="60" w:line="240" w:lineRule="auto"/>
+        <w:ind w:left="1200"/>
+        <w:rPr>
+          <w:rFonts w:ascii="Source Serif Pro" w:eastAsia="Times New Roman" w:hAnsi="Source Serif Pro" w:cs="Times New Roman"/>
+          <w:color w:val="3D464D"/>
+          <w:sz w:val="27"/>
+          <w:szCs w:val="27"/>
+          <w:lang w:eastAsia="pt-BR"/>
+        </w:rPr>
+      </w:pPr>
+      <w:r>
+        <w:rPr>
+          <w:rFonts w:ascii="Source Serif Pro" w:eastAsia="Times New Roman" w:hAnsi="Source Serif Pro" w:cs="Times New Roman"/>
+          <w:color w:val="3D464D"/>
+          <w:sz w:val="27"/>
+          <w:szCs w:val="27"/>
+          <w:lang w:eastAsia="pt-BR"/>
+        </w:rPr>
+        <w:t>Seletores avançados CSS</w:t>
+      </w:r>
+    </w:p>
+    <w:p>
+      <w:pPr>
+        <w:numPr>
+          <w:ilvl w:val="1"/>
+          <w:numId w:val="20"/>
+        </w:numPr>
+        <w:shd w:val="clear" w:color="auto" w:fill="FFFFFF"/>
+        <w:spacing w:after="0" w:line="240" w:lineRule="auto"/>
+        <w:ind w:left="2400"/>
+        <w:rPr>
+          <w:rFonts w:ascii="Source Serif Pro" w:eastAsia="Times New Roman" w:hAnsi="Source Serif Pro" w:cs="Times New Roman"/>
+          <w:color w:val="3D464D"/>
+          <w:sz w:val="27"/>
+          <w:szCs w:val="27"/>
+          <w:lang w:eastAsia="pt-BR"/>
+        </w:rPr>
+      </w:pPr>
+      <w:r>
+        <w:rPr>
+          <w:rFonts w:ascii="Source Serif Pro" w:eastAsia="Times New Roman" w:hAnsi="Source Serif Pro" w:cs="Times New Roman"/>
+          <w:color w:val="3D464D"/>
+          <w:sz w:val="27"/>
+          <w:szCs w:val="27"/>
+          <w:lang w:eastAsia="pt-BR"/>
+        </w:rPr>
+        <w:t>Seletor </w:t>
+      </w:r>
+      <w:r>
+        <w:rPr>
+          <w:rFonts w:ascii="Courier New" w:eastAsia="Times New Roman" w:hAnsi="Courier New" w:cs="Courier New"/>
+          <w:color w:val="3D464D"/>
+          <w:sz w:val="23"/>
+          <w:szCs w:val="23"/>
+          <w:shd w:val="clear" w:color="auto" w:fill="F0F3F5"/>
+          <w:lang w:eastAsia="pt-BR"/>
+        </w:rPr>
+        <w:t>&gt;</w:t>
+      </w:r>
+      <w:r>
+        <w:rPr>
+          <w:rFonts w:ascii="Source Serif Pro" w:eastAsia="Times New Roman" w:hAnsi="Source Serif Pro" w:cs="Times New Roman"/>
+          <w:color w:val="3D464D"/>
+          <w:sz w:val="27"/>
+          <w:szCs w:val="27"/>
+          <w:lang w:eastAsia="pt-BR"/>
+        </w:rPr>
+        <w:t>, para acessar os filhos de determinado elemento. Por exemplo, para acessar todos os </w:t>
+      </w:r>
+      <w:r>
+        <w:rPr>
+          <w:rFonts w:ascii="Courier New" w:eastAsia="Times New Roman" w:hAnsi="Courier New" w:cs="Courier New"/>
+          <w:color w:val="3D464D"/>
+          <w:sz w:val="23"/>
+          <w:szCs w:val="23"/>
+          <w:shd w:val="clear" w:color="auto" w:fill="F0F3F5"/>
+          <w:lang w:eastAsia="pt-BR"/>
+        </w:rPr>
+        <w:t>p</w:t>
+      </w:r>
+      <w:r>
+        <w:rPr>
+          <w:rFonts w:ascii="Source Serif Pro" w:eastAsia="Times New Roman" w:hAnsi="Source Serif Pro" w:cs="Times New Roman"/>
+          <w:color w:val="3D464D"/>
+          <w:sz w:val="27"/>
+          <w:szCs w:val="27"/>
+          <w:lang w:eastAsia="pt-BR"/>
+        </w:rPr>
+        <w:t> dentro de </w:t>
+      </w:r>
+      <w:proofErr w:type="spellStart"/>
+      <w:r>
+        <w:rPr>
+          <w:rFonts w:ascii="Courier New" w:eastAsia="Times New Roman" w:hAnsi="Courier New" w:cs="Courier New"/>
+          <w:color w:val="3D464D"/>
+          <w:sz w:val="23"/>
+          <w:szCs w:val="23"/>
+          <w:shd w:val="clear" w:color="auto" w:fill="F0F3F5"/>
+          <w:lang w:eastAsia="pt-BR"/>
+        </w:rPr>
+        <w:t>main</w:t>
+      </w:r>
+      <w:proofErr w:type="spellEnd"/>
+      <w:r>
+        <w:rPr>
+          <w:rFonts w:ascii="Source Serif Pro" w:eastAsia="Times New Roman" w:hAnsi="Source Serif Pro" w:cs="Times New Roman"/>
+          <w:color w:val="3D464D"/>
+          <w:sz w:val="27"/>
+          <w:szCs w:val="27"/>
+          <w:lang w:eastAsia="pt-BR"/>
+        </w:rPr>
+        <w:t>:</w:t>
+      </w:r>
+    </w:p>
+    <w:p>
+      <w:pPr>
+        <w:pStyle w:val="PargrafodaLista"/>
+        <w:numPr>
+          <w:ilvl w:val="0"/>
+          <w:numId w:val="20"/>
+        </w:numPr>
+        <w:shd w:val="clear" w:color="auto" w:fill="F0F3F5"/>
+        <w:tabs>
+          <w:tab w:val="left" w:pos="916"/>
+          <w:tab w:val="left" w:pos="1832"/>
+          <w:tab w:val="left" w:pos="2748"/>
+          <w:tab w:val="left" w:pos="3664"/>
+          <w:tab w:val="left" w:pos="4580"/>
+          <w:tab w:val="left" w:pos="5496"/>
+          <w:tab w:val="left" w:pos="6412"/>
+          <w:tab w:val="left" w:pos="7328"/>
+          <w:tab w:val="left" w:pos="8244"/>
+          <w:tab w:val="left" w:pos="9160"/>
+          <w:tab w:val="left" w:pos="10076"/>
+          <w:tab w:val="left" w:pos="10992"/>
+          <w:tab w:val="left" w:pos="11908"/>
+          <w:tab w:val="left" w:pos="12824"/>
+          <w:tab w:val="left" w:pos="13740"/>
+          <w:tab w:val="left" w:pos="14656"/>
+        </w:tabs>
+        <w:spacing w:after="0" w:line="240" w:lineRule="auto"/>
+        <w:rPr>
+          <w:rFonts w:ascii="Courier New" w:eastAsia="Times New Roman" w:hAnsi="Courier New" w:cs="Courier New"/>
+          <w:color w:val="3D464D"/>
+          <w:sz w:val="20"/>
+          <w:szCs w:val="20"/>
+          <w:lang w:eastAsia="pt-BR"/>
+        </w:rPr>
+      </w:pPr>
+      <w:proofErr w:type="spellStart"/>
+      <w:r>
+        <w:rPr>
+          <w:rFonts w:ascii="Courier New" w:eastAsia="Times New Roman" w:hAnsi="Courier New" w:cs="Courier New"/>
+          <w:color w:val="3D464D"/>
+          <w:sz w:val="20"/>
+          <w:szCs w:val="20"/>
+          <w:lang w:eastAsia="pt-BR"/>
+        </w:rPr>
+        <w:t>main</w:t>
+      </w:r>
+      <w:proofErr w:type="spellEnd"/>
+      <w:r>
+        <w:rPr>
+          <w:rFonts w:ascii="Courier New" w:eastAsia="Times New Roman" w:hAnsi="Courier New" w:cs="Courier New"/>
+          <w:color w:val="3D464D"/>
+          <w:sz w:val="20"/>
+          <w:szCs w:val="20"/>
+          <w:lang w:eastAsia="pt-BR"/>
+        </w:rPr>
+        <w:t xml:space="preserve"> </w:t>
+      </w:r>
+      <w:r>
+        <w:rPr>
+          <w:rFonts w:ascii="Courier New" w:eastAsia="Times New Roman" w:hAnsi="Courier New" w:cs="Courier New"/>
+          <w:color w:val="999999"/>
+          <w:sz w:val="20"/>
+          <w:szCs w:val="20"/>
+          <w:lang w:eastAsia="pt-BR"/>
+        </w:rPr>
+        <w:t>&gt;</w:t>
+      </w:r>
+      <w:r>
+        <w:rPr>
+          <w:rFonts w:ascii="Courier New" w:eastAsia="Times New Roman" w:hAnsi="Courier New" w:cs="Courier New"/>
+          <w:color w:val="3D464D"/>
+          <w:sz w:val="20"/>
+          <w:szCs w:val="20"/>
+          <w:lang w:eastAsia="pt-BR"/>
+        </w:rPr>
+        <w:t xml:space="preserve"> p </w:t>
+      </w:r>
+      <w:r>
+        <w:rPr>
+          <w:rFonts w:ascii="Courier New" w:eastAsia="Times New Roman" w:hAnsi="Courier New" w:cs="Courier New"/>
+          <w:color w:val="999999"/>
+          <w:sz w:val="20"/>
+          <w:szCs w:val="20"/>
+          <w:lang w:eastAsia="pt-BR"/>
+        </w:rPr>
+        <w:t>{</w:t>
+      </w:r>
+    </w:p>
+    <w:p>
+      <w:pPr>
+        <w:pStyle w:val="PargrafodaLista"/>
+        <w:numPr>
+          <w:ilvl w:val="0"/>
+          <w:numId w:val="20"/>
+        </w:numPr>
+        <w:shd w:val="clear" w:color="auto" w:fill="F0F3F5"/>
+        <w:tabs>
+          <w:tab w:val="left" w:pos="916"/>
+          <w:tab w:val="left" w:pos="1832"/>
+          <w:tab w:val="left" w:pos="2748"/>
+          <w:tab w:val="left" w:pos="3664"/>
+          <w:tab w:val="left" w:pos="4580"/>
+          <w:tab w:val="left" w:pos="5496"/>
+          <w:tab w:val="left" w:pos="6412"/>
+          <w:tab w:val="left" w:pos="7328"/>
+          <w:tab w:val="left" w:pos="8244"/>
+          <w:tab w:val="left" w:pos="9160"/>
+          <w:tab w:val="left" w:pos="10076"/>
+          <w:tab w:val="left" w:pos="10992"/>
+          <w:tab w:val="left" w:pos="11908"/>
+          <w:tab w:val="left" w:pos="12824"/>
+          <w:tab w:val="left" w:pos="13740"/>
+          <w:tab w:val="left" w:pos="14656"/>
+        </w:tabs>
+        <w:spacing w:after="0" w:line="240" w:lineRule="auto"/>
+        <w:rPr>
+          <w:rFonts w:ascii="Consolas" w:eastAsia="Times New Roman" w:hAnsi="Consolas" w:cs="Courier New"/>
+          <w:color w:val="3D464D"/>
+          <w:sz w:val="27"/>
+          <w:szCs w:val="27"/>
+          <w:lang w:eastAsia="pt-BR"/>
+        </w:rPr>
+      </w:pPr>
+      <w:r>
+        <w:rPr>
+          <w:rFonts w:ascii="Courier New" w:eastAsia="Times New Roman" w:hAnsi="Courier New" w:cs="Courier New"/>
+          <w:color w:val="999999"/>
+          <w:sz w:val="20"/>
+          <w:szCs w:val="20"/>
+          <w:lang w:eastAsia="pt-BR"/>
+        </w:rPr>
+        <w:t>}</w:t>
+      </w:r>
+    </w:p>
+    <w:p>
+      <w:pPr>
+        <w:rPr>
+          <w:rFonts w:ascii="Source Serif Pro" w:hAnsi="Source Serif Pro"/>
+          <w:color w:val="3D464D"/>
+          <w:sz w:val="27"/>
+          <w:szCs w:val="27"/>
+          <w:shd w:val="clear" w:color="auto" w:fill="FFFFFF"/>
+        </w:rPr>
+      </w:pPr>
+      <w:r>
+        <w:rPr>
+          <w:rFonts w:ascii="Source Serif Pro" w:hAnsi="Source Serif Pro"/>
+          <w:color w:val="3D464D"/>
+          <w:sz w:val="27"/>
+          <w:szCs w:val="27"/>
+          <w:shd w:val="clear" w:color="auto" w:fill="FFFFFF"/>
+        </w:rPr>
+        <w:t>Seletor </w:t>
+      </w:r>
+      <w:r>
+        <w:rPr>
+          <w:rStyle w:val="CdigoHTML"/>
+          <w:rFonts w:eastAsiaTheme="minorHAnsi"/>
+          <w:color w:val="3D464D"/>
+          <w:shd w:val="clear" w:color="auto" w:fill="F0F3F5"/>
+        </w:rPr>
+        <w:t>+</w:t>
+      </w:r>
+      <w:r>
+        <w:rPr>
+          <w:rFonts w:ascii="Source Serif Pro" w:hAnsi="Source Serif Pro"/>
+          <w:color w:val="3D464D"/>
+          <w:sz w:val="27"/>
+          <w:szCs w:val="27"/>
+          <w:shd w:val="clear" w:color="auto" w:fill="FFFFFF"/>
+        </w:rPr>
+        <w:t>, para acessar o primeiro irmão de determinado elemento. Por exemplo, para acessar o primeiro </w:t>
+      </w:r>
+      <w:r>
+        <w:rPr>
+          <w:rStyle w:val="CdigoHTML"/>
+          <w:rFonts w:eastAsiaTheme="minorHAnsi"/>
+          <w:color w:val="3D464D"/>
+          <w:shd w:val="clear" w:color="auto" w:fill="F0F3F5"/>
+        </w:rPr>
+        <w:t>p</w:t>
+      </w:r>
+      <w:r>
+        <w:rPr>
+          <w:rFonts w:ascii="Source Serif Pro" w:hAnsi="Source Serif Pro"/>
+          <w:color w:val="3D464D"/>
+          <w:sz w:val="27"/>
+          <w:szCs w:val="27"/>
+          <w:shd w:val="clear" w:color="auto" w:fill="FFFFFF"/>
+        </w:rPr>
+        <w:t> após um </w:t>
+      </w:r>
+      <w:proofErr w:type="spellStart"/>
+      <w:r>
+        <w:rPr>
+          <w:rStyle w:val="CdigoHTML"/>
+          <w:rFonts w:eastAsiaTheme="minorHAnsi"/>
+          <w:color w:val="3D464D"/>
+          <w:shd w:val="clear" w:color="auto" w:fill="F0F3F5"/>
+        </w:rPr>
+        <w:t>img</w:t>
+      </w:r>
+      <w:proofErr w:type="spellEnd"/>
+      <w:r>
+        <w:rPr>
+          <w:rFonts w:ascii="Source Serif Pro" w:hAnsi="Source Serif Pro"/>
+          <w:color w:val="3D464D"/>
+          <w:sz w:val="27"/>
+          <w:szCs w:val="27"/>
+          <w:shd w:val="clear" w:color="auto" w:fill="FFFFFF"/>
+        </w:rPr>
+        <w:t>:</w:t>
+      </w:r>
+    </w:p>
+    <w:p>
+      <w:pPr>
+        <w:shd w:val="clear" w:color="auto" w:fill="F0F3F5"/>
+        <w:tabs>
+          <w:tab w:val="left" w:pos="916"/>
+          <w:tab w:val="left" w:pos="1832"/>
+          <w:tab w:val="left" w:pos="2748"/>
+          <w:tab w:val="left" w:pos="3664"/>
+          <w:tab w:val="left" w:pos="4580"/>
+          <w:tab w:val="left" w:pos="5496"/>
+          <w:tab w:val="left" w:pos="6412"/>
+          <w:tab w:val="left" w:pos="7328"/>
+          <w:tab w:val="left" w:pos="8244"/>
+          <w:tab w:val="left" w:pos="9160"/>
+          <w:tab w:val="left" w:pos="10076"/>
+          <w:tab w:val="left" w:pos="10992"/>
+          <w:tab w:val="left" w:pos="11908"/>
+          <w:tab w:val="left" w:pos="12824"/>
+          <w:tab w:val="left" w:pos="13740"/>
+          <w:tab w:val="left" w:pos="14656"/>
+        </w:tabs>
+        <w:spacing w:after="0" w:line="240" w:lineRule="auto"/>
+        <w:rPr>
+          <w:rFonts w:ascii="Courier New" w:eastAsia="Times New Roman" w:hAnsi="Courier New" w:cs="Courier New"/>
+          <w:color w:val="3D464D"/>
+          <w:sz w:val="20"/>
+          <w:szCs w:val="20"/>
+          <w:lang w:eastAsia="pt-BR"/>
+        </w:rPr>
+      </w:pPr>
+      <w:proofErr w:type="spellStart"/>
+      <w:r>
+        <w:rPr>
+          <w:rFonts w:ascii="Courier New" w:eastAsia="Times New Roman" w:hAnsi="Courier New" w:cs="Courier New"/>
+          <w:color w:val="3D464D"/>
+          <w:sz w:val="20"/>
+          <w:szCs w:val="20"/>
+          <w:lang w:eastAsia="pt-BR"/>
+        </w:rPr>
+        <w:t>img</w:t>
+      </w:r>
+      <w:proofErr w:type="spellEnd"/>
+      <w:r>
+        <w:rPr>
+          <w:rFonts w:ascii="Courier New" w:eastAsia="Times New Roman" w:hAnsi="Courier New" w:cs="Courier New"/>
+          <w:color w:val="3D464D"/>
+          <w:sz w:val="20"/>
+          <w:szCs w:val="20"/>
+          <w:lang w:eastAsia="pt-BR"/>
+        </w:rPr>
+        <w:t xml:space="preserve"> </w:t>
+      </w:r>
+      <w:r>
+        <w:rPr>
+          <w:rFonts w:ascii="Courier New" w:eastAsia="Times New Roman" w:hAnsi="Courier New" w:cs="Courier New"/>
+          <w:color w:val="999999"/>
+          <w:sz w:val="20"/>
+          <w:szCs w:val="20"/>
+          <w:lang w:eastAsia="pt-BR"/>
+        </w:rPr>
+        <w:t>+</w:t>
+      </w:r>
+      <w:r>
+        <w:rPr>
+          <w:rFonts w:ascii="Courier New" w:eastAsia="Times New Roman" w:hAnsi="Courier New" w:cs="Courier New"/>
+          <w:color w:val="3D464D"/>
+          <w:sz w:val="20"/>
+          <w:szCs w:val="20"/>
+          <w:lang w:eastAsia="pt-BR"/>
+        </w:rPr>
+        <w:t xml:space="preserve"> p </w:t>
+      </w:r>
+      <w:r>
+        <w:rPr>
+          <w:rFonts w:ascii="Courier New" w:eastAsia="Times New Roman" w:hAnsi="Courier New" w:cs="Courier New"/>
+          <w:color w:val="999999"/>
+          <w:sz w:val="20"/>
+          <w:szCs w:val="20"/>
+          <w:lang w:eastAsia="pt-BR"/>
+        </w:rPr>
+        <w:t>{</w:t>
+      </w:r>
+    </w:p>
+    <w:p>
+      <w:pPr>
+        <w:shd w:val="clear" w:color="auto" w:fill="F0F3F5"/>
+        <w:tabs>
+          <w:tab w:val="left" w:pos="916"/>
+          <w:tab w:val="left" w:pos="1832"/>
+          <w:tab w:val="left" w:pos="2748"/>
+          <w:tab w:val="left" w:pos="3664"/>
+          <w:tab w:val="left" w:pos="4580"/>
+          <w:tab w:val="left" w:pos="5496"/>
+          <w:tab w:val="left" w:pos="6412"/>
+          <w:tab w:val="left" w:pos="7328"/>
+          <w:tab w:val="left" w:pos="8244"/>
+          <w:tab w:val="left" w:pos="9160"/>
+          <w:tab w:val="left" w:pos="10076"/>
+          <w:tab w:val="left" w:pos="10992"/>
+          <w:tab w:val="left" w:pos="11908"/>
+          <w:tab w:val="left" w:pos="12824"/>
+          <w:tab w:val="left" w:pos="13740"/>
+          <w:tab w:val="left" w:pos="14656"/>
+        </w:tabs>
+        <w:spacing w:after="0" w:line="240" w:lineRule="auto"/>
+        <w:rPr>
+          <w:rFonts w:ascii="Consolas" w:eastAsia="Times New Roman" w:hAnsi="Consolas" w:cs="Courier New"/>
+          <w:color w:val="3D464D"/>
+          <w:sz w:val="27"/>
+          <w:szCs w:val="27"/>
+          <w:lang w:eastAsia="pt-BR"/>
+        </w:rPr>
+      </w:pPr>
+      <w:r>
+        <w:rPr>
+          <w:rFonts w:ascii="Courier New" w:eastAsia="Times New Roman" w:hAnsi="Courier New" w:cs="Courier New"/>
+          <w:color w:val="999999"/>
+          <w:sz w:val="20"/>
+          <w:szCs w:val="20"/>
+          <w:lang w:eastAsia="pt-BR"/>
+        </w:rPr>
+        <w:t>}</w:t>
+      </w:r>
+    </w:p>
+    <w:p>
+      <w:pPr>
+        <w:rPr>
+          <w:rFonts w:ascii="Source Serif Pro" w:hAnsi="Source Serif Pro"/>
+          <w:color w:val="3D464D"/>
+          <w:sz w:val="27"/>
+          <w:szCs w:val="27"/>
+          <w:shd w:val="clear" w:color="auto" w:fill="FFFFFF"/>
+        </w:rPr>
+      </w:pPr>
+      <w:r>
+        <w:rPr>
+          <w:rFonts w:ascii="Source Serif Pro" w:hAnsi="Source Serif Pro"/>
+          <w:color w:val="3D464D"/>
+          <w:sz w:val="27"/>
+          <w:szCs w:val="27"/>
+          <w:shd w:val="clear" w:color="auto" w:fill="FFFFFF"/>
+        </w:rPr>
+        <w:t>Seletor </w:t>
+      </w:r>
+      <w:r>
+        <w:rPr>
+          <w:rStyle w:val="CdigoHTML"/>
+          <w:rFonts w:eastAsiaTheme="minorHAnsi"/>
+          <w:color w:val="3D464D"/>
+          <w:shd w:val="clear" w:color="auto" w:fill="F0F3F5"/>
+        </w:rPr>
+        <w:t>~</w:t>
+      </w:r>
+      <w:r>
+        <w:rPr>
+          <w:rFonts w:ascii="Source Serif Pro" w:hAnsi="Source Serif Pro"/>
+          <w:color w:val="3D464D"/>
+          <w:sz w:val="27"/>
+          <w:szCs w:val="27"/>
+          <w:shd w:val="clear" w:color="auto" w:fill="FFFFFF"/>
+        </w:rPr>
+        <w:t>, para acessar todos os irmãos de determinado elemento. Por exemplo, para acessar todos os </w:t>
+      </w:r>
+      <w:r>
+        <w:rPr>
+          <w:rStyle w:val="CdigoHTML"/>
+          <w:rFonts w:eastAsiaTheme="minorHAnsi"/>
+          <w:color w:val="3D464D"/>
+          <w:shd w:val="clear" w:color="auto" w:fill="F0F3F5"/>
+        </w:rPr>
+        <w:t>p</w:t>
+      </w:r>
+      <w:r>
+        <w:rPr>
+          <w:rFonts w:ascii="Source Serif Pro" w:hAnsi="Source Serif Pro"/>
+          <w:color w:val="3D464D"/>
+          <w:sz w:val="27"/>
+          <w:szCs w:val="27"/>
+          <w:shd w:val="clear" w:color="auto" w:fill="FFFFFF"/>
+        </w:rPr>
+        <w:t> após um </w:t>
+      </w:r>
+      <w:proofErr w:type="spellStart"/>
+      <w:r>
+        <w:rPr>
+          <w:rStyle w:val="CdigoHTML"/>
+          <w:rFonts w:eastAsiaTheme="minorHAnsi"/>
+          <w:color w:val="3D464D"/>
+          <w:shd w:val="clear" w:color="auto" w:fill="F0F3F5"/>
+        </w:rPr>
+        <w:t>img</w:t>
+      </w:r>
+      <w:proofErr w:type="spellEnd"/>
+      <w:r>
+        <w:rPr>
+          <w:rFonts w:ascii="Source Serif Pro" w:hAnsi="Source Serif Pro"/>
+          <w:color w:val="3D464D"/>
+          <w:sz w:val="27"/>
+          <w:szCs w:val="27"/>
+          <w:shd w:val="clear" w:color="auto" w:fill="FFFFFF"/>
+        </w:rPr>
+        <w:t>:</w:t>
+      </w:r>
+    </w:p>
+    <w:p>
+      <w:pPr>
+        <w:shd w:val="clear" w:color="auto" w:fill="F0F3F5"/>
+        <w:tabs>
+          <w:tab w:val="left" w:pos="916"/>
+          <w:tab w:val="left" w:pos="1832"/>
+          <w:tab w:val="left" w:pos="2748"/>
+          <w:tab w:val="left" w:pos="3664"/>
+          <w:tab w:val="left" w:pos="4580"/>
+          <w:tab w:val="left" w:pos="5496"/>
+          <w:tab w:val="left" w:pos="6412"/>
+          <w:tab w:val="left" w:pos="7328"/>
+          <w:tab w:val="left" w:pos="8244"/>
+          <w:tab w:val="left" w:pos="9160"/>
+          <w:tab w:val="left" w:pos="10076"/>
+          <w:tab w:val="left" w:pos="10992"/>
+          <w:tab w:val="left" w:pos="11908"/>
+          <w:tab w:val="left" w:pos="12824"/>
+          <w:tab w:val="left" w:pos="13740"/>
+          <w:tab w:val="left" w:pos="14656"/>
+        </w:tabs>
+        <w:spacing w:after="0" w:line="240" w:lineRule="auto"/>
+        <w:rPr>
+          <w:rFonts w:ascii="Courier New" w:eastAsia="Times New Roman" w:hAnsi="Courier New" w:cs="Courier New"/>
+          <w:color w:val="3D464D"/>
+          <w:sz w:val="20"/>
+          <w:szCs w:val="20"/>
+          <w:lang w:eastAsia="pt-BR"/>
+        </w:rPr>
+      </w:pPr>
+      <w:proofErr w:type="spellStart"/>
+      <w:r>
+        <w:rPr>
+          <w:rFonts w:ascii="Courier New" w:eastAsia="Times New Roman" w:hAnsi="Courier New" w:cs="Courier New"/>
+          <w:color w:val="3D464D"/>
+          <w:sz w:val="20"/>
+          <w:szCs w:val="20"/>
+          <w:lang w:eastAsia="pt-BR"/>
+        </w:rPr>
+        <w:t>img</w:t>
+      </w:r>
+      <w:proofErr w:type="spellEnd"/>
+      <w:r>
+        <w:rPr>
+          <w:rFonts w:ascii="Courier New" w:eastAsia="Times New Roman" w:hAnsi="Courier New" w:cs="Courier New"/>
+          <w:color w:val="3D464D"/>
+          <w:sz w:val="20"/>
+          <w:szCs w:val="20"/>
+          <w:lang w:eastAsia="pt-BR"/>
+        </w:rPr>
+        <w:t xml:space="preserve"> </w:t>
+      </w:r>
+      <w:r>
+        <w:rPr>
+          <w:rFonts w:ascii="Courier New" w:eastAsia="Times New Roman" w:hAnsi="Courier New" w:cs="Courier New"/>
+          <w:color w:val="999999"/>
+          <w:sz w:val="20"/>
+          <w:szCs w:val="20"/>
+          <w:lang w:eastAsia="pt-BR"/>
+        </w:rPr>
+        <w:t>~</w:t>
+      </w:r>
+      <w:r>
+        <w:rPr>
+          <w:rFonts w:ascii="Courier New" w:eastAsia="Times New Roman" w:hAnsi="Courier New" w:cs="Courier New"/>
+          <w:color w:val="3D464D"/>
+          <w:sz w:val="20"/>
+          <w:szCs w:val="20"/>
+          <w:lang w:eastAsia="pt-BR"/>
+        </w:rPr>
+        <w:t xml:space="preserve"> p </w:t>
+      </w:r>
+      <w:r>
+        <w:rPr>
+          <w:rFonts w:ascii="Courier New" w:eastAsia="Times New Roman" w:hAnsi="Courier New" w:cs="Courier New"/>
+          <w:color w:val="999999"/>
+          <w:sz w:val="20"/>
+          <w:szCs w:val="20"/>
+          <w:lang w:eastAsia="pt-BR"/>
+        </w:rPr>
+        <w:t>{</w:t>
+      </w:r>
+    </w:p>
+    <w:p>
+      <w:pPr>
+        <w:shd w:val="clear" w:color="auto" w:fill="F0F3F5"/>
+        <w:tabs>
+          <w:tab w:val="left" w:pos="916"/>
+          <w:tab w:val="left" w:pos="1832"/>
+          <w:tab w:val="left" w:pos="2748"/>
+          <w:tab w:val="left" w:pos="3664"/>
+          <w:tab w:val="left" w:pos="4580"/>
+          <w:tab w:val="left" w:pos="5496"/>
+          <w:tab w:val="left" w:pos="6412"/>
+          <w:tab w:val="left" w:pos="7328"/>
+          <w:tab w:val="left" w:pos="8244"/>
+          <w:tab w:val="left" w:pos="9160"/>
+          <w:tab w:val="left" w:pos="10076"/>
+          <w:tab w:val="left" w:pos="10992"/>
+          <w:tab w:val="left" w:pos="11908"/>
+          <w:tab w:val="left" w:pos="12824"/>
+          <w:tab w:val="left" w:pos="13740"/>
+          <w:tab w:val="left" w:pos="14656"/>
+        </w:tabs>
+        <w:spacing w:after="0" w:line="240" w:lineRule="auto"/>
+        <w:rPr>
+          <w:rFonts w:ascii="Consolas" w:eastAsia="Times New Roman" w:hAnsi="Consolas" w:cs="Courier New"/>
+          <w:color w:val="3D464D"/>
+          <w:sz w:val="27"/>
+          <w:szCs w:val="27"/>
+          <w:lang w:eastAsia="pt-BR"/>
+        </w:rPr>
+      </w:pPr>
+      <w:r>
+        <w:rPr>
+          <w:rFonts w:ascii="Courier New" w:eastAsia="Times New Roman" w:hAnsi="Courier New" w:cs="Courier New"/>
+          <w:color w:val="999999"/>
+          <w:sz w:val="20"/>
+          <w:szCs w:val="20"/>
+          <w:lang w:eastAsia="pt-BR"/>
+        </w:rPr>
+        <w:t>}</w:t>
+      </w:r>
+    </w:p>
+    <w:p>
+      <w:pPr>
+        <w:rPr>
+          <w:rFonts w:ascii="Source Serif Pro" w:hAnsi="Source Serif Pro"/>
+          <w:color w:val="3D464D"/>
+          <w:sz w:val="27"/>
+          <w:szCs w:val="27"/>
+          <w:shd w:val="clear" w:color="auto" w:fill="FFFFFF"/>
+        </w:rPr>
+      </w:pPr>
+      <w:r>
+        <w:rPr>
+          <w:rFonts w:ascii="Source Serif Pro" w:hAnsi="Source Serif Pro"/>
+          <w:color w:val="3D464D"/>
+          <w:sz w:val="27"/>
+          <w:szCs w:val="27"/>
+          <w:shd w:val="clear" w:color="auto" w:fill="FFFFFF"/>
+        </w:rPr>
+        <w:t>Seletor </w:t>
+      </w:r>
+      <w:proofErr w:type="spellStart"/>
+      <w:r>
+        <w:rPr>
+          <w:rStyle w:val="CdigoHTML"/>
+          <w:rFonts w:eastAsiaTheme="minorHAnsi"/>
+          <w:color w:val="3D464D"/>
+          <w:shd w:val="clear" w:color="auto" w:fill="F0F3F5"/>
+        </w:rPr>
+        <w:t>not</w:t>
+      </w:r>
+      <w:proofErr w:type="spellEnd"/>
+      <w:r>
+        <w:rPr>
+          <w:rFonts w:ascii="Source Serif Pro" w:hAnsi="Source Serif Pro"/>
+          <w:color w:val="3D464D"/>
+          <w:sz w:val="27"/>
+          <w:szCs w:val="27"/>
+          <w:shd w:val="clear" w:color="auto" w:fill="FFFFFF"/>
+        </w:rPr>
+        <w:t>, para acessar os elementos, exceto algum. Por exemplo, para acessar todos os </w:t>
+      </w:r>
+      <w:r>
+        <w:rPr>
+          <w:rStyle w:val="CdigoHTML"/>
+          <w:rFonts w:eastAsiaTheme="minorHAnsi"/>
+          <w:color w:val="3D464D"/>
+          <w:shd w:val="clear" w:color="auto" w:fill="F0F3F5"/>
+        </w:rPr>
+        <w:t>p</w:t>
+      </w:r>
+      <w:r>
+        <w:rPr>
+          <w:rFonts w:ascii="Source Serif Pro" w:hAnsi="Source Serif Pro"/>
+          <w:color w:val="3D464D"/>
+          <w:sz w:val="27"/>
+          <w:szCs w:val="27"/>
+          <w:shd w:val="clear" w:color="auto" w:fill="FFFFFF"/>
+        </w:rPr>
+        <w:t> dentro de </w:t>
+      </w:r>
+      <w:proofErr w:type="spellStart"/>
+      <w:r>
+        <w:rPr>
+          <w:rStyle w:val="CdigoHTML"/>
+          <w:rFonts w:eastAsiaTheme="minorHAnsi"/>
+          <w:color w:val="3D464D"/>
+          <w:shd w:val="clear" w:color="auto" w:fill="F0F3F5"/>
+        </w:rPr>
+        <w:t>main</w:t>
+      </w:r>
+      <w:proofErr w:type="spellEnd"/>
+      <w:r>
+        <w:rPr>
+          <w:rFonts w:ascii="Source Serif Pro" w:hAnsi="Source Serif Pro"/>
+          <w:color w:val="3D464D"/>
+          <w:sz w:val="27"/>
+          <w:szCs w:val="27"/>
+          <w:shd w:val="clear" w:color="auto" w:fill="FFFFFF"/>
+        </w:rPr>
+        <w:t>, exceto o </w:t>
+      </w:r>
+      <w:r>
+        <w:rPr>
+          <w:rStyle w:val="CdigoHTML"/>
+          <w:rFonts w:eastAsiaTheme="minorHAnsi"/>
+          <w:color w:val="3D464D"/>
+          <w:shd w:val="clear" w:color="auto" w:fill="F0F3F5"/>
+        </w:rPr>
+        <w:t>p</w:t>
+      </w:r>
+      <w:r>
+        <w:rPr>
+          <w:rFonts w:ascii="Source Serif Pro" w:hAnsi="Source Serif Pro"/>
+          <w:color w:val="3D464D"/>
+          <w:sz w:val="27"/>
+          <w:szCs w:val="27"/>
+          <w:shd w:val="clear" w:color="auto" w:fill="FFFFFF"/>
+        </w:rPr>
+        <w:t> que tem </w:t>
+      </w:r>
+      <w:r>
+        <w:rPr>
+          <w:rStyle w:val="CdigoHTML"/>
+          <w:rFonts w:eastAsiaTheme="minorHAnsi"/>
+          <w:color w:val="3D464D"/>
+          <w:shd w:val="clear" w:color="auto" w:fill="F0F3F5"/>
+        </w:rPr>
+        <w:t>id</w:t>
+      </w:r>
+      <w:r>
+        <w:rPr>
+          <w:rFonts w:ascii="Source Serif Pro" w:hAnsi="Source Serif Pro"/>
+          <w:color w:val="3D464D"/>
+          <w:sz w:val="27"/>
+          <w:szCs w:val="27"/>
+          <w:shd w:val="clear" w:color="auto" w:fill="FFFFFF"/>
+        </w:rPr>
+        <w:t> </w:t>
+      </w:r>
+      <w:proofErr w:type="spellStart"/>
+      <w:r>
+        <w:rPr>
+          <w:rStyle w:val="CdigoHTML"/>
+          <w:rFonts w:eastAsiaTheme="minorHAnsi"/>
+          <w:color w:val="3D464D"/>
+          <w:shd w:val="clear" w:color="auto" w:fill="F0F3F5"/>
+        </w:rPr>
+        <w:t>missao</w:t>
+      </w:r>
+      <w:proofErr w:type="spellEnd"/>
+      <w:r>
+        <w:rPr>
+          <w:rFonts w:ascii="Source Serif Pro" w:hAnsi="Source Serif Pro"/>
+          <w:color w:val="3D464D"/>
+          <w:sz w:val="27"/>
+          <w:szCs w:val="27"/>
+          <w:shd w:val="clear" w:color="auto" w:fill="FFFFFF"/>
+        </w:rPr>
+        <w:t>:</w:t>
+      </w:r>
+    </w:p>
+    <w:p>
+      <w:pPr>
+        <w:shd w:val="clear" w:color="auto" w:fill="F0F3F5"/>
+        <w:tabs>
+          <w:tab w:val="left" w:pos="916"/>
+          <w:tab w:val="left" w:pos="1832"/>
+          <w:tab w:val="left" w:pos="2748"/>
+          <w:tab w:val="left" w:pos="3664"/>
+          <w:tab w:val="left" w:pos="4580"/>
+          <w:tab w:val="left" w:pos="5496"/>
+          <w:tab w:val="left" w:pos="6412"/>
+          <w:tab w:val="left" w:pos="7328"/>
+          <w:tab w:val="left" w:pos="8244"/>
+          <w:tab w:val="left" w:pos="9160"/>
+          <w:tab w:val="left" w:pos="10076"/>
+          <w:tab w:val="left" w:pos="10992"/>
+          <w:tab w:val="left" w:pos="11908"/>
+          <w:tab w:val="left" w:pos="12824"/>
+          <w:tab w:val="left" w:pos="13740"/>
+          <w:tab w:val="left" w:pos="14656"/>
+        </w:tabs>
+        <w:spacing w:after="0" w:line="240" w:lineRule="auto"/>
+        <w:rPr>
+          <w:rFonts w:ascii="Courier New" w:eastAsia="Times New Roman" w:hAnsi="Courier New" w:cs="Courier New"/>
+          <w:color w:val="3D464D"/>
+          <w:sz w:val="20"/>
+          <w:szCs w:val="20"/>
+          <w:lang w:eastAsia="pt-BR"/>
+        </w:rPr>
+      </w:pPr>
+      <w:proofErr w:type="spellStart"/>
+      <w:r>
+        <w:rPr>
+          <w:rFonts w:ascii="Courier New" w:eastAsia="Times New Roman" w:hAnsi="Courier New" w:cs="Courier New"/>
+          <w:color w:val="3D464D"/>
+          <w:sz w:val="20"/>
+          <w:szCs w:val="20"/>
+          <w:lang w:eastAsia="pt-BR"/>
+        </w:rPr>
+        <w:t>main</w:t>
+      </w:r>
+      <w:proofErr w:type="spellEnd"/>
+      <w:r>
+        <w:rPr>
+          <w:rFonts w:ascii="Courier New" w:eastAsia="Times New Roman" w:hAnsi="Courier New" w:cs="Courier New"/>
+          <w:color w:val="3D464D"/>
+          <w:sz w:val="20"/>
+          <w:szCs w:val="20"/>
+          <w:lang w:eastAsia="pt-BR"/>
+        </w:rPr>
+        <w:t xml:space="preserve"> p</w:t>
+      </w:r>
+      <w:r>
+        <w:rPr>
+          <w:rFonts w:ascii="Courier New" w:eastAsia="Times New Roman" w:hAnsi="Courier New" w:cs="Courier New"/>
+          <w:color w:val="999999"/>
+          <w:sz w:val="20"/>
+          <w:szCs w:val="20"/>
+          <w:lang w:eastAsia="pt-BR"/>
+        </w:rPr>
+        <w:t>:</w:t>
+      </w:r>
+      <w:r>
+        <w:rPr>
+          <w:rFonts w:ascii="Courier New" w:eastAsia="Times New Roman" w:hAnsi="Courier New" w:cs="Courier New"/>
+          <w:color w:val="0077AA"/>
+          <w:sz w:val="20"/>
+          <w:szCs w:val="20"/>
+          <w:lang w:eastAsia="pt-BR"/>
+        </w:rPr>
+        <w:t>not</w:t>
+      </w:r>
+      <w:r>
+        <w:rPr>
+          <w:rFonts w:ascii="Courier New" w:eastAsia="Times New Roman" w:hAnsi="Courier New" w:cs="Courier New"/>
+          <w:color w:val="999999"/>
+          <w:sz w:val="20"/>
+          <w:szCs w:val="20"/>
+          <w:lang w:eastAsia="pt-BR"/>
+        </w:rPr>
+        <w:t>(</w:t>
+      </w:r>
+      <w:r>
+        <w:rPr>
+          <w:rFonts w:ascii="Courier New" w:eastAsia="Times New Roman" w:hAnsi="Courier New" w:cs="Courier New"/>
+          <w:color w:val="708090"/>
+          <w:sz w:val="20"/>
+          <w:szCs w:val="20"/>
+          <w:lang w:eastAsia="pt-BR"/>
+        </w:rPr>
+        <w:t>#missao) {</w:t>
+      </w:r>
+    </w:p>
+    <w:p>
+      <w:pPr>
+        <w:shd w:val="clear" w:color="auto" w:fill="F0F3F5"/>
+        <w:tabs>
+          <w:tab w:val="left" w:pos="916"/>
+          <w:tab w:val="left" w:pos="1832"/>
+          <w:tab w:val="left" w:pos="2748"/>
+          <w:tab w:val="left" w:pos="3664"/>
+          <w:tab w:val="left" w:pos="4580"/>
+          <w:tab w:val="left" w:pos="5496"/>
+          <w:tab w:val="left" w:pos="6412"/>
+          <w:tab w:val="left" w:pos="7328"/>
+          <w:tab w:val="left" w:pos="8244"/>
+          <w:tab w:val="left" w:pos="9160"/>
+          <w:tab w:val="left" w:pos="10076"/>
+          <w:tab w:val="left" w:pos="10992"/>
+          <w:tab w:val="left" w:pos="11908"/>
+          <w:tab w:val="left" w:pos="12824"/>
+          <w:tab w:val="left" w:pos="13740"/>
+          <w:tab w:val="left" w:pos="14656"/>
+        </w:tabs>
+        <w:spacing w:after="0" w:line="240" w:lineRule="auto"/>
+        <w:rPr>
+          <w:rFonts w:ascii="Consolas" w:eastAsia="Times New Roman" w:hAnsi="Consolas" w:cs="Courier New"/>
+          <w:color w:val="3D464D"/>
+          <w:sz w:val="27"/>
+          <w:szCs w:val="27"/>
+          <w:lang w:eastAsia="pt-BR"/>
+        </w:rPr>
+      </w:pPr>
+      <w:r>
+        <w:rPr>
+          <w:rFonts w:ascii="Courier New" w:eastAsia="Times New Roman" w:hAnsi="Courier New" w:cs="Courier New"/>
+          <w:color w:val="999999"/>
+          <w:sz w:val="20"/>
+          <w:szCs w:val="20"/>
+          <w:lang w:eastAsia="pt-BR"/>
+        </w:rPr>
+        <w:t>}</w:t>
+      </w:r>
+    </w:p>
+    <w:p>
+      <w:pPr>
+        <w:rPr>
+          <w:rFonts w:ascii="Source Serif Pro" w:hAnsi="Source Serif Pro"/>
+          <w:color w:val="767E85"/>
+          <w:sz w:val="23"/>
+          <w:szCs w:val="23"/>
+          <w:shd w:val="clear" w:color="auto" w:fill="FFFFFF"/>
+        </w:rPr>
+      </w:pPr>
+    </w:p>
+    <w:p>
+      <w:pPr>
+        <w:numPr>
+          <w:ilvl w:val="0"/>
+          <w:numId w:val="21"/>
+        </w:numPr>
+        <w:shd w:val="clear" w:color="auto" w:fill="FFFFFF"/>
+        <w:spacing w:after="0" w:line="240" w:lineRule="auto"/>
+        <w:ind w:left="1200"/>
+        <w:rPr>
+          <w:rFonts w:ascii="Source Serif Pro" w:eastAsia="Times New Roman" w:hAnsi="Source Serif Pro" w:cs="Times New Roman"/>
+          <w:color w:val="3D464D"/>
+          <w:sz w:val="27"/>
+          <w:szCs w:val="27"/>
+          <w:lang w:eastAsia="pt-BR"/>
+        </w:rPr>
+      </w:pPr>
+      <w:r>
+        <w:rPr>
+          <w:rFonts w:ascii="Source Serif Pro" w:eastAsia="Times New Roman" w:hAnsi="Source Serif Pro" w:cs="Times New Roman"/>
+          <w:color w:val="3D464D"/>
+          <w:sz w:val="27"/>
+          <w:szCs w:val="27"/>
+          <w:lang w:eastAsia="pt-BR"/>
+        </w:rPr>
+        <w:t>Como fazer contas com CSS, com a propriedade </w:t>
+      </w:r>
+      <w:proofErr w:type="spellStart"/>
+      <w:r>
+        <w:rPr>
+          <w:rFonts w:ascii="Courier New" w:eastAsia="Times New Roman" w:hAnsi="Courier New" w:cs="Courier New"/>
+          <w:color w:val="3D464D"/>
+          <w:sz w:val="23"/>
+          <w:szCs w:val="23"/>
+          <w:shd w:val="clear" w:color="auto" w:fill="F0F3F5"/>
+          <w:lang w:eastAsia="pt-BR"/>
+        </w:rPr>
+        <w:t>calc</w:t>
+      </w:r>
+      <w:proofErr w:type="spellEnd"/>
+    </w:p>
+    <w:p>
+      <w:pPr>
+        <w:rPr>
+          <w:rFonts w:ascii="Source Serif Pro" w:hAnsi="Source Serif Pro"/>
+          <w:color w:val="767E85"/>
+          <w:sz w:val="23"/>
+          <w:szCs w:val="23"/>
+          <w:shd w:val="clear" w:color="auto" w:fill="FFFFFF"/>
+        </w:rPr>
+      </w:pPr>
+    </w:p>
+    <w:p>
+      <w:pPr>
+        <w:rPr>
+          <w:rFonts w:ascii="Source Serif Pro" w:hAnsi="Source Serif Pro"/>
+          <w:color w:val="3D464D"/>
+          <w:sz w:val="27"/>
+          <w:szCs w:val="27"/>
+          <w:shd w:val="clear" w:color="auto" w:fill="FFFFFF"/>
+        </w:rPr>
+      </w:pPr>
+      <w:r>
+        <w:rPr>
+          <w:rFonts w:ascii="Source Serif Pro" w:hAnsi="Source Serif Pro"/>
+          <w:color w:val="3D464D"/>
+          <w:sz w:val="27"/>
+          <w:szCs w:val="27"/>
+          <w:shd w:val="clear" w:color="auto" w:fill="FFFFFF"/>
+        </w:rPr>
+        <w:lastRenderedPageBreak/>
+        <w:t>Quais tipos de elementos podem receber uma camada de opacidade?</w:t>
+      </w:r>
+    </w:p>
+    <w:p>
+      <w:pPr>
+        <w:rPr>
+          <w:rFonts w:ascii="Source Serif Pro" w:hAnsi="Source Serif Pro"/>
+          <w:color w:val="767E85"/>
+          <w:sz w:val="23"/>
+          <w:szCs w:val="23"/>
+          <w:shd w:val="clear" w:color="auto" w:fill="FFFFFF"/>
+        </w:rPr>
+      </w:pPr>
+      <w:r>
+        <w:rPr>
+          <w:rFonts w:ascii="Source Serif Pro" w:hAnsi="Source Serif Pro"/>
+          <w:color w:val="767E85"/>
+          <w:sz w:val="23"/>
+          <w:szCs w:val="23"/>
+          <w:shd w:val="clear" w:color="auto" w:fill="FFFFFF"/>
+        </w:rPr>
+        <w:t> Todos os elementos e todas as cores podem ter uma camada de opacidade.</w:t>
+      </w:r>
+    </w:p>
+    <w:p>
+      <w:pPr>
+        <w:rPr>
+          <w:rFonts w:ascii="Source Serif Pro" w:hAnsi="Source Serif Pro"/>
+          <w:color w:val="767E85"/>
+          <w:sz w:val="23"/>
+          <w:szCs w:val="23"/>
+          <w:shd w:val="clear" w:color="auto" w:fill="FFFFFF"/>
+        </w:rPr>
+      </w:pPr>
+    </w:p>
+    <w:p>
+      <w:pPr>
+        <w:rPr>
+          <w:rFonts w:ascii="Source Serif Pro" w:hAnsi="Source Serif Pro"/>
           <w:color w:val="767E85"/>
           <w:sz w:val="23"/>
           <w:szCs w:val="23"/>
@@ -17205,9 +20675,9 @@
 <file path=word/numbering.xml><?xml version="1.0" encoding="utf-8"?>
 <w:numbering xmlns:wpc="http://schemas.microsoft.com/office/word/2010/wordprocessingCanvas" xmlns:cx="http://schemas.microsoft.com/office/drawing/2014/chartex" xmlns:cx1="http://schemas.microsoft.com/office/drawing/2015/9/8/chartex" xmlns:cx2="http://schemas.microsoft.com/office/drawing/2015/10/21/chartex" xmlns:cx3="http://schemas.microsoft.com/office/drawing/2016/5/9/chartex" xmlns:cx4="http://schemas.microsoft.com/office/drawing/2016/5/10/chartex" xmlns:cx5="http://schemas.microsoft.com/office/drawing/2016/5/11/chartex" xmlns:cx6="http://schemas.microsoft.com/office/drawing/2016/5/12/chartex" xmlns:cx7="http://schemas.microsoft.com/office/drawing/2016/5/13/chartex" xmlns:cx8="http://schemas.microsoft.com/office/drawing/2016/5/14/chartex" xmlns:mc="http://schemas.openxmlformats.org/markup-compatibility/2006" xmlns:aink="http://schemas.microsoft.com/office/drawing/2016/ink" xmlns:am3d="http://schemas.microsoft.com/office/drawing/2017/model3d" xmlns:o="urn:schemas-microsoft-com:office:office" xmlns:r="http://schemas.openxmlformats.org/officeDocument/2006/relationships" xmlns:m="http://schemas.openxmlformats.org/officeDocument/2006/math" xmlns:v="urn:schemas-microsoft-com:vml" xmlns:wp14="http://schemas.microsoft.com/office/word/2010/wordprocessingDrawing" xmlns:wp="http://schemas.openxmlformats.org/drawingml/2006/wordprocessingDrawing" xmlns:w10="urn:schemas-microsoft-com:office:word" xmlns:w="http://schemas.openxmlformats.org/wordprocessingml/2006/main" xmlns:w14="http://schemas.microsoft.com/office/word/2010/wordml" xmlns:w15="http://schemas.microsoft.com/office/word/2012/wordml" xmlns:w16cex="http://schemas.microsoft.com/office/word/2018/wordml/cex" xmlns:w16cid="http://schemas.microsoft.com/office/word/2016/wordml/cid" xmlns:w16="http://schemas.microsoft.com/office/word/2018/wordml" xmlns:w16sdtdh="http://schemas.microsoft.com/office/word/2020/wordml/sdtdatahash" xmlns:w16se="http://schemas.microsoft.com/office/word/2015/wordml/symex" xmlns:wpg="http://schemas.microsoft.com/office/word/2010/wordprocessingGroup" xmlns:wpi="http://schemas.microsoft.com/office/word/2010/wordprocessingInk" xmlns:wne="http://schemas.microsoft.com/office/word/2006/wordml" xmlns:wps="http://schemas.microsoft.com/office/word/2010/wordprocessingShape" mc:Ignorable="w14 w15 w16se w16cid w16 w16cex w16sdtdh wp14">
   <w:abstractNum w:abstractNumId="0" w15:restartNumberingAfterBreak="0">
-    <w:nsid w:val="073233CB"/>
+    <w:nsid w:val="018C0FFC"/>
     <w:multiLevelType w:val="multilevel"/>
-    <w:tmpl w:val="3CBECF56"/>
+    <w:tmpl w:val="AFA26FD6"/>
     <w:lvl w:ilvl="0">
       <w:start w:val="1"/>
       <w:numFmt w:val="bullet"/>
@@ -17354,9 +20824,9 @@
     </w:lvl>
   </w:abstractNum>
   <w:abstractNum w:abstractNumId="1" w15:restartNumberingAfterBreak="0">
-    <w:nsid w:val="080134B3"/>
+    <w:nsid w:val="035C1D65"/>
     <w:multiLevelType w:val="multilevel"/>
-    <w:tmpl w:val="F88C9A94"/>
+    <w:tmpl w:val="D33C1E0E"/>
     <w:lvl w:ilvl="0">
       <w:start w:val="1"/>
       <w:numFmt w:val="bullet"/>
@@ -17503,6 +20973,304 @@
     </w:lvl>
   </w:abstractNum>
   <w:abstractNum w:abstractNumId="2" w15:restartNumberingAfterBreak="0">
+    <w:nsid w:val="073233CB"/>
+    <w:multiLevelType w:val="multilevel"/>
+    <w:tmpl w:val="3CBECF56"/>
+    <w:lvl w:ilvl="0">
+      <w:start w:val="1"/>
+      <w:numFmt w:val="bullet"/>
+      <w:lvlText w:val=""/>
+      <w:lvlJc w:val="left"/>
+      <w:pPr>
+        <w:tabs>
+          <w:tab w:val="num" w:pos="720"/>
+        </w:tabs>
+        <w:ind w:left="720" w:hanging="360"/>
+      </w:pPr>
+      <w:rPr>
+        <w:rFonts w:ascii="Symbol" w:hAnsi="Symbol" w:hint="default"/>
+        <w:sz w:val="20"/>
+      </w:rPr>
+    </w:lvl>
+    <w:lvl w:ilvl="1" w:tentative="1">
+      <w:start w:val="1"/>
+      <w:numFmt w:val="bullet"/>
+      <w:lvlText w:val="o"/>
+      <w:lvlJc w:val="left"/>
+      <w:pPr>
+        <w:tabs>
+          <w:tab w:val="num" w:pos="1440"/>
+        </w:tabs>
+        <w:ind w:left="1440" w:hanging="360"/>
+      </w:pPr>
+      <w:rPr>
+        <w:rFonts w:ascii="Courier New" w:hAnsi="Courier New" w:hint="default"/>
+        <w:sz w:val="20"/>
+      </w:rPr>
+    </w:lvl>
+    <w:lvl w:ilvl="2" w:tentative="1">
+      <w:start w:val="1"/>
+      <w:numFmt w:val="bullet"/>
+      <w:lvlText w:val=""/>
+      <w:lvlJc w:val="left"/>
+      <w:pPr>
+        <w:tabs>
+          <w:tab w:val="num" w:pos="2160"/>
+        </w:tabs>
+        <w:ind w:left="2160" w:hanging="360"/>
+      </w:pPr>
+      <w:rPr>
+        <w:rFonts w:ascii="Wingdings" w:hAnsi="Wingdings" w:hint="default"/>
+        <w:sz w:val="20"/>
+      </w:rPr>
+    </w:lvl>
+    <w:lvl w:ilvl="3" w:tentative="1">
+      <w:start w:val="1"/>
+      <w:numFmt w:val="bullet"/>
+      <w:lvlText w:val=""/>
+      <w:lvlJc w:val="left"/>
+      <w:pPr>
+        <w:tabs>
+          <w:tab w:val="num" w:pos="2880"/>
+        </w:tabs>
+        <w:ind w:left="2880" w:hanging="360"/>
+      </w:pPr>
+      <w:rPr>
+        <w:rFonts w:ascii="Wingdings" w:hAnsi="Wingdings" w:hint="default"/>
+        <w:sz w:val="20"/>
+      </w:rPr>
+    </w:lvl>
+    <w:lvl w:ilvl="4" w:tentative="1">
+      <w:start w:val="1"/>
+      <w:numFmt w:val="bullet"/>
+      <w:lvlText w:val=""/>
+      <w:lvlJc w:val="left"/>
+      <w:pPr>
+        <w:tabs>
+          <w:tab w:val="num" w:pos="3600"/>
+        </w:tabs>
+        <w:ind w:left="3600" w:hanging="360"/>
+      </w:pPr>
+      <w:rPr>
+        <w:rFonts w:ascii="Wingdings" w:hAnsi="Wingdings" w:hint="default"/>
+        <w:sz w:val="20"/>
+      </w:rPr>
+    </w:lvl>
+    <w:lvl w:ilvl="5" w:tentative="1">
+      <w:start w:val="1"/>
+      <w:numFmt w:val="bullet"/>
+      <w:lvlText w:val=""/>
+      <w:lvlJc w:val="left"/>
+      <w:pPr>
+        <w:tabs>
+          <w:tab w:val="num" w:pos="4320"/>
+        </w:tabs>
+        <w:ind w:left="4320" w:hanging="360"/>
+      </w:pPr>
+      <w:rPr>
+        <w:rFonts w:ascii="Wingdings" w:hAnsi="Wingdings" w:hint="default"/>
+        <w:sz w:val="20"/>
+      </w:rPr>
+    </w:lvl>
+    <w:lvl w:ilvl="6" w:tentative="1">
+      <w:start w:val="1"/>
+      <w:numFmt w:val="bullet"/>
+      <w:lvlText w:val=""/>
+      <w:lvlJc w:val="left"/>
+      <w:pPr>
+        <w:tabs>
+          <w:tab w:val="num" w:pos="5040"/>
+        </w:tabs>
+        <w:ind w:left="5040" w:hanging="360"/>
+      </w:pPr>
+      <w:rPr>
+        <w:rFonts w:ascii="Wingdings" w:hAnsi="Wingdings" w:hint="default"/>
+        <w:sz w:val="20"/>
+      </w:rPr>
+    </w:lvl>
+    <w:lvl w:ilvl="7" w:tentative="1">
+      <w:start w:val="1"/>
+      <w:numFmt w:val="bullet"/>
+      <w:lvlText w:val=""/>
+      <w:lvlJc w:val="left"/>
+      <w:pPr>
+        <w:tabs>
+          <w:tab w:val="num" w:pos="5760"/>
+        </w:tabs>
+        <w:ind w:left="5760" w:hanging="360"/>
+      </w:pPr>
+      <w:rPr>
+        <w:rFonts w:ascii="Wingdings" w:hAnsi="Wingdings" w:hint="default"/>
+        <w:sz w:val="20"/>
+      </w:rPr>
+    </w:lvl>
+    <w:lvl w:ilvl="8" w:tentative="1">
+      <w:start w:val="1"/>
+      <w:numFmt w:val="bullet"/>
+      <w:lvlText w:val=""/>
+      <w:lvlJc w:val="left"/>
+      <w:pPr>
+        <w:tabs>
+          <w:tab w:val="num" w:pos="6480"/>
+        </w:tabs>
+        <w:ind w:left="6480" w:hanging="360"/>
+      </w:pPr>
+      <w:rPr>
+        <w:rFonts w:ascii="Wingdings" w:hAnsi="Wingdings" w:hint="default"/>
+        <w:sz w:val="20"/>
+      </w:rPr>
+    </w:lvl>
+  </w:abstractNum>
+  <w:abstractNum w:abstractNumId="3" w15:restartNumberingAfterBreak="0">
+    <w:nsid w:val="080134B3"/>
+    <w:multiLevelType w:val="multilevel"/>
+    <w:tmpl w:val="F88C9A94"/>
+    <w:lvl w:ilvl="0">
+      <w:start w:val="1"/>
+      <w:numFmt w:val="bullet"/>
+      <w:lvlText w:val=""/>
+      <w:lvlJc w:val="left"/>
+      <w:pPr>
+        <w:tabs>
+          <w:tab w:val="num" w:pos="720"/>
+        </w:tabs>
+        <w:ind w:left="720" w:hanging="360"/>
+      </w:pPr>
+      <w:rPr>
+        <w:rFonts w:ascii="Symbol" w:hAnsi="Symbol" w:hint="default"/>
+        <w:sz w:val="20"/>
+      </w:rPr>
+    </w:lvl>
+    <w:lvl w:ilvl="1" w:tentative="1">
+      <w:start w:val="1"/>
+      <w:numFmt w:val="bullet"/>
+      <w:lvlText w:val="o"/>
+      <w:lvlJc w:val="left"/>
+      <w:pPr>
+        <w:tabs>
+          <w:tab w:val="num" w:pos="1440"/>
+        </w:tabs>
+        <w:ind w:left="1440" w:hanging="360"/>
+      </w:pPr>
+      <w:rPr>
+        <w:rFonts w:ascii="Courier New" w:hAnsi="Courier New" w:hint="default"/>
+        <w:sz w:val="20"/>
+      </w:rPr>
+    </w:lvl>
+    <w:lvl w:ilvl="2" w:tentative="1">
+      <w:start w:val="1"/>
+      <w:numFmt w:val="bullet"/>
+      <w:lvlText w:val=""/>
+      <w:lvlJc w:val="left"/>
+      <w:pPr>
+        <w:tabs>
+          <w:tab w:val="num" w:pos="2160"/>
+        </w:tabs>
+        <w:ind w:left="2160" w:hanging="360"/>
+      </w:pPr>
+      <w:rPr>
+        <w:rFonts w:ascii="Wingdings" w:hAnsi="Wingdings" w:hint="default"/>
+        <w:sz w:val="20"/>
+      </w:rPr>
+    </w:lvl>
+    <w:lvl w:ilvl="3" w:tentative="1">
+      <w:start w:val="1"/>
+      <w:numFmt w:val="bullet"/>
+      <w:lvlText w:val=""/>
+      <w:lvlJc w:val="left"/>
+      <w:pPr>
+        <w:tabs>
+          <w:tab w:val="num" w:pos="2880"/>
+        </w:tabs>
+        <w:ind w:left="2880" w:hanging="360"/>
+      </w:pPr>
+      <w:rPr>
+        <w:rFonts w:ascii="Wingdings" w:hAnsi="Wingdings" w:hint="default"/>
+        <w:sz w:val="20"/>
+      </w:rPr>
+    </w:lvl>
+    <w:lvl w:ilvl="4" w:tentative="1">
+      <w:start w:val="1"/>
+      <w:numFmt w:val="bullet"/>
+      <w:lvlText w:val=""/>
+      <w:lvlJc w:val="left"/>
+      <w:pPr>
+        <w:tabs>
+          <w:tab w:val="num" w:pos="3600"/>
+        </w:tabs>
+        <w:ind w:left="3600" w:hanging="360"/>
+      </w:pPr>
+      <w:rPr>
+        <w:rFonts w:ascii="Wingdings" w:hAnsi="Wingdings" w:hint="default"/>
+        <w:sz w:val="20"/>
+      </w:rPr>
+    </w:lvl>
+    <w:lvl w:ilvl="5" w:tentative="1">
+      <w:start w:val="1"/>
+      <w:numFmt w:val="bullet"/>
+      <w:lvlText w:val=""/>
+      <w:lvlJc w:val="left"/>
+      <w:pPr>
+        <w:tabs>
+          <w:tab w:val="num" w:pos="4320"/>
+        </w:tabs>
+        <w:ind w:left="4320" w:hanging="360"/>
+      </w:pPr>
+      <w:rPr>
+        <w:rFonts w:ascii="Wingdings" w:hAnsi="Wingdings" w:hint="default"/>
+        <w:sz w:val="20"/>
+      </w:rPr>
+    </w:lvl>
+    <w:lvl w:ilvl="6" w:tentative="1">
+      <w:start w:val="1"/>
+      <w:numFmt w:val="bullet"/>
+      <w:lvlText w:val=""/>
+      <w:lvlJc w:val="left"/>
+      <w:pPr>
+        <w:tabs>
+          <w:tab w:val="num" w:pos="5040"/>
+        </w:tabs>
+        <w:ind w:left="5040" w:hanging="360"/>
+      </w:pPr>
+      <w:rPr>
+        <w:rFonts w:ascii="Wingdings" w:hAnsi="Wingdings" w:hint="default"/>
+        <w:sz w:val="20"/>
+      </w:rPr>
+    </w:lvl>
+    <w:lvl w:ilvl="7" w:tentative="1">
+      <w:start w:val="1"/>
+      <w:numFmt w:val="bullet"/>
+      <w:lvlText w:val=""/>
+      <w:lvlJc w:val="left"/>
+      <w:pPr>
+        <w:tabs>
+          <w:tab w:val="num" w:pos="5760"/>
+        </w:tabs>
+        <w:ind w:left="5760" w:hanging="360"/>
+      </w:pPr>
+      <w:rPr>
+        <w:rFonts w:ascii="Wingdings" w:hAnsi="Wingdings" w:hint="default"/>
+        <w:sz w:val="20"/>
+      </w:rPr>
+    </w:lvl>
+    <w:lvl w:ilvl="8" w:tentative="1">
+      <w:start w:val="1"/>
+      <w:numFmt w:val="bullet"/>
+      <w:lvlText w:val=""/>
+      <w:lvlJc w:val="left"/>
+      <w:pPr>
+        <w:tabs>
+          <w:tab w:val="num" w:pos="6480"/>
+        </w:tabs>
+        <w:ind w:left="6480" w:hanging="360"/>
+      </w:pPr>
+      <w:rPr>
+        <w:rFonts w:ascii="Wingdings" w:hAnsi="Wingdings" w:hint="default"/>
+        <w:sz w:val="20"/>
+      </w:rPr>
+    </w:lvl>
+  </w:abstractNum>
+  <w:abstractNum w:abstractNumId="4" w15:restartNumberingAfterBreak="0">
     <w:nsid w:val="09D968F6"/>
     <w:multiLevelType w:val="multilevel"/>
     <w:tmpl w:val="F7DE9EEC"/>
@@ -17651,7 +21419,7 @@
       </w:rPr>
     </w:lvl>
   </w:abstractNum>
-  <w:abstractNum w:abstractNumId="3" w15:restartNumberingAfterBreak="0">
+  <w:abstractNum w:abstractNumId="5" w15:restartNumberingAfterBreak="0">
     <w:nsid w:val="1BB10204"/>
     <w:multiLevelType w:val="multilevel"/>
     <w:tmpl w:val="EEAAB6D4"/>
@@ -17800,7 +21568,156 @@
       </w:rPr>
     </w:lvl>
   </w:abstractNum>
-  <w:abstractNum w:abstractNumId="4" w15:restartNumberingAfterBreak="0">
+  <w:abstractNum w:abstractNumId="6" w15:restartNumberingAfterBreak="0">
+    <w:nsid w:val="1C4A0B38"/>
+    <w:multiLevelType w:val="multilevel"/>
+    <w:tmpl w:val="4BE60902"/>
+    <w:lvl w:ilvl="0">
+      <w:start w:val="1"/>
+      <w:numFmt w:val="bullet"/>
+      <w:lvlText w:val=""/>
+      <w:lvlJc w:val="left"/>
+      <w:pPr>
+        <w:tabs>
+          <w:tab w:val="num" w:pos="720"/>
+        </w:tabs>
+        <w:ind w:left="720" w:hanging="360"/>
+      </w:pPr>
+      <w:rPr>
+        <w:rFonts w:ascii="Symbol" w:hAnsi="Symbol" w:hint="default"/>
+        <w:sz w:val="20"/>
+      </w:rPr>
+    </w:lvl>
+    <w:lvl w:ilvl="1">
+      <w:start w:val="1"/>
+      <w:numFmt w:val="bullet"/>
+      <w:lvlText w:val="o"/>
+      <w:lvlJc w:val="left"/>
+      <w:pPr>
+        <w:tabs>
+          <w:tab w:val="num" w:pos="1440"/>
+        </w:tabs>
+        <w:ind w:left="1440" w:hanging="360"/>
+      </w:pPr>
+      <w:rPr>
+        <w:rFonts w:ascii="Courier New" w:hAnsi="Courier New" w:hint="default"/>
+        <w:sz w:val="20"/>
+      </w:rPr>
+    </w:lvl>
+    <w:lvl w:ilvl="2" w:tentative="1">
+      <w:start w:val="1"/>
+      <w:numFmt w:val="bullet"/>
+      <w:lvlText w:val=""/>
+      <w:lvlJc w:val="left"/>
+      <w:pPr>
+        <w:tabs>
+          <w:tab w:val="num" w:pos="2160"/>
+        </w:tabs>
+        <w:ind w:left="2160" w:hanging="360"/>
+      </w:pPr>
+      <w:rPr>
+        <w:rFonts w:ascii="Wingdings" w:hAnsi="Wingdings" w:hint="default"/>
+        <w:sz w:val="20"/>
+      </w:rPr>
+    </w:lvl>
+    <w:lvl w:ilvl="3" w:tentative="1">
+      <w:start w:val="1"/>
+      <w:numFmt w:val="bullet"/>
+      <w:lvlText w:val=""/>
+      <w:lvlJc w:val="left"/>
+      <w:pPr>
+        <w:tabs>
+          <w:tab w:val="num" w:pos="2880"/>
+        </w:tabs>
+        <w:ind w:left="2880" w:hanging="360"/>
+      </w:pPr>
+      <w:rPr>
+        <w:rFonts w:ascii="Wingdings" w:hAnsi="Wingdings" w:hint="default"/>
+        <w:sz w:val="20"/>
+      </w:rPr>
+    </w:lvl>
+    <w:lvl w:ilvl="4" w:tentative="1">
+      <w:start w:val="1"/>
+      <w:numFmt w:val="bullet"/>
+      <w:lvlText w:val=""/>
+      <w:lvlJc w:val="left"/>
+      <w:pPr>
+        <w:tabs>
+          <w:tab w:val="num" w:pos="3600"/>
+        </w:tabs>
+        <w:ind w:left="3600" w:hanging="360"/>
+      </w:pPr>
+      <w:rPr>
+        <w:rFonts w:ascii="Wingdings" w:hAnsi="Wingdings" w:hint="default"/>
+        <w:sz w:val="20"/>
+      </w:rPr>
+    </w:lvl>
+    <w:lvl w:ilvl="5" w:tentative="1">
+      <w:start w:val="1"/>
+      <w:numFmt w:val="bullet"/>
+      <w:lvlText w:val=""/>
+      <w:lvlJc w:val="left"/>
+      <w:pPr>
+        <w:tabs>
+          <w:tab w:val="num" w:pos="4320"/>
+        </w:tabs>
+        <w:ind w:left="4320" w:hanging="360"/>
+      </w:pPr>
+      <w:rPr>
+        <w:rFonts w:ascii="Wingdings" w:hAnsi="Wingdings" w:hint="default"/>
+        <w:sz w:val="20"/>
+      </w:rPr>
+    </w:lvl>
+    <w:lvl w:ilvl="6" w:tentative="1">
+      <w:start w:val="1"/>
+      <w:numFmt w:val="bullet"/>
+      <w:lvlText w:val=""/>
+      <w:lvlJc w:val="left"/>
+      <w:pPr>
+        <w:tabs>
+          <w:tab w:val="num" w:pos="5040"/>
+        </w:tabs>
+        <w:ind w:left="5040" w:hanging="360"/>
+      </w:pPr>
+      <w:rPr>
+        <w:rFonts w:ascii="Wingdings" w:hAnsi="Wingdings" w:hint="default"/>
+        <w:sz w:val="20"/>
+      </w:rPr>
+    </w:lvl>
+    <w:lvl w:ilvl="7" w:tentative="1">
+      <w:start w:val="1"/>
+      <w:numFmt w:val="bullet"/>
+      <w:lvlText w:val=""/>
+      <w:lvlJc w:val="left"/>
+      <w:pPr>
+        <w:tabs>
+          <w:tab w:val="num" w:pos="5760"/>
+        </w:tabs>
+        <w:ind w:left="5760" w:hanging="360"/>
+      </w:pPr>
+      <w:rPr>
+        <w:rFonts w:ascii="Wingdings" w:hAnsi="Wingdings" w:hint="default"/>
+        <w:sz w:val="20"/>
+      </w:rPr>
+    </w:lvl>
+    <w:lvl w:ilvl="8" w:tentative="1">
+      <w:start w:val="1"/>
+      <w:numFmt w:val="bullet"/>
+      <w:lvlText w:val=""/>
+      <w:lvlJc w:val="left"/>
+      <w:pPr>
+        <w:tabs>
+          <w:tab w:val="num" w:pos="6480"/>
+        </w:tabs>
+        <w:ind w:left="6480" w:hanging="360"/>
+      </w:pPr>
+      <w:rPr>
+        <w:rFonts w:ascii="Wingdings" w:hAnsi="Wingdings" w:hint="default"/>
+        <w:sz w:val="20"/>
+      </w:rPr>
+    </w:lvl>
+  </w:abstractNum>
+  <w:abstractNum w:abstractNumId="7" w15:restartNumberingAfterBreak="0">
     <w:nsid w:val="24440017"/>
     <w:multiLevelType w:val="multilevel"/>
     <w:tmpl w:val="4F280606"/>
@@ -17949,7 +21866,7 @@
       </w:rPr>
     </w:lvl>
   </w:abstractNum>
-  <w:abstractNum w:abstractNumId="5" w15:restartNumberingAfterBreak="0">
+  <w:abstractNum w:abstractNumId="8" w15:restartNumberingAfterBreak="0">
     <w:nsid w:val="26A77EAE"/>
     <w:multiLevelType w:val="multilevel"/>
     <w:tmpl w:val="68DE75A8"/>
@@ -18098,7 +22015,7 @@
       </w:rPr>
     </w:lvl>
   </w:abstractNum>
-  <w:abstractNum w:abstractNumId="6" w15:restartNumberingAfterBreak="0">
+  <w:abstractNum w:abstractNumId="9" w15:restartNumberingAfterBreak="0">
     <w:nsid w:val="28422924"/>
     <w:multiLevelType w:val="multilevel"/>
     <w:tmpl w:val="E9809324"/>
@@ -18247,7 +22164,7 @@
       </w:rPr>
     </w:lvl>
   </w:abstractNum>
-  <w:abstractNum w:abstractNumId="7" w15:restartNumberingAfterBreak="0">
+  <w:abstractNum w:abstractNumId="10" w15:restartNumberingAfterBreak="0">
     <w:nsid w:val="284806F1"/>
     <w:multiLevelType w:val="multilevel"/>
     <w:tmpl w:val="05BC6BB4"/>
@@ -18396,7 +22313,7 @@
       </w:rPr>
     </w:lvl>
   </w:abstractNum>
-  <w:abstractNum w:abstractNumId="8" w15:restartNumberingAfterBreak="0">
+  <w:abstractNum w:abstractNumId="11" w15:restartNumberingAfterBreak="0">
     <w:nsid w:val="2AAD56D3"/>
     <w:multiLevelType w:val="multilevel"/>
     <w:tmpl w:val="5E124C62"/>
@@ -18545,7 +22462,7 @@
       </w:rPr>
     </w:lvl>
   </w:abstractNum>
-  <w:abstractNum w:abstractNumId="9" w15:restartNumberingAfterBreak="0">
+  <w:abstractNum w:abstractNumId="12" w15:restartNumberingAfterBreak="0">
     <w:nsid w:val="2C35328E"/>
     <w:multiLevelType w:val="multilevel"/>
     <w:tmpl w:val="781C4290"/>
@@ -18694,7 +22611,7 @@
       </w:rPr>
     </w:lvl>
   </w:abstractNum>
-  <w:abstractNum w:abstractNumId="10" w15:restartNumberingAfterBreak="0">
+  <w:abstractNum w:abstractNumId="13" w15:restartNumberingAfterBreak="0">
     <w:nsid w:val="43282801"/>
     <w:multiLevelType w:val="multilevel"/>
     <w:tmpl w:val="CF5CA21C"/>
@@ -18843,7 +22760,7 @@
       </w:rPr>
     </w:lvl>
   </w:abstractNum>
-  <w:abstractNum w:abstractNumId="11" w15:restartNumberingAfterBreak="0">
+  <w:abstractNum w:abstractNumId="14" w15:restartNumberingAfterBreak="0">
     <w:nsid w:val="51322F81"/>
     <w:multiLevelType w:val="multilevel"/>
     <w:tmpl w:val="2B36398A"/>
@@ -18992,7 +22909,7 @@
       </w:rPr>
     </w:lvl>
   </w:abstractNum>
-  <w:abstractNum w:abstractNumId="12" w15:restartNumberingAfterBreak="0">
+  <w:abstractNum w:abstractNumId="15" w15:restartNumberingAfterBreak="0">
     <w:nsid w:val="5D815921"/>
     <w:multiLevelType w:val="multilevel"/>
     <w:tmpl w:val="046E302E"/>
@@ -19141,7 +23058,7 @@
       </w:rPr>
     </w:lvl>
   </w:abstractNum>
-  <w:abstractNum w:abstractNumId="13" w15:restartNumberingAfterBreak="0">
+  <w:abstractNum w:abstractNumId="16" w15:restartNumberingAfterBreak="0">
     <w:nsid w:val="5DE14C91"/>
     <w:multiLevelType w:val="multilevel"/>
     <w:tmpl w:val="1930CB34"/>
@@ -19290,7 +23207,7 @@
       </w:rPr>
     </w:lvl>
   </w:abstractNum>
-  <w:abstractNum w:abstractNumId="14" w15:restartNumberingAfterBreak="0">
+  <w:abstractNum w:abstractNumId="17" w15:restartNumberingAfterBreak="0">
     <w:nsid w:val="60D64966"/>
     <w:multiLevelType w:val="multilevel"/>
     <w:tmpl w:val="1D26BC72"/>
@@ -19439,7 +23356,7 @@
       </w:rPr>
     </w:lvl>
   </w:abstractNum>
-  <w:abstractNum w:abstractNumId="15" w15:restartNumberingAfterBreak="0">
+  <w:abstractNum w:abstractNumId="18" w15:restartNumberingAfterBreak="0">
     <w:nsid w:val="63A622A0"/>
     <w:multiLevelType w:val="multilevel"/>
     <w:tmpl w:val="0B66B5CC"/>
@@ -19588,7 +23505,7 @@
       </w:rPr>
     </w:lvl>
   </w:abstractNum>
-  <w:abstractNum w:abstractNumId="16" w15:restartNumberingAfterBreak="0">
+  <w:abstractNum w:abstractNumId="19" w15:restartNumberingAfterBreak="0">
     <w:nsid w:val="79AD37EB"/>
     <w:multiLevelType w:val="multilevel"/>
     <w:tmpl w:val="E6FCF7D4"/>
@@ -19738,58 +23655,67 @@
     </w:lvl>
   </w:abstractNum>
   <w:num w:numId="1">
+    <w:abstractNumId w:val="12"/>
+  </w:num>
+  <w:num w:numId="2">
+    <w:abstractNumId w:val="12"/>
+  </w:num>
+  <w:num w:numId="3">
+    <w:abstractNumId w:val="16"/>
+  </w:num>
+  <w:num w:numId="4">
     <w:abstractNumId w:val="9"/>
   </w:num>
-  <w:num w:numId="2">
-    <w:abstractNumId w:val="9"/>
+  <w:num w:numId="5">
+    <w:abstractNumId w:val="17"/>
   </w:num>
-  <w:num w:numId="3">
+  <w:num w:numId="6">
+    <w:abstractNumId w:val="3"/>
+  </w:num>
+  <w:num w:numId="7">
+    <w:abstractNumId w:val="14"/>
+  </w:num>
+  <w:num w:numId="8">
+    <w:abstractNumId w:val="2"/>
+  </w:num>
+  <w:num w:numId="9">
+    <w:abstractNumId w:val="7"/>
+  </w:num>
+  <w:num w:numId="10">
+    <w:abstractNumId w:val="4"/>
+  </w:num>
+  <w:num w:numId="11">
+    <w:abstractNumId w:val="15"/>
+  </w:num>
+  <w:num w:numId="12">
+    <w:abstractNumId w:val="11"/>
+  </w:num>
+  <w:num w:numId="13">
+    <w:abstractNumId w:val="5"/>
+  </w:num>
+  <w:num w:numId="14">
+    <w:abstractNumId w:val="8"/>
+  </w:num>
+  <w:num w:numId="15">
+    <w:abstractNumId w:val="10"/>
+  </w:num>
+  <w:num w:numId="16">
+    <w:abstractNumId w:val="19"/>
+  </w:num>
+  <w:num w:numId="17">
+    <w:abstractNumId w:val="18"/>
+  </w:num>
+  <w:num w:numId="18">
     <w:abstractNumId w:val="13"/>
   </w:num>
-  <w:num w:numId="4">
+  <w:num w:numId="19">
+    <w:abstractNumId w:val="1"/>
+  </w:num>
+  <w:num w:numId="20">
     <w:abstractNumId w:val="6"/>
   </w:num>
-  <w:num w:numId="5">
-    <w:abstractNumId w:val="14"/>
-  </w:num>
-  <w:num w:numId="6">
-    <w:abstractNumId w:val="1"/>
-  </w:num>
-  <w:num w:numId="7">
-    <w:abstractNumId w:val="11"/>
-  </w:num>
-  <w:num w:numId="8">
+  <w:num w:numId="21">
     <w:abstractNumId w:val="0"/>
-  </w:num>
-  <w:num w:numId="9">
-    <w:abstractNumId w:val="4"/>
-  </w:num>
-  <w:num w:numId="10">
-    <w:abstractNumId w:val="2"/>
-  </w:num>
-  <w:num w:numId="11">
-    <w:abstractNumId w:val="12"/>
-  </w:num>
-  <w:num w:numId="12">
-    <w:abstractNumId w:val="8"/>
-  </w:num>
-  <w:num w:numId="13">
-    <w:abstractNumId w:val="3"/>
-  </w:num>
-  <w:num w:numId="14">
-    <w:abstractNumId w:val="5"/>
-  </w:num>
-  <w:num w:numId="15">
-    <w:abstractNumId w:val="7"/>
-  </w:num>
-  <w:num w:numId="16">
-    <w:abstractNumId w:val="16"/>
-  </w:num>
-  <w:num w:numId="17">
-    <w:abstractNumId w:val="15"/>
-  </w:num>
-  <w:num w:numId="18">
-    <w:abstractNumId w:val="10"/>
   </w:num>
 </w:numbering>
 </file>
@@ -20362,6 +24288,27 @@
     <w:basedOn w:val="Fontepargpadro"/>
     <w:rsid w:val="006200FF"/>
   </w:style>
+  <w:style w:type="character" w:customStyle="1" w:styleId="kwd">
+    <w:name w:val="kwd"/>
+    <w:basedOn w:val="Fontepargpadro"/>
+    <w:rsid w:val="00F44710"/>
+  </w:style>
+  <w:style w:type="character" w:customStyle="1" w:styleId="typ">
+    <w:name w:val="typ"/>
+    <w:basedOn w:val="Fontepargpadro"/>
+    <w:rsid w:val="00F44710"/>
+  </w:style>
+  <w:style w:type="paragraph" w:styleId="PargrafodaLista">
+    <w:name w:val="List Paragraph"/>
+    <w:basedOn w:val="Normal"/>
+    <w:uiPriority w:val="34"/>
+    <w:qFormat/>
+    <w:rsid w:val="00D908A3"/>
+    <w:pPr>
+      <w:ind w:left="720"/>
+      <w:contextualSpacing/>
+    </w:pPr>
+  </w:style>
 </w:styles>
 </file>
 

</xml_diff>